<commit_message>
add missing user script desc
</commit_message>
<xml_diff>
--- a/Supplementary/文档/工具脚本词典.docx
+++ b/Supplementary/文档/工具脚本词典.docx
@@ -87,8 +87,17 @@
           <w:rFonts w:ascii="宋体" w:eastAsia="宋体" w:hAnsi="宋体" w:hint="eastAsia"/>
           <w:sz w:val="24"/>
         </w:rPr>
-        <w:t>作者：Handama</w:t>
-      </w:r>
+        <w:t>作者：</w:t>
+      </w:r>
+      <w:proofErr w:type="spellStart"/>
+      <w:r>
+        <w:rPr>
+          <w:rFonts w:ascii="宋体" w:eastAsia="宋体" w:hAnsi="宋体" w:hint="eastAsia"/>
+          <w:sz w:val="24"/>
+        </w:rPr>
+        <w:t>Handama</w:t>
+      </w:r>
+      <w:proofErr w:type="spellEnd"/>
     </w:p>
     <w:p>
       <w:pPr>
@@ -104,14 +113,28 @@
           <w:rFonts w:ascii="宋体" w:eastAsia="宋体" w:hAnsi="宋体" w:hint="eastAsia"/>
           <w:sz w:val="24"/>
         </w:rPr>
-        <w:t>最后修订：2025.1.</w:t>
+        <w:t>最后修订：2025.</w:t>
       </w:r>
       <w:r>
         <w:rPr>
           <w:rFonts w:ascii="宋体" w:eastAsia="宋体" w:hAnsi="宋体" w:hint="eastAsia"/>
           <w:sz w:val="24"/>
         </w:rPr>
-        <w:t>31</w:t>
+        <w:t>2</w:t>
+      </w:r>
+      <w:r>
+        <w:rPr>
+          <w:rFonts w:ascii="宋体" w:eastAsia="宋体" w:hAnsi="宋体" w:hint="eastAsia"/>
+          <w:sz w:val="24"/>
+        </w:rPr>
+        <w:t>.</w:t>
+      </w:r>
+      <w:r>
+        <w:rPr>
+          <w:rFonts w:ascii="宋体" w:eastAsia="宋体" w:hAnsi="宋体" w:hint="eastAsia"/>
+          <w:sz w:val="24"/>
+        </w:rPr>
+        <w:t>25</w:t>
       </w:r>
     </w:p>
     <w:p>
@@ -402,7 +425,21 @@
         <w:rPr>
           <w:rFonts w:ascii="Times New Roman" w:eastAsia="宋体" w:hAnsi="Times New Roman" w:cs="Times New Roman" w:hint="eastAsia"/>
         </w:rPr>
-        <w:t>%IsoSize%</w:t>
+        <w:t>%</w:t>
+      </w:r>
+      <w:proofErr w:type="spellStart"/>
+      <w:r>
+        <w:rPr>
+          <w:rFonts w:ascii="Times New Roman" w:eastAsia="宋体" w:hAnsi="Times New Roman" w:cs="Times New Roman" w:hint="eastAsia"/>
+        </w:rPr>
+        <w:t>IsoSize</w:t>
+      </w:r>
+      <w:proofErr w:type="spellEnd"/>
+      <w:r>
+        <w:rPr>
+          <w:rFonts w:ascii="Times New Roman" w:eastAsia="宋体" w:hAnsi="Times New Roman" w:cs="Times New Roman" w:hint="eastAsia"/>
+        </w:rPr>
+        <w:t>%</w:t>
       </w:r>
       <w:r>
         <w:rPr>
@@ -441,7 +478,21 @@
         <w:rPr>
           <w:rFonts w:ascii="Times New Roman" w:eastAsia="宋体" w:hAnsi="Times New Roman" w:cs="Times New Roman" w:hint="eastAsia"/>
         </w:rPr>
-        <w:t>%WaypointCount%</w:t>
+        <w:t>%</w:t>
+      </w:r>
+      <w:proofErr w:type="spellStart"/>
+      <w:r>
+        <w:rPr>
+          <w:rFonts w:ascii="Times New Roman" w:eastAsia="宋体" w:hAnsi="Times New Roman" w:cs="Times New Roman" w:hint="eastAsia"/>
+        </w:rPr>
+        <w:t>WaypointCount</w:t>
+      </w:r>
+      <w:proofErr w:type="spellEnd"/>
+      <w:r>
+        <w:rPr>
+          <w:rFonts w:ascii="Times New Roman" w:eastAsia="宋体" w:hAnsi="Times New Roman" w:cs="Times New Roman" w:hint="eastAsia"/>
+        </w:rPr>
+        <w:t>%</w:t>
       </w:r>
       <w:r>
         <w:rPr>
@@ -468,7 +519,21 @@
         <w:rPr>
           <w:rFonts w:ascii="Times New Roman" w:eastAsia="宋体" w:hAnsi="Times New Roman" w:cs="Times New Roman" w:hint="eastAsia"/>
         </w:rPr>
-        <w:t>%UnitCount%</w:t>
+        <w:t>%</w:t>
+      </w:r>
+      <w:proofErr w:type="spellStart"/>
+      <w:r>
+        <w:rPr>
+          <w:rFonts w:ascii="Times New Roman" w:eastAsia="宋体" w:hAnsi="Times New Roman" w:cs="Times New Roman" w:hint="eastAsia"/>
+        </w:rPr>
+        <w:t>UnitCount</w:t>
+      </w:r>
+      <w:proofErr w:type="spellEnd"/>
+      <w:r>
+        <w:rPr>
+          <w:rFonts w:ascii="Times New Roman" w:eastAsia="宋体" w:hAnsi="Times New Roman" w:cs="Times New Roman" w:hint="eastAsia"/>
+        </w:rPr>
+        <w:t>%</w:t>
       </w:r>
       <w:r>
         <w:rPr>
@@ -495,7 +560,21 @@
         <w:rPr>
           <w:rFonts w:ascii="Times New Roman" w:eastAsia="宋体" w:hAnsi="Times New Roman" w:cs="Times New Roman" w:hint="eastAsia"/>
         </w:rPr>
-        <w:t>%InfantryCount%</w:t>
+        <w:t>%</w:t>
+      </w:r>
+      <w:proofErr w:type="spellStart"/>
+      <w:r>
+        <w:rPr>
+          <w:rFonts w:ascii="Times New Roman" w:eastAsia="宋体" w:hAnsi="Times New Roman" w:cs="Times New Roman" w:hint="eastAsia"/>
+        </w:rPr>
+        <w:t>InfantryCount</w:t>
+      </w:r>
+      <w:proofErr w:type="spellEnd"/>
+      <w:r>
+        <w:rPr>
+          <w:rFonts w:ascii="Times New Roman" w:eastAsia="宋体" w:hAnsi="Times New Roman" w:cs="Times New Roman" w:hint="eastAsia"/>
+        </w:rPr>
+        <w:t>%</w:t>
       </w:r>
       <w:r>
         <w:rPr>
@@ -522,7 +601,21 @@
         <w:rPr>
           <w:rFonts w:ascii="Times New Roman" w:eastAsia="宋体" w:hAnsi="Times New Roman" w:cs="Times New Roman" w:hint="eastAsia"/>
         </w:rPr>
-        <w:t>%StructureCount%</w:t>
+        <w:t>%</w:t>
+      </w:r>
+      <w:proofErr w:type="spellStart"/>
+      <w:r>
+        <w:rPr>
+          <w:rFonts w:ascii="Times New Roman" w:eastAsia="宋体" w:hAnsi="Times New Roman" w:cs="Times New Roman" w:hint="eastAsia"/>
+        </w:rPr>
+        <w:t>StructureCount</w:t>
+      </w:r>
+      <w:proofErr w:type="spellEnd"/>
+      <w:r>
+        <w:rPr>
+          <w:rFonts w:ascii="Times New Roman" w:eastAsia="宋体" w:hAnsi="Times New Roman" w:cs="Times New Roman" w:hint="eastAsia"/>
+        </w:rPr>
+        <w:t>%</w:t>
       </w:r>
       <w:r>
         <w:rPr>
@@ -549,7 +642,21 @@
         <w:rPr>
           <w:rFonts w:ascii="Times New Roman" w:eastAsia="宋体" w:hAnsi="Times New Roman" w:cs="Times New Roman" w:hint="eastAsia"/>
         </w:rPr>
-        <w:t>%AircraftCount%</w:t>
+        <w:t>%</w:t>
+      </w:r>
+      <w:proofErr w:type="spellStart"/>
+      <w:r>
+        <w:rPr>
+          <w:rFonts w:ascii="Times New Roman" w:eastAsia="宋体" w:hAnsi="Times New Roman" w:cs="Times New Roman" w:hint="eastAsia"/>
+        </w:rPr>
+        <w:t>AircraftCount</w:t>
+      </w:r>
+      <w:proofErr w:type="spellEnd"/>
+      <w:r>
+        <w:rPr>
+          <w:rFonts w:ascii="Times New Roman" w:eastAsia="宋体" w:hAnsi="Times New Roman" w:cs="Times New Roman" w:hint="eastAsia"/>
+        </w:rPr>
+        <w:t>%</w:t>
       </w:r>
       <w:r>
         <w:rPr>
@@ -576,7 +683,21 @@
         <w:rPr>
           <w:rFonts w:ascii="Times New Roman" w:eastAsia="宋体" w:hAnsi="Times New Roman" w:cs="Times New Roman" w:hint="eastAsia"/>
         </w:rPr>
-        <w:t>%TerrainCount%</w:t>
+        <w:t>%</w:t>
+      </w:r>
+      <w:proofErr w:type="spellStart"/>
+      <w:r>
+        <w:rPr>
+          <w:rFonts w:ascii="Times New Roman" w:eastAsia="宋体" w:hAnsi="Times New Roman" w:cs="Times New Roman" w:hint="eastAsia"/>
+        </w:rPr>
+        <w:t>TerrainCount</w:t>
+      </w:r>
+      <w:proofErr w:type="spellEnd"/>
+      <w:r>
+        <w:rPr>
+          <w:rFonts w:ascii="Times New Roman" w:eastAsia="宋体" w:hAnsi="Times New Roman" w:cs="Times New Roman" w:hint="eastAsia"/>
+        </w:rPr>
+        <w:t>%</w:t>
       </w:r>
       <w:r>
         <w:rPr>
@@ -631,7 +752,21 @@
           <w:rFonts w:ascii="Times New Roman" w:eastAsia="宋体" w:hAnsi="Times New Roman" w:cs="Times New Roman" w:hint="eastAsia"/>
         </w:rPr>
         <w:lastRenderedPageBreak/>
-        <w:t>%PlayerCount%</w:t>
+        <w:t>%</w:t>
+      </w:r>
+      <w:proofErr w:type="spellStart"/>
+      <w:r>
+        <w:rPr>
+          <w:rFonts w:ascii="Times New Roman" w:eastAsia="宋体" w:hAnsi="Times New Roman" w:cs="Times New Roman" w:hint="eastAsia"/>
+        </w:rPr>
+        <w:t>PlayerCount</w:t>
+      </w:r>
+      <w:proofErr w:type="spellEnd"/>
+      <w:r>
+        <w:rPr>
+          <w:rFonts w:ascii="Times New Roman" w:eastAsia="宋体" w:hAnsi="Times New Roman" w:cs="Times New Roman" w:hint="eastAsia"/>
+        </w:rPr>
+        <w:t>%</w:t>
       </w:r>
       <w:r>
         <w:rPr>
@@ -688,7 +823,21 @@
         <w:rPr>
           <w:rFonts w:ascii="Times New Roman" w:eastAsia="宋体" w:hAnsi="Times New Roman" w:cs="Times New Roman" w:hint="eastAsia"/>
         </w:rPr>
-        <w:t>%HousesCount%</w:t>
+        <w:t>%</w:t>
+      </w:r>
+      <w:proofErr w:type="spellStart"/>
+      <w:r>
+        <w:rPr>
+          <w:rFonts w:ascii="Times New Roman" w:eastAsia="宋体" w:hAnsi="Times New Roman" w:cs="Times New Roman" w:hint="eastAsia"/>
+        </w:rPr>
+        <w:t>HousesCount</w:t>
+      </w:r>
+      <w:proofErr w:type="spellEnd"/>
+      <w:r>
+        <w:rPr>
+          <w:rFonts w:ascii="Times New Roman" w:eastAsia="宋体" w:hAnsi="Times New Roman" w:cs="Times New Roman" w:hint="eastAsia"/>
+        </w:rPr>
+        <w:t>%</w:t>
       </w:r>
       <w:r>
         <w:rPr>
@@ -727,7 +876,21 @@
         <w:rPr>
           <w:rFonts w:ascii="Times New Roman" w:eastAsia="宋体" w:hAnsi="Times New Roman" w:cs="Times New Roman" w:hint="eastAsia"/>
         </w:rPr>
-        <w:t>%CountriesCount%</w:t>
+        <w:t>%</w:t>
+      </w:r>
+      <w:proofErr w:type="spellStart"/>
+      <w:r>
+        <w:rPr>
+          <w:rFonts w:ascii="Times New Roman" w:eastAsia="宋体" w:hAnsi="Times New Roman" w:cs="Times New Roman" w:hint="eastAsia"/>
+        </w:rPr>
+        <w:t>CountriesCount</w:t>
+      </w:r>
+      <w:proofErr w:type="spellEnd"/>
+      <w:r>
+        <w:rPr>
+          <w:rFonts w:ascii="Times New Roman" w:eastAsia="宋体" w:hAnsi="Times New Roman" w:cs="Times New Roman" w:hint="eastAsia"/>
+        </w:rPr>
+        <w:t>%</w:t>
       </w:r>
       <w:r>
         <w:rPr>
@@ -754,7 +917,21 @@
         <w:rPr>
           <w:rFonts w:ascii="Times New Roman" w:eastAsia="宋体" w:hAnsi="Times New Roman" w:cs="Times New Roman" w:hint="eastAsia"/>
         </w:rPr>
-        <w:t>%DeleteAllowed%</w:t>
+        <w:t>%</w:t>
+      </w:r>
+      <w:proofErr w:type="spellStart"/>
+      <w:r>
+        <w:rPr>
+          <w:rFonts w:ascii="Times New Roman" w:eastAsia="宋体" w:hAnsi="Times New Roman" w:cs="Times New Roman" w:hint="eastAsia"/>
+        </w:rPr>
+        <w:t>DeleteAllowed</w:t>
+      </w:r>
+      <w:proofErr w:type="spellEnd"/>
+      <w:r>
+        <w:rPr>
+          <w:rFonts w:ascii="Times New Roman" w:eastAsia="宋体" w:hAnsi="Times New Roman" w:cs="Times New Roman" w:hint="eastAsia"/>
+        </w:rPr>
+        <w:t>%</w:t>
       </w:r>
       <w:r>
         <w:rPr>
@@ -768,24 +945,28 @@
         </w:rPr>
         <w:t>是否开启</w:t>
       </w:r>
+      <w:proofErr w:type="spellStart"/>
       <w:r>
         <w:rPr>
           <w:rFonts w:ascii="Times New Roman" w:eastAsia="宋体" w:hAnsi="Times New Roman" w:cs="Times New Roman"/>
         </w:rPr>
         <w:t>AllowDelete</w:t>
       </w:r>
+      <w:proofErr w:type="spellEnd"/>
       <w:r>
         <w:rPr>
           <w:rFonts w:ascii="Times New Roman" w:eastAsia="宋体" w:hAnsi="Times New Roman" w:cs="Times New Roman" w:hint="eastAsia"/>
         </w:rPr>
         <w:t>，修改这个变量的值并不能修改</w:t>
       </w:r>
+      <w:proofErr w:type="spellStart"/>
       <w:r>
         <w:rPr>
           <w:rFonts w:ascii="Times New Roman" w:eastAsia="宋体" w:hAnsi="Times New Roman" w:cs="Times New Roman"/>
         </w:rPr>
         <w:t>AllowDelete</w:t>
       </w:r>
+      <w:proofErr w:type="spellEnd"/>
       <w:r>
         <w:rPr>
           <w:rFonts w:ascii="Times New Roman" w:eastAsia="宋体" w:hAnsi="Times New Roman" w:cs="Times New Roman" w:hint="eastAsia"/>
@@ -805,7 +986,21 @@
         <w:rPr>
           <w:rFonts w:ascii="Times New Roman" w:eastAsia="宋体" w:hAnsi="Times New Roman" w:cs="Times New Roman" w:hint="eastAsia"/>
         </w:rPr>
-        <w:t>%AddAllowed%</w:t>
+        <w:t>%</w:t>
+      </w:r>
+      <w:proofErr w:type="spellStart"/>
+      <w:r>
+        <w:rPr>
+          <w:rFonts w:ascii="Times New Roman" w:eastAsia="宋体" w:hAnsi="Times New Roman" w:cs="Times New Roman" w:hint="eastAsia"/>
+        </w:rPr>
+        <w:t>AddAllowed</w:t>
+      </w:r>
+      <w:proofErr w:type="spellEnd"/>
+      <w:r>
+        <w:rPr>
+          <w:rFonts w:ascii="Times New Roman" w:eastAsia="宋体" w:hAnsi="Times New Roman" w:cs="Times New Roman" w:hint="eastAsia"/>
+        </w:rPr>
+        <w:t>%</w:t>
       </w:r>
       <w:r>
         <w:rPr>
@@ -819,6 +1014,7 @@
         </w:rPr>
         <w:t>是否开启</w:t>
       </w:r>
+      <w:proofErr w:type="spellStart"/>
       <w:r>
         <w:rPr>
           <w:rFonts w:ascii="Times New Roman" w:eastAsia="宋体" w:hAnsi="Times New Roman" w:cs="Times New Roman"/>
@@ -831,12 +1027,14 @@
         </w:rPr>
         <w:t>Add</w:t>
       </w:r>
+      <w:proofErr w:type="spellEnd"/>
       <w:r>
         <w:rPr>
           <w:rFonts w:ascii="Times New Roman" w:eastAsia="宋体" w:hAnsi="Times New Roman" w:cs="Times New Roman" w:hint="eastAsia"/>
         </w:rPr>
         <w:t>，修改这个变量的值并不能修改</w:t>
       </w:r>
+      <w:proofErr w:type="spellStart"/>
       <w:r>
         <w:rPr>
           <w:rFonts w:ascii="Times New Roman" w:eastAsia="宋体" w:hAnsi="Times New Roman" w:cs="Times New Roman"/>
@@ -849,6 +1047,7 @@
         </w:rPr>
         <w:t>Add</w:t>
       </w:r>
+      <w:proofErr w:type="spellEnd"/>
       <w:r>
         <w:rPr>
           <w:rFonts w:ascii="Times New Roman" w:eastAsia="宋体" w:hAnsi="Times New Roman" w:cs="Times New Roman" w:hint="eastAsia"/>
@@ -868,7 +1067,21 @@
         <w:rPr>
           <w:rFonts w:ascii="Times New Roman" w:eastAsia="宋体" w:hAnsi="Times New Roman" w:cs="Times New Roman" w:hint="eastAsia"/>
         </w:rPr>
-        <w:t>%SafeMode%</w:t>
+        <w:t>%</w:t>
+      </w:r>
+      <w:proofErr w:type="spellStart"/>
+      <w:r>
+        <w:rPr>
+          <w:rFonts w:ascii="Times New Roman" w:eastAsia="宋体" w:hAnsi="Times New Roman" w:cs="Times New Roman" w:hint="eastAsia"/>
+        </w:rPr>
+        <w:t>SafeMode</w:t>
+      </w:r>
+      <w:proofErr w:type="spellEnd"/>
+      <w:r>
+        <w:rPr>
+          <w:rFonts w:ascii="Times New Roman" w:eastAsia="宋体" w:hAnsi="Times New Roman" w:cs="Times New Roman" w:hint="eastAsia"/>
+        </w:rPr>
+        <w:t>%</w:t>
       </w:r>
       <w:r>
         <w:rPr>
@@ -882,24 +1095,28 @@
         </w:rPr>
         <w:t>是否开启</w:t>
       </w:r>
+      <w:proofErr w:type="spellStart"/>
       <w:r>
         <w:rPr>
           <w:rFonts w:ascii="Times New Roman" w:eastAsia="宋体" w:hAnsi="Times New Roman" w:cs="Times New Roman" w:hint="eastAsia"/>
         </w:rPr>
         <w:t>SafeMode</w:t>
       </w:r>
+      <w:proofErr w:type="spellEnd"/>
       <w:r>
         <w:rPr>
           <w:rFonts w:ascii="Times New Roman" w:eastAsia="宋体" w:hAnsi="Times New Roman" w:cs="Times New Roman" w:hint="eastAsia"/>
         </w:rPr>
         <w:t>，修改这个变量的值并不能修改</w:t>
       </w:r>
+      <w:proofErr w:type="spellStart"/>
       <w:r>
         <w:rPr>
           <w:rFonts w:ascii="Times New Roman" w:eastAsia="宋体" w:hAnsi="Times New Roman" w:cs="Times New Roman" w:hint="eastAsia"/>
         </w:rPr>
         <w:t>SafeMode</w:t>
       </w:r>
+      <w:proofErr w:type="spellEnd"/>
       <w:r>
         <w:rPr>
           <w:rFonts w:ascii="Times New Roman" w:eastAsia="宋体" w:hAnsi="Times New Roman" w:cs="Times New Roman" w:hint="eastAsia"/>
@@ -1189,12 +1406,14 @@
           <w:rFonts w:ascii="Times New Roman" w:eastAsia="宋体" w:hAnsi="Times New Roman" w:cs="Times New Roman"/>
         </w:rPr>
       </w:pPr>
+      <w:proofErr w:type="spellStart"/>
       <w:r>
         <w:rPr>
           <w:rFonts w:ascii="Times New Roman" w:eastAsia="宋体" w:hAnsi="Times New Roman" w:cs="Times New Roman"/>
         </w:rPr>
         <w:t>Substract</w:t>
       </w:r>
+      <w:proofErr w:type="spellEnd"/>
       <w:r>
         <w:rPr>
           <w:rFonts w:ascii="Times New Roman" w:eastAsia="宋体" w:hAnsi="Times New Roman" w:cs="Times New Roman" w:hint="eastAsia"/>
@@ -2560,12 +2779,14 @@
           <w:rFonts w:ascii="Times New Roman" w:eastAsia="宋体" w:hAnsi="Times New Roman" w:cs="Times New Roman"/>
         </w:rPr>
       </w:pPr>
+      <w:proofErr w:type="spellStart"/>
       <w:r>
         <w:rPr>
           <w:rFonts w:ascii="Times New Roman" w:eastAsia="宋体" w:hAnsi="Times New Roman" w:cs="Times New Roman"/>
         </w:rPr>
         <w:t>SetVariable</w:t>
       </w:r>
+      <w:proofErr w:type="spellEnd"/>
       <w:r>
         <w:rPr>
           <w:rFonts w:ascii="Times New Roman" w:eastAsia="宋体" w:hAnsi="Times New Roman" w:cs="Times New Roman" w:hint="eastAsia"/>
@@ -2683,12 +2904,14 @@
           <w:rFonts w:ascii="Times New Roman" w:eastAsia="宋体" w:hAnsi="Times New Roman" w:cs="Times New Roman"/>
         </w:rPr>
       </w:pPr>
+      <w:proofErr w:type="spellStart"/>
       <w:r>
         <w:rPr>
           <w:rFonts w:ascii="Times New Roman" w:eastAsia="宋体" w:hAnsi="Times New Roman" w:cs="Times New Roman"/>
         </w:rPr>
         <w:t>GetRandom</w:t>
       </w:r>
+      <w:proofErr w:type="spellEnd"/>
       <w:r>
         <w:rPr>
           <w:rFonts w:ascii="Times New Roman" w:eastAsia="宋体" w:hAnsi="Times New Roman" w:cs="Times New Roman" w:hint="eastAsia"/>
@@ -2916,11 +3139,19 @@
           <w:rFonts w:ascii="Times New Roman" w:eastAsia="宋体" w:hAnsi="Times New Roman" w:cs="Times New Roman"/>
         </w:rPr>
       </w:pPr>
-      <w:r>
-        <w:rPr>
-          <w:rFonts w:ascii="Times New Roman" w:eastAsia="宋体" w:hAnsi="Times New Roman" w:cs="Times New Roman"/>
-        </w:rPr>
-        <w:t>SetSafeMode(</w:t>
+      <w:proofErr w:type="spellStart"/>
+      <w:r>
+        <w:rPr>
+          <w:rFonts w:ascii="Times New Roman" w:eastAsia="宋体" w:hAnsi="Times New Roman" w:cs="Times New Roman"/>
+        </w:rPr>
+        <w:t>SetSafeMode</w:t>
+      </w:r>
+      <w:proofErr w:type="spellEnd"/>
+      <w:r>
+        <w:rPr>
+          <w:rFonts w:ascii="Times New Roman" w:eastAsia="宋体" w:hAnsi="Times New Roman" w:cs="Times New Roman"/>
+        </w:rPr>
+        <w:t>(</w:t>
       </w:r>
       <w:r>
         <w:rPr>
@@ -3042,12 +3273,14 @@
         </w:rPr>
         <w:t>，禁用</w:t>
       </w:r>
+      <w:proofErr w:type="spellStart"/>
       <w:r>
         <w:rPr>
           <w:rFonts w:ascii="Times New Roman" w:eastAsia="宋体" w:hAnsi="Times New Roman" w:cs="Times New Roman" w:hint="eastAsia"/>
         </w:rPr>
         <w:t>SafeMode</w:t>
       </w:r>
+      <w:proofErr w:type="spellEnd"/>
       <w:r>
         <w:rPr>
           <w:rFonts w:ascii="Times New Roman" w:eastAsia="宋体" w:hAnsi="Times New Roman" w:cs="Times New Roman" w:hint="eastAsia"/>
@@ -3078,12 +3311,14 @@
         </w:rPr>
         <w:t>为其他值，则启用</w:t>
       </w:r>
+      <w:proofErr w:type="spellStart"/>
       <w:r>
         <w:rPr>
           <w:rFonts w:ascii="Times New Roman" w:eastAsia="宋体" w:hAnsi="Times New Roman" w:cs="Times New Roman" w:hint="eastAsia"/>
         </w:rPr>
         <w:t>SafeMode</w:t>
       </w:r>
+      <w:proofErr w:type="spellEnd"/>
       <w:r>
         <w:rPr>
           <w:rFonts w:ascii="Times New Roman" w:eastAsia="宋体" w:hAnsi="Times New Roman" w:cs="Times New Roman" w:hint="eastAsia"/>
@@ -3099,12 +3334,14 @@
           <w:rFonts w:ascii="Times New Roman" w:eastAsia="宋体" w:hAnsi="Times New Roman" w:cs="Times New Roman"/>
         </w:rPr>
       </w:pPr>
+      <w:proofErr w:type="spellStart"/>
       <w:r>
         <w:rPr>
           <w:rFonts w:ascii="Times New Roman" w:eastAsia="宋体" w:hAnsi="Times New Roman" w:cs="Times New Roman"/>
         </w:rPr>
         <w:t>RequiresMP</w:t>
       </w:r>
+      <w:proofErr w:type="spellEnd"/>
       <w:r>
         <w:rPr>
           <w:rFonts w:ascii="Times New Roman" w:eastAsia="宋体" w:hAnsi="Times New Roman" w:cs="Times New Roman" w:hint="eastAsia"/>
@@ -3150,12 +3387,14 @@
           <w:rFonts w:ascii="Times New Roman" w:eastAsia="宋体" w:hAnsi="Times New Roman" w:cs="Times New Roman"/>
         </w:rPr>
       </w:pPr>
+      <w:proofErr w:type="spellStart"/>
       <w:r>
         <w:rPr>
           <w:rFonts w:ascii="Times New Roman" w:eastAsia="宋体" w:hAnsi="Times New Roman" w:cs="Times New Roman"/>
         </w:rPr>
         <w:t>RequiresSP</w:t>
       </w:r>
+      <w:proofErr w:type="spellEnd"/>
       <w:r>
         <w:rPr>
           <w:rFonts w:ascii="Times New Roman" w:eastAsia="宋体" w:hAnsi="Times New Roman" w:cs="Times New Roman" w:hint="eastAsia"/>
@@ -3339,12 +3578,14 @@
           <w:rFonts w:ascii="Times New Roman" w:eastAsia="宋体" w:hAnsi="Times New Roman" w:cs="Times New Roman"/>
         </w:rPr>
       </w:pPr>
+      <w:proofErr w:type="spellStart"/>
       <w:r>
         <w:rPr>
           <w:rFonts w:ascii="Times New Roman" w:eastAsia="宋体" w:hAnsi="Times New Roman" w:cs="Times New Roman"/>
         </w:rPr>
         <w:t>JumpTo</w:t>
       </w:r>
+      <w:proofErr w:type="spellEnd"/>
       <w:r>
         <w:rPr>
           <w:rFonts w:ascii="Times New Roman" w:eastAsia="宋体" w:hAnsi="Times New Roman" w:cs="Times New Roman" w:hint="eastAsia"/>
@@ -3448,12 +3689,14 @@
           <w:rFonts w:ascii="Times New Roman" w:eastAsia="宋体" w:hAnsi="Times New Roman" w:cs="Times New Roman"/>
         </w:rPr>
       </w:pPr>
+      <w:proofErr w:type="spellStart"/>
       <w:r>
         <w:rPr>
           <w:rFonts w:ascii="Times New Roman" w:eastAsia="宋体" w:hAnsi="Times New Roman" w:cs="Times New Roman"/>
         </w:rPr>
         <w:t>SetAutoUpdate</w:t>
       </w:r>
+      <w:proofErr w:type="spellEnd"/>
       <w:r>
         <w:rPr>
           <w:rFonts w:ascii="Times New Roman" w:eastAsia="宋体" w:hAnsi="Times New Roman" w:cs="Times New Roman" w:hint="eastAsia"/>
@@ -3568,12 +3811,14 @@
         </w:rPr>
         <w:t>，启用</w:t>
       </w:r>
+      <w:proofErr w:type="spellStart"/>
       <w:r>
         <w:rPr>
           <w:rFonts w:ascii="Times New Roman" w:eastAsia="宋体" w:hAnsi="Times New Roman" w:cs="Times New Roman"/>
         </w:rPr>
         <w:t>AutoUpdate</w:t>
       </w:r>
+      <w:proofErr w:type="spellEnd"/>
       <w:r>
         <w:rPr>
           <w:rFonts w:ascii="Times New Roman" w:eastAsia="宋体" w:hAnsi="Times New Roman" w:cs="Times New Roman" w:hint="eastAsia"/>
@@ -3589,12 +3834,14 @@
           <w:rFonts w:ascii="Times New Roman" w:eastAsia="宋体" w:hAnsi="Times New Roman" w:cs="Times New Roman"/>
         </w:rPr>
       </w:pPr>
+      <w:proofErr w:type="spellStart"/>
       <w:r>
         <w:rPr>
           <w:rFonts w:ascii="Times New Roman" w:eastAsia="宋体" w:hAnsi="Times New Roman" w:cs="Times New Roman"/>
         </w:rPr>
         <w:t>AllowAdd</w:t>
       </w:r>
+      <w:proofErr w:type="spellEnd"/>
       <w:r>
         <w:rPr>
           <w:rFonts w:ascii="Times New Roman" w:eastAsia="宋体" w:hAnsi="Times New Roman" w:cs="Times New Roman" w:hint="eastAsia"/>
@@ -3667,12 +3914,14 @@
         </w:rPr>
         <w:t>会弹出对话框询问是否启用</w:t>
       </w:r>
+      <w:proofErr w:type="spellStart"/>
       <w:r>
         <w:rPr>
           <w:rFonts w:ascii="Times New Roman" w:eastAsia="宋体" w:hAnsi="Times New Roman" w:cs="Times New Roman"/>
         </w:rPr>
         <w:t>AllowAdd</w:t>
       </w:r>
+      <w:proofErr w:type="spellEnd"/>
       <w:r>
         <w:rPr>
           <w:rFonts w:ascii="Times New Roman" w:eastAsia="宋体" w:hAnsi="Times New Roman" w:cs="Times New Roman" w:hint="eastAsia"/>
@@ -3706,12 +3955,14 @@
           <w:rFonts w:ascii="Times New Roman" w:eastAsia="宋体" w:hAnsi="Times New Roman" w:cs="Times New Roman"/>
         </w:rPr>
       </w:pPr>
+      <w:proofErr w:type="spellStart"/>
       <w:r>
         <w:rPr>
           <w:rFonts w:ascii="Times New Roman" w:eastAsia="宋体" w:hAnsi="Times New Roman" w:cs="Times New Roman"/>
         </w:rPr>
         <w:t>AllowDelete</w:t>
       </w:r>
+      <w:proofErr w:type="spellEnd"/>
       <w:r>
         <w:rPr>
           <w:rFonts w:ascii="Times New Roman" w:eastAsia="宋体" w:hAnsi="Times New Roman" w:cs="Times New Roman" w:hint="eastAsia"/>
@@ -3784,12 +4035,14 @@
         </w:rPr>
         <w:t>会弹出对话框询问是否启用</w:t>
       </w:r>
+      <w:proofErr w:type="spellStart"/>
       <w:r>
         <w:rPr>
           <w:rFonts w:ascii="Times New Roman" w:eastAsia="宋体" w:hAnsi="Times New Roman" w:cs="Times New Roman"/>
         </w:rPr>
         <w:t>AllowDelete</w:t>
       </w:r>
+      <w:proofErr w:type="spellEnd"/>
       <w:r>
         <w:rPr>
           <w:rFonts w:ascii="Times New Roman" w:eastAsia="宋体" w:hAnsi="Times New Roman" w:cs="Times New Roman" w:hint="eastAsia"/>
@@ -3857,12 +4110,14 @@
           <w:rFonts w:ascii="Times New Roman" w:eastAsia="宋体" w:hAnsi="Times New Roman" w:cs="Times New Roman"/>
         </w:rPr>
       </w:pPr>
+      <w:proofErr w:type="spellStart"/>
       <w:r>
         <w:rPr>
           <w:rFonts w:ascii="Times New Roman" w:eastAsia="宋体" w:hAnsi="Times New Roman" w:cs="Times New Roman"/>
         </w:rPr>
         <w:t>LowerCase</w:t>
       </w:r>
+      <w:proofErr w:type="spellEnd"/>
       <w:r>
         <w:rPr>
           <w:rFonts w:ascii="Times New Roman" w:eastAsia="宋体" w:hAnsi="Times New Roman" w:cs="Times New Roman" w:hint="eastAsia"/>
@@ -3944,12 +4199,14 @@
           <w:rFonts w:ascii="Times New Roman" w:eastAsia="宋体" w:hAnsi="Times New Roman" w:cs="Times New Roman"/>
         </w:rPr>
       </w:pPr>
+      <w:proofErr w:type="spellStart"/>
       <w:r>
         <w:rPr>
           <w:rFonts w:ascii="Times New Roman" w:eastAsia="宋体" w:hAnsi="Times New Roman" w:cs="Times New Roman"/>
         </w:rPr>
         <w:t>UpperCase</w:t>
       </w:r>
+      <w:proofErr w:type="spellEnd"/>
       <w:r>
         <w:rPr>
           <w:rFonts w:ascii="Times New Roman" w:eastAsia="宋体" w:hAnsi="Times New Roman" w:cs="Times New Roman" w:hint="eastAsia"/>
@@ -4031,12 +4288,14 @@
           <w:rFonts w:ascii="Times New Roman" w:eastAsia="宋体" w:hAnsi="Times New Roman" w:cs="Times New Roman"/>
         </w:rPr>
       </w:pPr>
+      <w:proofErr w:type="spellStart"/>
       <w:r>
         <w:rPr>
           <w:rFonts w:ascii="Times New Roman" w:eastAsia="宋体" w:hAnsi="Times New Roman" w:cs="Times New Roman"/>
         </w:rPr>
         <w:t>GetFreeWaypoint</w:t>
       </w:r>
+      <w:proofErr w:type="spellEnd"/>
       <w:r>
         <w:rPr>
           <w:rFonts w:ascii="Times New Roman" w:eastAsia="宋体" w:hAnsi="Times New Roman" w:cs="Times New Roman" w:hint="eastAsia"/>
@@ -4166,12 +4425,14 @@
         </w:rPr>
         <w:t>"</w:t>
       </w:r>
+      <w:proofErr w:type="spellStart"/>
       <w:r>
         <w:rPr>
           <w:rFonts w:ascii="Times New Roman" w:eastAsia="宋体" w:hAnsi="Times New Roman" w:cs="Times New Roman" w:hint="eastAsia"/>
         </w:rPr>
         <w:t>InsertText</w:t>
       </w:r>
+      <w:proofErr w:type="spellEnd"/>
       <w:r>
         <w:rPr>
           <w:rFonts w:ascii="Times New Roman" w:eastAsia="宋体" w:hAnsi="Times New Roman" w:cs="Times New Roman"/>
@@ -4238,12 +4499,14 @@
         </w:rPr>
         <w:t>将</w:t>
       </w:r>
+      <w:proofErr w:type="spellStart"/>
       <w:r>
         <w:rPr>
           <w:rFonts w:ascii="Times New Roman" w:eastAsia="宋体" w:hAnsi="Times New Roman" w:cs="Times New Roman" w:hint="eastAsia"/>
         </w:rPr>
         <w:t>InsertText</w:t>
       </w:r>
+      <w:proofErr w:type="spellEnd"/>
       <w:r>
         <w:rPr>
           <w:rFonts w:ascii="Times New Roman" w:eastAsia="宋体" w:hAnsi="Times New Roman" w:cs="Times New Roman" w:hint="eastAsia"/>
@@ -4499,12 +4762,14 @@
           <w:rFonts w:ascii="Times New Roman" w:eastAsia="宋体" w:hAnsi="Times New Roman" w:cs="Times New Roman"/>
         </w:rPr>
       </w:pPr>
+      <w:proofErr w:type="spellStart"/>
       <w:r>
         <w:rPr>
           <w:rFonts w:ascii="Times New Roman" w:eastAsia="宋体" w:hAnsi="Times New Roman" w:cs="Times New Roman"/>
         </w:rPr>
         <w:t>GetChar</w:t>
       </w:r>
+      <w:proofErr w:type="spellEnd"/>
       <w:r>
         <w:rPr>
           <w:rFonts w:ascii="Times New Roman" w:eastAsia="宋体" w:hAnsi="Times New Roman" w:cs="Times New Roman" w:hint="eastAsia"/>
@@ -4694,12 +4959,14 @@
         </w:rPr>
         <w:t>"</w:t>
       </w:r>
+      <w:proofErr w:type="spellStart"/>
       <w:r>
         <w:rPr>
           <w:rFonts w:ascii="Times New Roman" w:eastAsia="宋体" w:hAnsi="Times New Roman" w:cs="Times New Roman" w:hint="eastAsia"/>
         </w:rPr>
         <w:t>OriText</w:t>
       </w:r>
+      <w:proofErr w:type="spellEnd"/>
       <w:r>
         <w:rPr>
           <w:rFonts w:ascii="Times New Roman" w:eastAsia="宋体" w:hAnsi="Times New Roman" w:cs="Times New Roman"/>
@@ -4718,12 +4985,14 @@
         </w:rPr>
         <w:t>"</w:t>
       </w:r>
+      <w:proofErr w:type="spellStart"/>
       <w:r>
         <w:rPr>
           <w:rFonts w:ascii="Times New Roman" w:eastAsia="宋体" w:hAnsi="Times New Roman" w:cs="Times New Roman" w:hint="eastAsia"/>
         </w:rPr>
         <w:t>NewText</w:t>
       </w:r>
+      <w:proofErr w:type="spellEnd"/>
       <w:r>
         <w:rPr>
           <w:rFonts w:ascii="Times New Roman" w:eastAsia="宋体" w:hAnsi="Times New Roman" w:cs="Times New Roman"/>
@@ -4778,18 +5047,21 @@
         </w:rPr>
         <w:t>中所有</w:t>
       </w:r>
+      <w:proofErr w:type="spellStart"/>
       <w:r>
         <w:rPr>
           <w:rFonts w:ascii="Times New Roman" w:eastAsia="宋体" w:hAnsi="Times New Roman" w:cs="Times New Roman" w:hint="eastAsia"/>
         </w:rPr>
         <w:t>OriText</w:t>
       </w:r>
+      <w:proofErr w:type="spellEnd"/>
       <w:r>
         <w:rPr>
           <w:rFonts w:ascii="Times New Roman" w:eastAsia="宋体" w:hAnsi="Times New Roman" w:cs="Times New Roman" w:hint="eastAsia"/>
         </w:rPr>
         <w:t>替换为</w:t>
       </w:r>
+      <w:proofErr w:type="spellStart"/>
       <w:r>
         <w:rPr>
           <w:rFonts w:ascii="Times New Roman" w:eastAsia="宋体" w:hAnsi="Times New Roman" w:cs="Times New Roman" w:hint="eastAsia"/>
@@ -4797,6 +5069,7 @@
         <w:lastRenderedPageBreak/>
         <w:t>NewText</w:t>
       </w:r>
+      <w:proofErr w:type="spellEnd"/>
     </w:p>
     <w:p>
       <w:pPr>
@@ -4965,12 +5238,14 @@
           <w:rFonts w:ascii="Times New Roman" w:eastAsia="宋体" w:hAnsi="Times New Roman" w:cs="Times New Roman"/>
         </w:rPr>
       </w:pPr>
+      <w:proofErr w:type="spellStart"/>
       <w:r>
         <w:rPr>
           <w:rFonts w:ascii="Times New Roman" w:eastAsia="宋体" w:hAnsi="Times New Roman" w:cs="Times New Roman"/>
         </w:rPr>
         <w:t>GetParam</w:t>
       </w:r>
+      <w:proofErr w:type="spellEnd"/>
       <w:r>
         <w:rPr>
           <w:rFonts w:ascii="Times New Roman" w:eastAsia="宋体" w:hAnsi="Times New Roman" w:cs="Times New Roman" w:hint="eastAsia"/>
@@ -5172,12 +5447,14 @@
           <w:rFonts w:ascii="Times New Roman" w:eastAsia="宋体" w:hAnsi="Times New Roman" w:cs="Times New Roman"/>
         </w:rPr>
       </w:pPr>
+      <w:proofErr w:type="spellStart"/>
       <w:r>
         <w:rPr>
           <w:rFonts w:ascii="Times New Roman" w:eastAsia="宋体" w:hAnsi="Times New Roman" w:cs="Times New Roman"/>
         </w:rPr>
         <w:t>SetParam</w:t>
       </w:r>
+      <w:proofErr w:type="spellEnd"/>
       <w:r>
         <w:rPr>
           <w:rFonts w:ascii="Times New Roman" w:eastAsia="宋体" w:hAnsi="Times New Roman" w:cs="Times New Roman" w:hint="eastAsia"/>
@@ -5391,12 +5668,14 @@
           <w:rFonts w:ascii="Times New Roman" w:eastAsia="宋体" w:hAnsi="Times New Roman" w:cs="Times New Roman"/>
         </w:rPr>
       </w:pPr>
+      <w:proofErr w:type="spellStart"/>
       <w:r>
         <w:rPr>
           <w:rFonts w:ascii="Times New Roman" w:eastAsia="宋体" w:hAnsi="Times New Roman" w:cs="Times New Roman"/>
         </w:rPr>
         <w:t>GetParamCount</w:t>
       </w:r>
+      <w:proofErr w:type="spellEnd"/>
       <w:r>
         <w:rPr>
           <w:rFonts w:ascii="Times New Roman" w:eastAsia="宋体" w:hAnsi="Times New Roman" w:cs="Times New Roman" w:hint="eastAsia"/>
@@ -5592,12 +5871,14 @@
           <w:rFonts w:ascii="Times New Roman" w:eastAsia="宋体" w:hAnsi="Times New Roman" w:cs="Times New Roman"/>
         </w:rPr>
       </w:pPr>
+      <w:proofErr w:type="spellStart"/>
       <w:r>
         <w:rPr>
           <w:rFonts w:ascii="Times New Roman" w:eastAsia="宋体" w:hAnsi="Times New Roman" w:cs="Times New Roman"/>
         </w:rPr>
         <w:t>AddTrigger</w:t>
       </w:r>
+      <w:proofErr w:type="spellEnd"/>
       <w:r>
         <w:rPr>
           <w:rFonts w:ascii="Times New Roman" w:eastAsia="宋体" w:hAnsi="Times New Roman" w:cs="Times New Roman"/>
@@ -5614,7 +5895,21 @@
         <w:rPr>
           <w:rFonts w:ascii="Times New Roman" w:eastAsia="宋体" w:hAnsi="Times New Roman" w:cs="Times New Roman"/>
         </w:rPr>
-        <w:t>%TriggerID%</w:t>
+        <w:t>%</w:t>
+      </w:r>
+      <w:proofErr w:type="spellStart"/>
+      <w:r>
+        <w:rPr>
+          <w:rFonts w:ascii="Times New Roman" w:eastAsia="宋体" w:hAnsi="Times New Roman" w:cs="Times New Roman"/>
+        </w:rPr>
+        <w:t>TriggerID</w:t>
+      </w:r>
+      <w:proofErr w:type="spellEnd"/>
+      <w:r>
+        <w:rPr>
+          <w:rFonts w:ascii="Times New Roman" w:eastAsia="宋体" w:hAnsi="Times New Roman" w:cs="Times New Roman"/>
+        </w:rPr>
+        <w:t>%</w:t>
       </w:r>
       <w:r>
         <w:rPr>
@@ -5634,12 +5929,14 @@
         </w:rPr>
         <w:t>"</w:t>
       </w:r>
+      <w:proofErr w:type="spellStart"/>
       <w:r>
         <w:rPr>
           <w:rFonts w:ascii="Times New Roman" w:eastAsia="宋体" w:hAnsi="Times New Roman" w:cs="Times New Roman"/>
         </w:rPr>
         <w:t>TriggerValue</w:t>
       </w:r>
+      <w:proofErr w:type="spellEnd"/>
       <w:r>
         <w:rPr>
           <w:rFonts w:ascii="Times New Roman" w:eastAsia="宋体" w:hAnsi="Times New Roman" w:cs="Times New Roman"/>
@@ -5658,12 +5955,14 @@
         </w:rPr>
         <w:t>"</w:t>
       </w:r>
+      <w:proofErr w:type="spellStart"/>
       <w:r>
         <w:rPr>
           <w:rFonts w:ascii="Times New Roman" w:eastAsia="宋体" w:hAnsi="Times New Roman" w:cs="Times New Roman"/>
         </w:rPr>
         <w:t>ActionValue</w:t>
       </w:r>
+      <w:proofErr w:type="spellEnd"/>
       <w:r>
         <w:rPr>
           <w:rFonts w:ascii="Times New Roman" w:eastAsia="宋体" w:hAnsi="Times New Roman" w:cs="Times New Roman"/>
@@ -5682,12 +5981,14 @@
         </w:rPr>
         <w:t>"</w:t>
       </w:r>
+      <w:proofErr w:type="spellStart"/>
       <w:r>
         <w:rPr>
           <w:rFonts w:ascii="Times New Roman" w:eastAsia="宋体" w:hAnsi="Times New Roman" w:cs="Times New Roman"/>
         </w:rPr>
         <w:t>EventValue</w:t>
       </w:r>
+      <w:proofErr w:type="spellEnd"/>
       <w:r>
         <w:rPr>
           <w:rFonts w:ascii="Times New Roman" w:eastAsia="宋体" w:hAnsi="Times New Roman" w:cs="Times New Roman"/>
@@ -5706,12 +6007,14 @@
         </w:rPr>
         <w:t>"</w:t>
       </w:r>
+      <w:proofErr w:type="spellStart"/>
       <w:r>
         <w:rPr>
           <w:rFonts w:ascii="Times New Roman" w:eastAsia="宋体" w:hAnsi="Times New Roman" w:cs="Times New Roman"/>
         </w:rPr>
         <w:t>AddTag</w:t>
       </w:r>
+      <w:proofErr w:type="spellEnd"/>
       <w:r>
         <w:rPr>
           <w:rFonts w:ascii="Times New Roman" w:eastAsia="宋体" w:hAnsi="Times New Roman" w:cs="Times New Roman"/>
@@ -5794,7 +6097,21 @@
         <w:rPr>
           <w:rFonts w:ascii="Times New Roman" w:eastAsia="宋体" w:hAnsi="Times New Roman" w:cs="Times New Roman"/>
         </w:rPr>
-        <w:t>%TriggerID%</w:t>
+        <w:t>%</w:t>
+      </w:r>
+      <w:proofErr w:type="spellStart"/>
+      <w:r>
+        <w:rPr>
+          <w:rFonts w:ascii="Times New Roman" w:eastAsia="宋体" w:hAnsi="Times New Roman" w:cs="Times New Roman"/>
+        </w:rPr>
+        <w:t>TriggerID</w:t>
+      </w:r>
+      <w:proofErr w:type="spellEnd"/>
+      <w:r>
+        <w:rPr>
+          <w:rFonts w:ascii="Times New Roman" w:eastAsia="宋体" w:hAnsi="Times New Roman" w:cs="Times New Roman"/>
+        </w:rPr>
+        <w:t>%</w:t>
       </w:r>
       <w:r>
         <w:rPr>
@@ -5802,12 +6119,14 @@
         </w:rPr>
         <w:t>。如果</w:t>
       </w:r>
+      <w:proofErr w:type="spellStart"/>
       <w:r>
         <w:rPr>
           <w:rFonts w:ascii="Times New Roman" w:eastAsia="宋体" w:hAnsi="Times New Roman" w:cs="Times New Roman"/>
         </w:rPr>
         <w:t>AddTag</w:t>
       </w:r>
+      <w:proofErr w:type="spellEnd"/>
       <w:r>
         <w:rPr>
           <w:rFonts w:ascii="Times New Roman" w:eastAsia="宋体" w:hAnsi="Times New Roman" w:cs="Times New Roman"/>
@@ -5892,12 +6211,14 @@
         </w:rPr>
         <w:t>，需要启用</w:t>
       </w:r>
+      <w:proofErr w:type="spellStart"/>
       <w:r>
         <w:rPr>
           <w:rFonts w:ascii="Times New Roman" w:eastAsia="宋体" w:hAnsi="Times New Roman" w:cs="Times New Roman" w:hint="eastAsia"/>
         </w:rPr>
         <w:t>AllowAdd</w:t>
       </w:r>
+      <w:proofErr w:type="spellEnd"/>
     </w:p>
     <w:p>
       <w:pPr>
@@ -5907,12 +6228,14 @@
           <w:rFonts w:ascii="Times New Roman" w:eastAsia="宋体" w:hAnsi="Times New Roman" w:cs="Times New Roman"/>
         </w:rPr>
       </w:pPr>
+      <w:proofErr w:type="spellStart"/>
       <w:r>
         <w:rPr>
           <w:rFonts w:ascii="Times New Roman" w:eastAsia="宋体" w:hAnsi="Times New Roman" w:cs="Times New Roman"/>
         </w:rPr>
         <w:t>AddTag</w:t>
       </w:r>
+      <w:proofErr w:type="spellEnd"/>
       <w:r>
         <w:rPr>
           <w:rFonts w:ascii="Times New Roman" w:eastAsia="宋体" w:hAnsi="Times New Roman" w:cs="Times New Roman" w:hint="eastAsia"/>
@@ -5931,6 +6254,7 @@
         </w:rPr>
         <w:t>%</w:t>
       </w:r>
+      <w:proofErr w:type="spellStart"/>
       <w:r>
         <w:rPr>
           <w:rFonts w:ascii="Times New Roman" w:eastAsia="宋体" w:hAnsi="Times New Roman" w:cs="Times New Roman" w:hint="eastAsia"/>
@@ -5941,7 +6265,14 @@
         <w:rPr>
           <w:rFonts w:ascii="Times New Roman" w:eastAsia="宋体" w:hAnsi="Times New Roman" w:cs="Times New Roman"/>
         </w:rPr>
-        <w:t>D%</w:t>
+        <w:t>D</w:t>
+      </w:r>
+      <w:proofErr w:type="spellEnd"/>
+      <w:r>
+        <w:rPr>
+          <w:rFonts w:ascii="Times New Roman" w:eastAsia="宋体" w:hAnsi="Times New Roman" w:cs="Times New Roman"/>
+        </w:rPr>
+        <w:t>%</w:t>
       </w:r>
       <w:r>
         <w:rPr>
@@ -5961,6 +6292,7 @@
         </w:rPr>
         <w:t>"</w:t>
       </w:r>
+      <w:proofErr w:type="spellStart"/>
       <w:r>
         <w:rPr>
           <w:rFonts w:ascii="Times New Roman" w:eastAsia="宋体" w:hAnsi="Times New Roman" w:cs="Times New Roman" w:hint="eastAsia"/>
@@ -5973,6 +6305,7 @@
         </w:rPr>
         <w:t>Value</w:t>
       </w:r>
+      <w:proofErr w:type="spellEnd"/>
       <w:r>
         <w:rPr>
           <w:rFonts w:ascii="Times New Roman" w:eastAsia="宋体" w:hAnsi="Times New Roman" w:cs="Times New Roman"/>
@@ -6069,6 +6402,7 @@
         </w:rPr>
         <w:t xml:space="preserve"> </w:t>
       </w:r>
+      <w:proofErr w:type="spellStart"/>
       <w:r>
         <w:rPr>
           <w:rFonts w:ascii="Times New Roman" w:eastAsia="宋体" w:hAnsi="Times New Roman" w:cs="Times New Roman" w:hint="eastAsia"/>
@@ -6079,7 +6413,14 @@
         <w:rPr>
           <w:rFonts w:ascii="Times New Roman" w:eastAsia="宋体" w:hAnsi="Times New Roman" w:cs="Times New Roman"/>
         </w:rPr>
-        <w:t>D %</w:t>
+        <w:t>D</w:t>
+      </w:r>
+      <w:proofErr w:type="spellEnd"/>
+      <w:r>
+        <w:rPr>
+          <w:rFonts w:ascii="Times New Roman" w:eastAsia="宋体" w:hAnsi="Times New Roman" w:cs="Times New Roman"/>
+        </w:rPr>
+        <w:t xml:space="preserve"> %</w:t>
       </w:r>
       <w:r>
         <w:rPr>
@@ -6087,12 +6428,14 @@
         </w:rPr>
         <w:t>，需要启用</w:t>
       </w:r>
+      <w:proofErr w:type="spellStart"/>
       <w:r>
         <w:rPr>
           <w:rFonts w:ascii="Times New Roman" w:eastAsia="宋体" w:hAnsi="Times New Roman" w:cs="Times New Roman" w:hint="eastAsia"/>
         </w:rPr>
         <w:t>AllowAdd</w:t>
       </w:r>
+      <w:proofErr w:type="spellEnd"/>
     </w:p>
     <w:p>
       <w:pPr>
@@ -6102,12 +6445,14 @@
           <w:rFonts w:ascii="Times New Roman" w:eastAsia="宋体" w:hAnsi="Times New Roman" w:cs="Times New Roman"/>
         </w:rPr>
       </w:pPr>
+      <w:proofErr w:type="spellStart"/>
       <w:r>
         <w:rPr>
           <w:rFonts w:ascii="Times New Roman" w:eastAsia="宋体" w:hAnsi="Times New Roman" w:cs="Times New Roman"/>
         </w:rPr>
         <w:t>AddAITrigger</w:t>
       </w:r>
+      <w:proofErr w:type="spellEnd"/>
       <w:r>
         <w:rPr>
           <w:rFonts w:ascii="Times New Roman" w:eastAsia="宋体" w:hAnsi="Times New Roman" w:cs="Times New Roman" w:hint="eastAsia"/>
@@ -6126,6 +6471,7 @@
         </w:rPr>
         <w:t>%</w:t>
       </w:r>
+      <w:proofErr w:type="spellStart"/>
       <w:r>
         <w:rPr>
           <w:rFonts w:ascii="Times New Roman" w:eastAsia="宋体" w:hAnsi="Times New Roman" w:cs="Times New Roman" w:hint="eastAsia"/>
@@ -6136,7 +6482,14 @@
         <w:rPr>
           <w:rFonts w:ascii="Times New Roman" w:eastAsia="宋体" w:hAnsi="Times New Roman" w:cs="Times New Roman"/>
         </w:rPr>
-        <w:t>TriggerID%</w:t>
+        <w:t>TriggerID</w:t>
+      </w:r>
+      <w:proofErr w:type="spellEnd"/>
+      <w:r>
+        <w:rPr>
+          <w:rFonts w:ascii="Times New Roman" w:eastAsia="宋体" w:hAnsi="Times New Roman" w:cs="Times New Roman"/>
+        </w:rPr>
+        <w:t>%</w:t>
       </w:r>
       <w:r>
         <w:rPr>
@@ -6156,6 +6509,7 @@
         </w:rPr>
         <w:t>"</w:t>
       </w:r>
+      <w:proofErr w:type="spellStart"/>
       <w:r>
         <w:rPr>
           <w:rFonts w:ascii="Times New Roman" w:eastAsia="宋体" w:hAnsi="Times New Roman" w:cs="Times New Roman" w:hint="eastAsia"/>
@@ -6168,6 +6522,7 @@
         </w:rPr>
         <w:t>TriggerValue</w:t>
       </w:r>
+      <w:proofErr w:type="spellEnd"/>
       <w:r>
         <w:rPr>
           <w:rFonts w:ascii="Times New Roman" w:eastAsia="宋体" w:hAnsi="Times New Roman" w:cs="Times New Roman"/>
@@ -6258,6 +6613,7 @@
         </w:rPr>
         <w:t>%</w:t>
       </w:r>
+      <w:proofErr w:type="spellStart"/>
       <w:r>
         <w:rPr>
           <w:rFonts w:ascii="Times New Roman" w:eastAsia="宋体" w:hAnsi="Times New Roman" w:cs="Times New Roman" w:hint="eastAsia"/>
@@ -6268,7 +6624,14 @@
         <w:rPr>
           <w:rFonts w:ascii="Times New Roman" w:eastAsia="宋体" w:hAnsi="Times New Roman" w:cs="Times New Roman"/>
         </w:rPr>
-        <w:t>TriggerID%</w:t>
+        <w:t>TriggerID</w:t>
+      </w:r>
+      <w:proofErr w:type="spellEnd"/>
+      <w:r>
+        <w:rPr>
+          <w:rFonts w:ascii="Times New Roman" w:eastAsia="宋体" w:hAnsi="Times New Roman" w:cs="Times New Roman"/>
+        </w:rPr>
+        <w:t>%</w:t>
       </w:r>
       <w:r>
         <w:rPr>
@@ -6276,12 +6639,14 @@
         </w:rPr>
         <w:t>，需要启用</w:t>
       </w:r>
+      <w:proofErr w:type="spellStart"/>
       <w:r>
         <w:rPr>
           <w:rFonts w:ascii="Times New Roman" w:eastAsia="宋体" w:hAnsi="Times New Roman" w:cs="Times New Roman" w:hint="eastAsia"/>
         </w:rPr>
         <w:t>AllowAdd</w:t>
       </w:r>
+      <w:proofErr w:type="spellEnd"/>
     </w:p>
     <w:p>
       <w:pPr>
@@ -6291,12 +6656,14 @@
           <w:rFonts w:ascii="Times New Roman" w:eastAsia="宋体" w:hAnsi="Times New Roman" w:cs="Times New Roman"/>
         </w:rPr>
       </w:pPr>
+      <w:proofErr w:type="spellStart"/>
       <w:r>
         <w:rPr>
           <w:rFonts w:ascii="Times New Roman" w:eastAsia="宋体" w:hAnsi="Times New Roman" w:cs="Times New Roman"/>
         </w:rPr>
         <w:t>AddInfantry</w:t>
       </w:r>
+      <w:proofErr w:type="spellEnd"/>
       <w:r>
         <w:rPr>
           <w:rFonts w:ascii="Times New Roman" w:eastAsia="宋体" w:hAnsi="Times New Roman" w:cs="Times New Roman" w:hint="eastAsia"/>
@@ -6387,12 +6754,14 @@
         </w:rPr>
         <w:t>的值，会自动寻找目标单元格可用的</w:t>
       </w:r>
+      <w:proofErr w:type="spellStart"/>
       <w:r>
         <w:rPr>
           <w:rFonts w:ascii="Times New Roman" w:eastAsia="宋体" w:hAnsi="Times New Roman" w:cs="Times New Roman" w:hint="eastAsia"/>
         </w:rPr>
         <w:t>subcell</w:t>
       </w:r>
+      <w:proofErr w:type="spellEnd"/>
       <w:r>
         <w:rPr>
           <w:rFonts w:ascii="Times New Roman" w:eastAsia="宋体" w:hAnsi="Times New Roman" w:cs="Times New Roman" w:hint="eastAsia"/>
@@ -6413,12 +6782,14 @@
         </w:rPr>
         <w:t>启用</w:t>
       </w:r>
+      <w:proofErr w:type="spellStart"/>
       <w:r>
         <w:rPr>
           <w:rFonts w:ascii="Times New Roman" w:eastAsia="宋体" w:hAnsi="Times New Roman" w:cs="Times New Roman" w:hint="eastAsia"/>
         </w:rPr>
         <w:t>AllowAdd</w:t>
       </w:r>
+      <w:proofErr w:type="spellEnd"/>
     </w:p>
     <w:p>
       <w:pPr>
@@ -6428,12 +6799,14 @@
           <w:rFonts w:ascii="Times New Roman" w:eastAsia="宋体" w:hAnsi="Times New Roman" w:cs="Times New Roman"/>
         </w:rPr>
       </w:pPr>
+      <w:proofErr w:type="spellStart"/>
       <w:r>
         <w:rPr>
           <w:rFonts w:ascii="Times New Roman" w:eastAsia="宋体" w:hAnsi="Times New Roman" w:cs="Times New Roman"/>
         </w:rPr>
         <w:t>AddVehicle</w:t>
       </w:r>
+      <w:proofErr w:type="spellEnd"/>
       <w:r>
         <w:rPr>
           <w:rFonts w:ascii="Times New Roman" w:eastAsia="宋体" w:hAnsi="Times New Roman" w:cs="Times New Roman" w:hint="eastAsia"/>
@@ -6538,12 +6911,14 @@
         </w:rPr>
         <w:t>启用</w:t>
       </w:r>
+      <w:proofErr w:type="spellStart"/>
       <w:r>
         <w:rPr>
           <w:rFonts w:ascii="Times New Roman" w:eastAsia="宋体" w:hAnsi="Times New Roman" w:cs="Times New Roman" w:hint="eastAsia"/>
         </w:rPr>
         <w:t>AllowAdd</w:t>
       </w:r>
+      <w:proofErr w:type="spellEnd"/>
     </w:p>
     <w:p>
       <w:pPr>
@@ -6553,12 +6928,14 @@
           <w:rFonts w:ascii="Times New Roman" w:eastAsia="宋体" w:hAnsi="Times New Roman" w:cs="Times New Roman"/>
         </w:rPr>
       </w:pPr>
+      <w:proofErr w:type="spellStart"/>
       <w:r>
         <w:rPr>
           <w:rFonts w:ascii="Times New Roman" w:eastAsia="宋体" w:hAnsi="Times New Roman" w:cs="Times New Roman"/>
         </w:rPr>
         <w:t>AddAircraft</w:t>
       </w:r>
+      <w:proofErr w:type="spellEnd"/>
       <w:r>
         <w:rPr>
           <w:rFonts w:ascii="Times New Roman" w:eastAsia="宋体" w:hAnsi="Times New Roman" w:cs="Times New Roman" w:hint="eastAsia"/>
@@ -6663,12 +7040,14 @@
         </w:rPr>
         <w:t>启用</w:t>
       </w:r>
+      <w:proofErr w:type="spellStart"/>
       <w:r>
         <w:rPr>
           <w:rFonts w:ascii="Times New Roman" w:eastAsia="宋体" w:hAnsi="Times New Roman" w:cs="Times New Roman" w:hint="eastAsia"/>
         </w:rPr>
         <w:t>AllowAdd</w:t>
       </w:r>
+      <w:proofErr w:type="spellEnd"/>
     </w:p>
     <w:p>
       <w:pPr>
@@ -6678,12 +7057,14 @@
           <w:rFonts w:ascii="Times New Roman" w:eastAsia="宋体" w:hAnsi="Times New Roman" w:cs="Times New Roman"/>
         </w:rPr>
       </w:pPr>
+      <w:proofErr w:type="spellStart"/>
       <w:r>
         <w:rPr>
           <w:rFonts w:ascii="Times New Roman" w:eastAsia="宋体" w:hAnsi="Times New Roman" w:cs="Times New Roman"/>
         </w:rPr>
         <w:t>AddStructure</w:t>
       </w:r>
+      <w:proofErr w:type="spellEnd"/>
       <w:r>
         <w:rPr>
           <w:rFonts w:ascii="Times New Roman" w:eastAsia="宋体" w:hAnsi="Times New Roman" w:cs="Times New Roman" w:hint="eastAsia"/>
@@ -6788,12 +7169,14 @@
         </w:rPr>
         <w:t>启用</w:t>
       </w:r>
+      <w:proofErr w:type="spellStart"/>
       <w:r>
         <w:rPr>
           <w:rFonts w:ascii="Times New Roman" w:eastAsia="宋体" w:hAnsi="Times New Roman" w:cs="Times New Roman" w:hint="eastAsia"/>
         </w:rPr>
         <w:t>AllowAdd</w:t>
       </w:r>
+      <w:proofErr w:type="spellEnd"/>
     </w:p>
     <w:p>
       <w:pPr>
@@ -6803,12 +7186,14 @@
           <w:rFonts w:ascii="Times New Roman" w:eastAsia="宋体" w:hAnsi="Times New Roman" w:cs="Times New Roman"/>
         </w:rPr>
       </w:pPr>
+      <w:proofErr w:type="spellStart"/>
       <w:r>
         <w:rPr>
           <w:rFonts w:ascii="Times New Roman" w:eastAsia="宋体" w:hAnsi="Times New Roman" w:cs="Times New Roman"/>
         </w:rPr>
         <w:t>AddTerrain</w:t>
       </w:r>
+      <w:proofErr w:type="spellEnd"/>
       <w:r>
         <w:rPr>
           <w:rFonts w:ascii="Times New Roman" w:eastAsia="宋体" w:hAnsi="Times New Roman" w:cs="Times New Roman" w:hint="eastAsia"/>
@@ -6821,12 +7206,14 @@
         </w:rPr>
         <w:t>"</w:t>
       </w:r>
+      <w:proofErr w:type="spellStart"/>
       <w:r>
         <w:rPr>
           <w:rFonts w:ascii="Times New Roman" w:eastAsia="宋体" w:hAnsi="Times New Roman" w:cs="Times New Roman" w:hint="eastAsia"/>
         </w:rPr>
         <w:t>TerrainType</w:t>
       </w:r>
+      <w:proofErr w:type="spellEnd"/>
       <w:r>
         <w:rPr>
           <w:rFonts w:ascii="Times New Roman" w:eastAsia="宋体" w:hAnsi="Times New Roman" w:cs="Times New Roman"/>
@@ -6935,24 +7322,28 @@
         </w:rPr>
         <w:t>添加一个类型为</w:t>
       </w:r>
+      <w:proofErr w:type="spellStart"/>
       <w:r>
         <w:rPr>
           <w:rFonts w:ascii="Times New Roman" w:eastAsia="宋体" w:hAnsi="Times New Roman" w:cs="Times New Roman" w:hint="eastAsia"/>
         </w:rPr>
         <w:t>TerrainType</w:t>
       </w:r>
+      <w:proofErr w:type="spellEnd"/>
       <w:r>
         <w:rPr>
           <w:rFonts w:ascii="Times New Roman" w:eastAsia="宋体" w:hAnsi="Times New Roman" w:cs="Times New Roman" w:hint="eastAsia"/>
         </w:rPr>
         <w:t>的地形对象，不会覆盖已有的，需要启用</w:t>
       </w:r>
+      <w:proofErr w:type="spellStart"/>
       <w:r>
         <w:rPr>
           <w:rFonts w:ascii="Times New Roman" w:eastAsia="宋体" w:hAnsi="Times New Roman" w:cs="Times New Roman" w:hint="eastAsia"/>
         </w:rPr>
         <w:t>AllowAdd</w:t>
       </w:r>
+      <w:proofErr w:type="spellEnd"/>
     </w:p>
     <w:p>
       <w:pPr>
@@ -6962,12 +7353,14 @@
           <w:rFonts w:ascii="Times New Roman" w:eastAsia="宋体" w:hAnsi="Times New Roman" w:cs="Times New Roman"/>
         </w:rPr>
       </w:pPr>
+      <w:proofErr w:type="spellStart"/>
       <w:r>
         <w:rPr>
           <w:rFonts w:ascii="Times New Roman" w:eastAsia="宋体" w:hAnsi="Times New Roman" w:cs="Times New Roman"/>
         </w:rPr>
         <w:t>AddSmudge</w:t>
       </w:r>
+      <w:proofErr w:type="spellEnd"/>
       <w:r>
         <w:rPr>
           <w:rFonts w:ascii="Times New Roman" w:eastAsia="宋体" w:hAnsi="Times New Roman" w:cs="Times New Roman" w:hint="eastAsia"/>
@@ -6980,6 +7373,7 @@
         </w:rPr>
         <w:t>"</w:t>
       </w:r>
+      <w:proofErr w:type="spellStart"/>
       <w:r>
         <w:rPr>
           <w:rFonts w:ascii="Times New Roman" w:eastAsia="宋体" w:hAnsi="Times New Roman" w:cs="Times New Roman"/>
@@ -6992,6 +7386,7 @@
         </w:rPr>
         <w:t>Type</w:t>
       </w:r>
+      <w:proofErr w:type="spellEnd"/>
       <w:r>
         <w:rPr>
           <w:rFonts w:ascii="Times New Roman" w:eastAsia="宋体" w:hAnsi="Times New Roman" w:cs="Times New Roman"/>
@@ -7100,6 +7495,7 @@
         </w:rPr>
         <w:t>添加一个类型为</w:t>
       </w:r>
+      <w:proofErr w:type="spellStart"/>
       <w:r>
         <w:rPr>
           <w:rFonts w:ascii="Times New Roman" w:eastAsia="宋体" w:hAnsi="Times New Roman" w:cs="Times New Roman"/>
@@ -7112,6 +7508,7 @@
         </w:rPr>
         <w:t>Type</w:t>
       </w:r>
+      <w:proofErr w:type="spellEnd"/>
       <w:r>
         <w:rPr>
           <w:rFonts w:ascii="Times New Roman" w:eastAsia="宋体" w:hAnsi="Times New Roman" w:cs="Times New Roman" w:hint="eastAsia"/>
@@ -7132,12 +7529,14 @@
         </w:rPr>
         <w:t>启用</w:t>
       </w:r>
+      <w:proofErr w:type="spellStart"/>
       <w:r>
         <w:rPr>
           <w:rFonts w:ascii="Times New Roman" w:eastAsia="宋体" w:hAnsi="Times New Roman" w:cs="Times New Roman" w:hint="eastAsia"/>
         </w:rPr>
         <w:t>AllowAdd</w:t>
       </w:r>
+      <w:proofErr w:type="spellEnd"/>
     </w:p>
     <w:p>
       <w:pPr>
@@ -7147,6 +7546,7 @@
           <w:rFonts w:ascii="Times New Roman" w:eastAsia="宋体" w:hAnsi="Times New Roman" w:cs="Times New Roman"/>
         </w:rPr>
       </w:pPr>
+      <w:proofErr w:type="spellStart"/>
       <w:r>
         <w:rPr>
           <w:rFonts w:ascii="Times New Roman" w:eastAsia="宋体" w:hAnsi="Times New Roman" w:cs="Times New Roman"/>
@@ -7154,6 +7554,7 @@
         <w:lastRenderedPageBreak/>
         <w:t>DeleteInfantry</w:t>
       </w:r>
+      <w:proofErr w:type="spellEnd"/>
       <w:r>
         <w:rPr>
           <w:rFonts w:ascii="Times New Roman" w:eastAsia="宋体" w:hAnsi="Times New Roman" w:cs="Times New Roman" w:hint="eastAsia"/>
@@ -7244,12 +7645,14 @@
         </w:rPr>
         <w:t>），需要启用</w:t>
       </w:r>
+      <w:proofErr w:type="spellStart"/>
       <w:r>
         <w:rPr>
           <w:rFonts w:ascii="Times New Roman" w:eastAsia="宋体" w:hAnsi="Times New Roman" w:cs="Times New Roman"/>
         </w:rPr>
         <w:t>AllowDelete</w:t>
       </w:r>
+      <w:proofErr w:type="spellEnd"/>
     </w:p>
     <w:p>
       <w:pPr>
@@ -7259,12 +7662,14 @@
           <w:rFonts w:ascii="Times New Roman" w:eastAsia="宋体" w:hAnsi="Times New Roman" w:cs="Times New Roman"/>
         </w:rPr>
       </w:pPr>
+      <w:proofErr w:type="spellStart"/>
       <w:r>
         <w:rPr>
           <w:rFonts w:ascii="Times New Roman" w:eastAsia="宋体" w:hAnsi="Times New Roman" w:cs="Times New Roman"/>
         </w:rPr>
         <w:t>DeleteAircraft</w:t>
       </w:r>
+      <w:proofErr w:type="spellEnd"/>
       <w:r>
         <w:rPr>
           <w:rFonts w:ascii="Times New Roman" w:eastAsia="宋体" w:hAnsi="Times New Roman" w:cs="Times New Roman" w:hint="eastAsia"/>
@@ -7355,12 +7760,14 @@
         </w:rPr>
         <w:t>），需要启用</w:t>
       </w:r>
+      <w:proofErr w:type="spellStart"/>
       <w:r>
         <w:rPr>
           <w:rFonts w:ascii="Times New Roman" w:eastAsia="宋体" w:hAnsi="Times New Roman" w:cs="Times New Roman"/>
         </w:rPr>
         <w:t>AllowDelete</w:t>
       </w:r>
+      <w:proofErr w:type="spellEnd"/>
     </w:p>
     <w:p>
       <w:pPr>
@@ -7370,12 +7777,14 @@
           <w:rFonts w:ascii="Times New Roman" w:eastAsia="宋体" w:hAnsi="Times New Roman" w:cs="Times New Roman"/>
         </w:rPr>
       </w:pPr>
+      <w:proofErr w:type="spellStart"/>
       <w:r>
         <w:rPr>
           <w:rFonts w:ascii="Times New Roman" w:eastAsia="宋体" w:hAnsi="Times New Roman" w:cs="Times New Roman"/>
         </w:rPr>
         <w:t>DeleteStructure</w:t>
       </w:r>
+      <w:proofErr w:type="spellEnd"/>
       <w:r>
         <w:rPr>
           <w:rFonts w:ascii="Times New Roman" w:eastAsia="宋体" w:hAnsi="Times New Roman" w:cs="Times New Roman" w:hint="eastAsia"/>
@@ -7466,12 +7875,14 @@
         </w:rPr>
         <w:t>），需要启用</w:t>
       </w:r>
+      <w:proofErr w:type="spellStart"/>
       <w:r>
         <w:rPr>
           <w:rFonts w:ascii="Times New Roman" w:eastAsia="宋体" w:hAnsi="Times New Roman" w:cs="Times New Roman"/>
         </w:rPr>
         <w:t>AllowDelete</w:t>
       </w:r>
+      <w:proofErr w:type="spellEnd"/>
     </w:p>
     <w:p>
       <w:pPr>
@@ -7481,12 +7892,14 @@
           <w:rFonts w:ascii="Times New Roman" w:eastAsia="宋体" w:hAnsi="Times New Roman" w:cs="Times New Roman"/>
         </w:rPr>
       </w:pPr>
+      <w:proofErr w:type="spellStart"/>
       <w:r>
         <w:rPr>
           <w:rFonts w:ascii="Times New Roman" w:eastAsia="宋体" w:hAnsi="Times New Roman" w:cs="Times New Roman"/>
         </w:rPr>
         <w:t>DeleteVehicle</w:t>
       </w:r>
+      <w:proofErr w:type="spellEnd"/>
       <w:r>
         <w:rPr>
           <w:rFonts w:ascii="Times New Roman" w:eastAsia="宋体" w:hAnsi="Times New Roman" w:cs="Times New Roman" w:hint="eastAsia"/>
@@ -7577,12 +7990,14 @@
         </w:rPr>
         <w:t>），需要启用</w:t>
       </w:r>
+      <w:proofErr w:type="spellStart"/>
       <w:r>
         <w:rPr>
           <w:rFonts w:ascii="Times New Roman" w:eastAsia="宋体" w:hAnsi="Times New Roman" w:cs="Times New Roman"/>
         </w:rPr>
         <w:t>AllowDelete</w:t>
       </w:r>
+      <w:proofErr w:type="spellEnd"/>
     </w:p>
     <w:p>
       <w:pPr>
@@ -7592,12 +8007,14 @@
           <w:rFonts w:ascii="Times New Roman" w:eastAsia="宋体" w:hAnsi="Times New Roman" w:cs="Times New Roman"/>
         </w:rPr>
       </w:pPr>
+      <w:proofErr w:type="spellStart"/>
       <w:r>
         <w:rPr>
           <w:rFonts w:ascii="Times New Roman" w:eastAsia="宋体" w:hAnsi="Times New Roman" w:cs="Times New Roman"/>
         </w:rPr>
         <w:t>DeleteTerrain</w:t>
       </w:r>
+      <w:proofErr w:type="spellEnd"/>
       <w:r>
         <w:rPr>
           <w:rFonts w:ascii="Times New Roman" w:eastAsia="宋体" w:hAnsi="Times New Roman" w:cs="Times New Roman" w:hint="eastAsia"/>
@@ -7688,12 +8105,14 @@
         </w:rPr>
         <w:t>），需要启用</w:t>
       </w:r>
+      <w:proofErr w:type="spellStart"/>
       <w:r>
         <w:rPr>
           <w:rFonts w:ascii="Times New Roman" w:eastAsia="宋体" w:hAnsi="Times New Roman" w:cs="Times New Roman"/>
         </w:rPr>
         <w:t>AllowDelete</w:t>
       </w:r>
+      <w:proofErr w:type="spellEnd"/>
     </w:p>
     <w:p>
       <w:pPr>
@@ -7703,12 +8122,14 @@
           <w:rFonts w:ascii="Times New Roman" w:eastAsia="宋体" w:hAnsi="Times New Roman" w:cs="Times New Roman"/>
         </w:rPr>
       </w:pPr>
+      <w:proofErr w:type="spellStart"/>
       <w:r>
         <w:rPr>
           <w:rFonts w:ascii="Times New Roman" w:eastAsia="宋体" w:hAnsi="Times New Roman" w:cs="Times New Roman"/>
         </w:rPr>
         <w:t>IsInfantryDeleted</w:t>
       </w:r>
+      <w:proofErr w:type="spellEnd"/>
       <w:r>
         <w:rPr>
           <w:rFonts w:ascii="Times New Roman" w:eastAsia="宋体" w:hAnsi="Times New Roman" w:cs="Times New Roman" w:hint="eastAsia"/>
@@ -7850,12 +8271,14 @@
           <w:rFonts w:ascii="Times New Roman" w:eastAsia="宋体" w:hAnsi="Times New Roman" w:cs="Times New Roman"/>
         </w:rPr>
       </w:pPr>
+      <w:proofErr w:type="spellStart"/>
       <w:r>
         <w:rPr>
           <w:rFonts w:ascii="Times New Roman" w:eastAsia="宋体" w:hAnsi="Times New Roman" w:cs="Times New Roman"/>
         </w:rPr>
         <w:t>IsTerrainDeleted</w:t>
       </w:r>
+      <w:proofErr w:type="spellEnd"/>
       <w:r>
         <w:rPr>
           <w:rFonts w:ascii="Times New Roman" w:eastAsia="宋体" w:hAnsi="Times New Roman" w:cs="Times New Roman" w:hint="eastAsia"/>
@@ -7997,12 +8420,14 @@
           <w:rFonts w:ascii="Times New Roman" w:eastAsia="宋体" w:hAnsi="Times New Roman" w:cs="Times New Roman"/>
         </w:rPr>
       </w:pPr>
+      <w:proofErr w:type="spellStart"/>
       <w:r>
         <w:rPr>
           <w:rFonts w:ascii="Times New Roman" w:eastAsia="宋体" w:hAnsi="Times New Roman" w:cs="Times New Roman"/>
         </w:rPr>
         <w:t>SetWaypoint</w:t>
       </w:r>
+      <w:proofErr w:type="spellEnd"/>
       <w:r>
         <w:rPr>
           <w:rFonts w:ascii="Times New Roman" w:eastAsia="宋体" w:hAnsi="Times New Roman" w:cs="Times New Roman" w:hint="eastAsia"/>
@@ -8171,12 +8596,14 @@
         </w:rPr>
         <w:t>，需要禁用</w:t>
       </w:r>
+      <w:proofErr w:type="spellStart"/>
       <w:r>
         <w:rPr>
           <w:rFonts w:ascii="Times New Roman" w:eastAsia="宋体" w:hAnsi="Times New Roman" w:cs="Times New Roman"/>
         </w:rPr>
         <w:t>SafeMode</w:t>
       </w:r>
+      <w:proofErr w:type="spellEnd"/>
     </w:p>
     <w:p>
       <w:pPr>
@@ -8435,12 +8862,14 @@
           <w:rFonts w:ascii="Times New Roman" w:eastAsia="宋体" w:hAnsi="Times New Roman" w:cs="Times New Roman"/>
         </w:rPr>
       </w:pPr>
+      <w:proofErr w:type="spellStart"/>
       <w:r>
         <w:rPr>
           <w:rFonts w:ascii="Times New Roman" w:eastAsia="宋体" w:hAnsi="Times New Roman" w:cs="Times New Roman"/>
         </w:rPr>
         <w:t>GetWaypointPos</w:t>
       </w:r>
+      <w:proofErr w:type="spellEnd"/>
       <w:r>
         <w:rPr>
           <w:rFonts w:ascii="Times New Roman" w:eastAsia="宋体" w:hAnsi="Times New Roman" w:cs="Times New Roman" w:hint="eastAsia"/>
@@ -8606,12 +9035,14 @@
           <w:rFonts w:ascii="Times New Roman" w:eastAsia="宋体" w:hAnsi="Times New Roman" w:cs="Times New Roman"/>
         </w:rPr>
       </w:pPr>
+      <w:proofErr w:type="spellStart"/>
       <w:r>
         <w:rPr>
           <w:rFonts w:ascii="Times New Roman" w:eastAsia="宋体" w:hAnsi="Times New Roman" w:cs="Times New Roman"/>
         </w:rPr>
         <w:t>GetInfantry</w:t>
       </w:r>
+      <w:proofErr w:type="spellEnd"/>
       <w:r>
         <w:rPr>
           <w:rFonts w:ascii="Times New Roman" w:eastAsia="宋体" w:hAnsi="Times New Roman" w:cs="Times New Roman" w:hint="eastAsia"/>
@@ -8753,12 +9184,14 @@
           <w:rFonts w:ascii="Times New Roman" w:eastAsia="宋体" w:hAnsi="Times New Roman" w:cs="Times New Roman"/>
         </w:rPr>
       </w:pPr>
+      <w:proofErr w:type="spellStart"/>
       <w:r>
         <w:rPr>
           <w:rFonts w:ascii="Times New Roman" w:eastAsia="宋体" w:hAnsi="Times New Roman" w:cs="Times New Roman"/>
         </w:rPr>
         <w:t>GetAircraft</w:t>
       </w:r>
+      <w:proofErr w:type="spellEnd"/>
       <w:r>
         <w:rPr>
           <w:rFonts w:ascii="Times New Roman" w:eastAsia="宋体" w:hAnsi="Times New Roman" w:cs="Times New Roman" w:hint="eastAsia"/>
@@ -8900,12 +9333,14 @@
           <w:rFonts w:ascii="Times New Roman" w:eastAsia="宋体" w:hAnsi="Times New Roman" w:cs="Times New Roman"/>
         </w:rPr>
       </w:pPr>
+      <w:proofErr w:type="spellStart"/>
       <w:r>
         <w:rPr>
           <w:rFonts w:ascii="Times New Roman" w:eastAsia="宋体" w:hAnsi="Times New Roman" w:cs="Times New Roman"/>
         </w:rPr>
         <w:t>GetStructure</w:t>
       </w:r>
+      <w:proofErr w:type="spellEnd"/>
       <w:r>
         <w:rPr>
           <w:rFonts w:ascii="Times New Roman" w:eastAsia="宋体" w:hAnsi="Times New Roman" w:cs="Times New Roman" w:hint="eastAsia"/>
@@ -9047,12 +9482,14 @@
           <w:rFonts w:ascii="Times New Roman" w:eastAsia="宋体" w:hAnsi="Times New Roman" w:cs="Times New Roman"/>
         </w:rPr>
       </w:pPr>
+      <w:proofErr w:type="spellStart"/>
       <w:r>
         <w:rPr>
           <w:rFonts w:ascii="Times New Roman" w:eastAsia="宋体" w:hAnsi="Times New Roman" w:cs="Times New Roman"/>
         </w:rPr>
         <w:t>GetVehicle</w:t>
       </w:r>
+      <w:proofErr w:type="spellEnd"/>
       <w:r>
         <w:rPr>
           <w:rFonts w:ascii="Times New Roman" w:eastAsia="宋体" w:hAnsi="Times New Roman" w:cs="Times New Roman" w:hint="eastAsia"/>
@@ -9194,6 +9631,7 @@
           <w:rFonts w:ascii="Times New Roman" w:eastAsia="宋体" w:hAnsi="Times New Roman" w:cs="Times New Roman"/>
         </w:rPr>
       </w:pPr>
+      <w:proofErr w:type="spellStart"/>
       <w:r>
         <w:rPr>
           <w:rFonts w:ascii="Times New Roman" w:eastAsia="宋体" w:hAnsi="Times New Roman" w:cs="Times New Roman"/>
@@ -9201,6 +9639,7 @@
         <w:lastRenderedPageBreak/>
         <w:t>GetHouse</w:t>
       </w:r>
+      <w:proofErr w:type="spellEnd"/>
       <w:r>
         <w:rPr>
           <w:rFonts w:ascii="Times New Roman" w:eastAsia="宋体" w:hAnsi="Times New Roman" w:cs="Times New Roman" w:hint="eastAsia"/>
@@ -9348,12 +9787,14 @@
           <w:rFonts w:ascii="Times New Roman" w:eastAsia="宋体" w:hAnsi="Times New Roman" w:cs="Times New Roman"/>
         </w:rPr>
       </w:pPr>
+      <w:proofErr w:type="spellStart"/>
       <w:r>
         <w:rPr>
           <w:rFonts w:ascii="Times New Roman" w:eastAsia="宋体" w:hAnsi="Times New Roman" w:cs="Times New Roman"/>
         </w:rPr>
         <w:t>GetCountry</w:t>
       </w:r>
+      <w:proofErr w:type="spellEnd"/>
       <w:r>
         <w:rPr>
           <w:rFonts w:ascii="Times New Roman" w:eastAsia="宋体" w:hAnsi="Times New Roman" w:cs="Times New Roman" w:hint="eastAsia"/>
@@ -9521,12 +9962,14 @@
           <w:rFonts w:ascii="Times New Roman" w:eastAsia="宋体" w:hAnsi="Times New Roman" w:cs="Times New Roman"/>
         </w:rPr>
       </w:pPr>
+      <w:proofErr w:type="spellStart"/>
       <w:r>
         <w:rPr>
           <w:rFonts w:ascii="Times New Roman" w:eastAsia="宋体" w:hAnsi="Times New Roman" w:cs="Times New Roman"/>
         </w:rPr>
         <w:t>SetIniKey</w:t>
       </w:r>
+      <w:proofErr w:type="spellEnd"/>
       <w:r>
         <w:rPr>
           <w:rFonts w:ascii="Times New Roman" w:eastAsia="宋体" w:hAnsi="Times New Roman" w:cs="Times New Roman"/>
@@ -9671,12 +10114,14 @@
         </w:rPr>
         <w:t>，需要禁用</w:t>
       </w:r>
+      <w:proofErr w:type="spellStart"/>
       <w:r>
         <w:rPr>
           <w:rFonts w:ascii="Times New Roman" w:eastAsia="宋体" w:hAnsi="Times New Roman" w:cs="Times New Roman"/>
         </w:rPr>
         <w:t>SafeMode</w:t>
       </w:r>
+      <w:proofErr w:type="spellEnd"/>
     </w:p>
     <w:p>
       <w:pPr>
@@ -9686,12 +10131,14 @@
           <w:rFonts w:ascii="Times New Roman" w:eastAsia="宋体" w:hAnsi="Times New Roman" w:cs="Times New Roman"/>
         </w:rPr>
       </w:pPr>
+      <w:proofErr w:type="spellStart"/>
       <w:r>
         <w:rPr>
           <w:rFonts w:ascii="Times New Roman" w:eastAsia="宋体" w:hAnsi="Times New Roman" w:cs="Times New Roman"/>
         </w:rPr>
         <w:t>GetIniKey</w:t>
       </w:r>
+      <w:proofErr w:type="spellEnd"/>
       <w:r>
         <w:rPr>
           <w:rFonts w:ascii="Times New Roman" w:eastAsia="宋体" w:hAnsi="Times New Roman" w:cs="Times New Roman" w:hint="eastAsia"/>
@@ -9806,12 +10253,14 @@
         </w:rPr>
         <w:t>"</w:t>
       </w:r>
+      <w:proofErr w:type="spellStart"/>
       <w:r>
         <w:rPr>
           <w:rFonts w:ascii="Times New Roman" w:eastAsia="宋体" w:hAnsi="Times New Roman" w:cs="Times New Roman" w:hint="eastAsia"/>
         </w:rPr>
         <w:t>LoadFrom</w:t>
       </w:r>
+      <w:proofErr w:type="spellEnd"/>
       <w:r>
         <w:rPr>
           <w:rFonts w:ascii="Times New Roman" w:eastAsia="宋体" w:hAnsi="Times New Roman" w:cs="Times New Roman"/>
@@ -9880,12 +10329,14 @@
         </w:rPr>
         <w:t>中，为这个函数新增了第五个可选参数</w:t>
       </w:r>
+      <w:proofErr w:type="spellStart"/>
       <w:r>
         <w:rPr>
           <w:rFonts w:ascii="Times New Roman" w:eastAsia="宋体" w:hAnsi="Times New Roman" w:cs="Times New Roman" w:hint="eastAsia"/>
         </w:rPr>
         <w:t>LoadFrom</w:t>
       </w:r>
+      <w:proofErr w:type="spellEnd"/>
       <w:r>
         <w:rPr>
           <w:rFonts w:ascii="Times New Roman" w:eastAsia="宋体" w:hAnsi="Times New Roman" w:cs="Times New Roman" w:hint="eastAsia"/>
@@ -9908,8 +10359,16 @@
         <w:rPr>
           <w:rFonts w:ascii="Times New Roman" w:eastAsia="宋体" w:hAnsi="Times New Roman" w:cs="Times New Roman" w:hint="eastAsia"/>
         </w:rPr>
-        <w:t>0=FAData</w:t>
-      </w:r>
+        <w:t>0=</w:t>
+      </w:r>
+      <w:proofErr w:type="spellStart"/>
+      <w:r>
+        <w:rPr>
+          <w:rFonts w:ascii="Times New Roman" w:eastAsia="宋体" w:hAnsi="Times New Roman" w:cs="Times New Roman" w:hint="eastAsia"/>
+        </w:rPr>
+        <w:t>FAData</w:t>
+      </w:r>
+      <w:proofErr w:type="spellEnd"/>
       <w:r>
         <w:rPr>
           <w:rFonts w:ascii="Times New Roman" w:eastAsia="宋体" w:hAnsi="Times New Roman" w:cs="Times New Roman" w:hint="eastAsia"/>
@@ -9932,8 +10391,16 @@
         <w:rPr>
           <w:rFonts w:ascii="Times New Roman" w:eastAsia="宋体" w:hAnsi="Times New Roman" w:cs="Times New Roman" w:hint="eastAsia"/>
         </w:rPr>
-        <w:t>2=Rules+Map</w:t>
-      </w:r>
+        <w:t>2=</w:t>
+      </w:r>
+      <w:proofErr w:type="spellStart"/>
+      <w:r>
+        <w:rPr>
+          <w:rFonts w:ascii="Times New Roman" w:eastAsia="宋体" w:hAnsi="Times New Roman" w:cs="Times New Roman" w:hint="eastAsia"/>
+        </w:rPr>
+        <w:t>Rules+Map</w:t>
+      </w:r>
+      <w:proofErr w:type="spellEnd"/>
       <w:r>
         <w:rPr>
           <w:rFonts w:ascii="Times New Roman" w:eastAsia="宋体" w:hAnsi="Times New Roman" w:cs="Times New Roman" w:hint="eastAsia"/>
@@ -10016,8 +10483,16 @@
         <w:rPr>
           <w:rFonts w:ascii="Times New Roman" w:eastAsia="宋体" w:hAnsi="Times New Roman" w:cs="Times New Roman" w:hint="eastAsia"/>
         </w:rPr>
-        <w:t>7=AI+Map</w:t>
-      </w:r>
+        <w:t>7=</w:t>
+      </w:r>
+      <w:proofErr w:type="spellStart"/>
+      <w:r>
+        <w:rPr>
+          <w:rFonts w:ascii="Times New Roman" w:eastAsia="宋体" w:hAnsi="Times New Roman" w:cs="Times New Roman" w:hint="eastAsia"/>
+        </w:rPr>
+        <w:t>AI+Map</w:t>
+      </w:r>
+      <w:proofErr w:type="spellEnd"/>
       <w:r>
         <w:rPr>
           <w:rFonts w:ascii="Times New Roman" w:eastAsia="宋体" w:hAnsi="Times New Roman" w:cs="Times New Roman" w:hint="eastAsia"/>
@@ -10250,11 +10725,19 @@
           <w:rFonts w:ascii="Times New Roman" w:eastAsia="宋体" w:hAnsi="Times New Roman" w:cs="Times New Roman"/>
         </w:rPr>
       </w:pPr>
-      <w:r>
-        <w:rPr>
-          <w:rFonts w:ascii="Times New Roman" w:eastAsia="宋体" w:hAnsi="Times New Roman" w:cs="Times New Roman"/>
-        </w:rPr>
-        <w:t>AskContinue(</w:t>
+      <w:proofErr w:type="spellStart"/>
+      <w:r>
+        <w:rPr>
+          <w:rFonts w:ascii="Times New Roman" w:eastAsia="宋体" w:hAnsi="Times New Roman" w:cs="Times New Roman"/>
+        </w:rPr>
+        <w:t>AskContinue</w:t>
+      </w:r>
+      <w:proofErr w:type="spellEnd"/>
+      <w:r>
+        <w:rPr>
+          <w:rFonts w:ascii="Times New Roman" w:eastAsia="宋体" w:hAnsi="Times New Roman" w:cs="Times New Roman"/>
+        </w:rPr>
+        <w:t>(</w:t>
       </w:r>
       <w:r>
         <w:rPr>
@@ -10325,12 +10808,14 @@
           <w:rFonts w:ascii="Times New Roman" w:eastAsia="宋体" w:hAnsi="Times New Roman" w:cs="Times New Roman"/>
         </w:rPr>
       </w:pPr>
+      <w:proofErr w:type="spellStart"/>
       <w:r>
         <w:rPr>
           <w:rFonts w:ascii="Times New Roman" w:eastAsia="宋体" w:hAnsi="Times New Roman" w:cs="Times New Roman"/>
         </w:rPr>
         <w:t>UInputGetInteger</w:t>
       </w:r>
+      <w:proofErr w:type="spellEnd"/>
       <w:r>
         <w:rPr>
           <w:rFonts w:ascii="Times New Roman" w:eastAsia="宋体" w:hAnsi="Times New Roman" w:cs="Times New Roman" w:hint="eastAsia"/>
@@ -10520,12 +11005,14 @@
           <w:rFonts w:ascii="Times New Roman" w:eastAsia="宋体" w:hAnsi="Times New Roman" w:cs="Times New Roman"/>
         </w:rPr>
       </w:pPr>
+      <w:proofErr w:type="spellStart"/>
       <w:r>
         <w:rPr>
           <w:rFonts w:ascii="Times New Roman" w:eastAsia="宋体" w:hAnsi="Times New Roman" w:cs="Times New Roman"/>
         </w:rPr>
         <w:t>UInputGetString</w:t>
       </w:r>
+      <w:proofErr w:type="spellEnd"/>
       <w:r>
         <w:rPr>
           <w:rFonts w:ascii="Times New Roman" w:eastAsia="宋体" w:hAnsi="Times New Roman" w:cs="Times New Roman" w:hint="eastAsia"/>
@@ -10643,12 +11130,14 @@
           <w:rFonts w:ascii="Times New Roman" w:eastAsia="宋体" w:hAnsi="Times New Roman" w:cs="Times New Roman"/>
         </w:rPr>
       </w:pPr>
+      <w:proofErr w:type="spellStart"/>
       <w:r>
         <w:rPr>
           <w:rFonts w:ascii="Times New Roman" w:eastAsia="宋体" w:hAnsi="Times New Roman" w:cs="Times New Roman"/>
         </w:rPr>
         <w:t>UInputGetHouse</w:t>
       </w:r>
+      <w:proofErr w:type="spellEnd"/>
       <w:r>
         <w:rPr>
           <w:rFonts w:ascii="Times New Roman" w:eastAsia="宋体" w:hAnsi="Times New Roman" w:cs="Times New Roman" w:hint="eastAsia"/>
@@ -10775,12 +11264,14 @@
         </w:rPr>
         <w:t>为对话框中的描述文本。多人地图中效果等同于</w:t>
       </w:r>
+      <w:proofErr w:type="spellStart"/>
       <w:r>
         <w:rPr>
           <w:rFonts w:ascii="Times New Roman" w:eastAsia="宋体" w:hAnsi="Times New Roman" w:cs="Times New Roman"/>
         </w:rPr>
         <w:t>UInputGetCountry</w:t>
       </w:r>
+      <w:proofErr w:type="spellEnd"/>
     </w:p>
     <w:p>
       <w:pPr>
@@ -10790,12 +11281,14 @@
           <w:rFonts w:ascii="Times New Roman" w:eastAsia="宋体" w:hAnsi="Times New Roman" w:cs="Times New Roman"/>
         </w:rPr>
       </w:pPr>
+      <w:proofErr w:type="spellStart"/>
       <w:r>
         <w:rPr>
           <w:rFonts w:ascii="Times New Roman" w:eastAsia="宋体" w:hAnsi="Times New Roman" w:cs="Times New Roman"/>
         </w:rPr>
         <w:t>UInputGetCountry</w:t>
       </w:r>
+      <w:proofErr w:type="spellEnd"/>
       <w:r>
         <w:rPr>
           <w:rFonts w:ascii="Times New Roman" w:eastAsia="宋体" w:hAnsi="Times New Roman" w:cs="Times New Roman" w:hint="eastAsia"/>
@@ -10931,12 +11424,14 @@
           <w:rFonts w:ascii="Times New Roman" w:eastAsia="宋体" w:hAnsi="Times New Roman" w:cs="Times New Roman"/>
         </w:rPr>
       </w:pPr>
+      <w:proofErr w:type="spellStart"/>
       <w:r>
         <w:rPr>
           <w:rFonts w:ascii="Times New Roman" w:eastAsia="宋体" w:hAnsi="Times New Roman" w:cs="Times New Roman"/>
         </w:rPr>
         <w:t>UInputGetTrigger</w:t>
       </w:r>
+      <w:proofErr w:type="spellEnd"/>
       <w:r>
         <w:rPr>
           <w:rFonts w:ascii="Times New Roman" w:eastAsia="宋体" w:hAnsi="Times New Roman" w:cs="Times New Roman" w:hint="eastAsia"/>
@@ -11072,12 +11567,14 @@
           <w:rFonts w:ascii="Times New Roman" w:eastAsia="宋体" w:hAnsi="Times New Roman" w:cs="Times New Roman"/>
         </w:rPr>
       </w:pPr>
+      <w:proofErr w:type="spellStart"/>
       <w:r>
         <w:rPr>
           <w:rFonts w:ascii="Times New Roman" w:eastAsia="宋体" w:hAnsi="Times New Roman" w:cs="Times New Roman"/>
         </w:rPr>
         <w:t>UInputGetTag</w:t>
       </w:r>
+      <w:proofErr w:type="spellEnd"/>
       <w:r>
         <w:rPr>
           <w:rFonts w:ascii="Times New Roman" w:eastAsia="宋体" w:hAnsi="Times New Roman" w:cs="Times New Roman" w:hint="eastAsia"/>
@@ -11319,12 +11816,14 @@
           <w:rFonts w:ascii="Times New Roman" w:eastAsia="宋体" w:hAnsi="Times New Roman" w:cs="Times New Roman"/>
         </w:rPr>
       </w:pPr>
+      <w:proofErr w:type="spellStart"/>
       <w:r>
         <w:rPr>
           <w:rFonts w:ascii="Times New Roman" w:eastAsia="宋体" w:hAnsi="Times New Roman" w:cs="Times New Roman"/>
         </w:rPr>
         <w:t>GetIniKey</w:t>
       </w:r>
+      <w:proofErr w:type="spellEnd"/>
       <w:r>
         <w:rPr>
           <w:rFonts w:ascii="Times New Roman" w:eastAsia="宋体" w:hAnsi="Times New Roman" w:cs="Times New Roman" w:hint="eastAsia"/>
@@ -11439,12 +11938,14 @@
         </w:rPr>
         <w:t>"</w:t>
       </w:r>
+      <w:proofErr w:type="spellStart"/>
       <w:r>
         <w:rPr>
           <w:rFonts w:ascii="Times New Roman" w:eastAsia="宋体" w:hAnsi="Times New Roman" w:cs="Times New Roman" w:hint="eastAsia"/>
         </w:rPr>
         <w:t>LoadFrom</w:t>
       </w:r>
+      <w:proofErr w:type="spellEnd"/>
       <w:r>
         <w:rPr>
           <w:rFonts w:ascii="Times New Roman" w:eastAsia="宋体" w:hAnsi="Times New Roman" w:cs="Times New Roman"/>
@@ -11513,12 +12014,14 @@
         </w:rPr>
         <w:t>中，为这个函数新增了第五个可选参数</w:t>
       </w:r>
+      <w:proofErr w:type="spellStart"/>
       <w:r>
         <w:rPr>
           <w:rFonts w:ascii="Times New Roman" w:eastAsia="宋体" w:hAnsi="Times New Roman" w:cs="Times New Roman" w:hint="eastAsia"/>
         </w:rPr>
         <w:t>LoadFrom</w:t>
       </w:r>
+      <w:proofErr w:type="spellEnd"/>
       <w:r>
         <w:rPr>
           <w:rFonts w:ascii="Times New Roman" w:eastAsia="宋体" w:hAnsi="Times New Roman" w:cs="Times New Roman" w:hint="eastAsia"/>
@@ -11541,8 +12044,16 @@
         <w:rPr>
           <w:rFonts w:ascii="Times New Roman" w:eastAsia="宋体" w:hAnsi="Times New Roman" w:cs="Times New Roman" w:hint="eastAsia"/>
         </w:rPr>
-        <w:t>0=FAData</w:t>
-      </w:r>
+        <w:t>0=</w:t>
+      </w:r>
+      <w:proofErr w:type="spellStart"/>
+      <w:r>
+        <w:rPr>
+          <w:rFonts w:ascii="Times New Roman" w:eastAsia="宋体" w:hAnsi="Times New Roman" w:cs="Times New Roman" w:hint="eastAsia"/>
+        </w:rPr>
+        <w:t>FAData</w:t>
+      </w:r>
+      <w:proofErr w:type="spellEnd"/>
       <w:r>
         <w:rPr>
           <w:rFonts w:ascii="Times New Roman" w:eastAsia="宋体" w:hAnsi="Times New Roman" w:cs="Times New Roman" w:hint="eastAsia"/>
@@ -11565,8 +12076,16 @@
         <w:rPr>
           <w:rFonts w:ascii="Times New Roman" w:eastAsia="宋体" w:hAnsi="Times New Roman" w:cs="Times New Roman" w:hint="eastAsia"/>
         </w:rPr>
-        <w:t>2=Rules+Map</w:t>
-      </w:r>
+        <w:t>2=</w:t>
+      </w:r>
+      <w:proofErr w:type="spellStart"/>
+      <w:r>
+        <w:rPr>
+          <w:rFonts w:ascii="Times New Roman" w:eastAsia="宋体" w:hAnsi="Times New Roman" w:cs="Times New Roman" w:hint="eastAsia"/>
+        </w:rPr>
+        <w:t>Rules+Map</w:t>
+      </w:r>
+      <w:proofErr w:type="spellEnd"/>
       <w:r>
         <w:rPr>
           <w:rFonts w:ascii="Times New Roman" w:eastAsia="宋体" w:hAnsi="Times New Roman" w:cs="Times New Roman" w:hint="eastAsia"/>
@@ -11649,8 +12168,16 @@
         <w:rPr>
           <w:rFonts w:ascii="Times New Roman" w:eastAsia="宋体" w:hAnsi="Times New Roman" w:cs="Times New Roman" w:hint="eastAsia"/>
         </w:rPr>
-        <w:t>7=AI+Map</w:t>
-      </w:r>
+        <w:t>7=</w:t>
+      </w:r>
+      <w:proofErr w:type="spellStart"/>
+      <w:r>
+        <w:rPr>
+          <w:rFonts w:ascii="Times New Roman" w:eastAsia="宋体" w:hAnsi="Times New Roman" w:cs="Times New Roman" w:hint="eastAsia"/>
+        </w:rPr>
+        <w:t>AI+Map</w:t>
+      </w:r>
+      <w:proofErr w:type="spellEnd"/>
       <w:r>
         <w:rPr>
           <w:rFonts w:ascii="Times New Roman" w:eastAsia="宋体" w:hAnsi="Times New Roman" w:cs="Times New Roman" w:hint="eastAsia"/>
@@ -11672,12 +12199,14 @@
           <w:rFonts w:ascii="Times New Roman" w:eastAsia="宋体" w:hAnsi="Times New Roman" w:cs="Times New Roman"/>
         </w:rPr>
       </w:pPr>
+      <w:proofErr w:type="spellStart"/>
       <w:r>
         <w:rPr>
           <w:rFonts w:ascii="Times New Roman" w:eastAsia="宋体" w:hAnsi="Times New Roman" w:cs="Times New Roman" w:hint="eastAsia"/>
         </w:rPr>
         <w:t>GetAvailableIndex</w:t>
       </w:r>
+      <w:proofErr w:type="spellEnd"/>
       <w:r>
         <w:rPr>
           <w:rFonts w:ascii="Times New Roman" w:eastAsia="宋体" w:hAnsi="Times New Roman" w:cs="Times New Roman" w:hint="eastAsia"/>
@@ -11789,12 +12318,14 @@
           <w:rFonts w:ascii="Times New Roman" w:eastAsia="宋体" w:hAnsi="Times New Roman" w:cs="Times New Roman"/>
         </w:rPr>
       </w:pPr>
+      <w:proofErr w:type="spellStart"/>
       <w:r>
         <w:rPr>
           <w:rFonts w:ascii="Times New Roman" w:eastAsia="宋体" w:hAnsi="Times New Roman" w:cs="Times New Roman" w:hint="eastAsia"/>
         </w:rPr>
         <w:t>GetAvailableKey</w:t>
       </w:r>
+      <w:proofErr w:type="spellEnd"/>
       <w:r>
         <w:rPr>
           <w:rFonts w:ascii="Times New Roman" w:eastAsia="宋体" w:hAnsi="Times New Roman" w:cs="Times New Roman" w:hint="eastAsia"/>
@@ -11924,12 +12455,14 @@
           <w:rFonts w:ascii="Times New Roman" w:eastAsia="宋体" w:hAnsi="Times New Roman" w:cs="Times New Roman"/>
         </w:rPr>
       </w:pPr>
+      <w:proofErr w:type="spellStart"/>
       <w:r>
         <w:rPr>
           <w:rFonts w:ascii="Times New Roman" w:eastAsia="宋体" w:hAnsi="Times New Roman" w:cs="Times New Roman" w:hint="eastAsia"/>
         </w:rPr>
         <w:t>KeyExists</w:t>
       </w:r>
+      <w:proofErr w:type="spellEnd"/>
       <w:r>
         <w:rPr>
           <w:rFonts w:ascii="Times New Roman" w:eastAsia="宋体" w:hAnsi="Times New Roman" w:cs="Times New Roman" w:hint="eastAsia"/>
@@ -12038,12 +12571,14 @@
         </w:rPr>
         <w:t>"</w:t>
       </w:r>
+      <w:proofErr w:type="spellStart"/>
       <w:r>
         <w:rPr>
           <w:rFonts w:ascii="Times New Roman" w:eastAsia="宋体" w:hAnsi="Times New Roman" w:cs="Times New Roman" w:hint="eastAsia"/>
         </w:rPr>
         <w:t>LoadFrom</w:t>
       </w:r>
+      <w:proofErr w:type="spellEnd"/>
       <w:r>
         <w:rPr>
           <w:rFonts w:ascii="Times New Roman" w:eastAsia="宋体" w:hAnsi="Times New Roman" w:cs="Times New Roman"/>
@@ -12146,12 +12681,14 @@
         </w:rPr>
         <w:t>。</w:t>
       </w:r>
+      <w:proofErr w:type="spellStart"/>
       <w:r>
         <w:rPr>
           <w:rFonts w:ascii="Times New Roman" w:eastAsia="宋体" w:hAnsi="Times New Roman" w:cs="Times New Roman" w:hint="eastAsia"/>
         </w:rPr>
         <w:t>LoadFrom</w:t>
       </w:r>
+      <w:proofErr w:type="spellEnd"/>
       <w:r>
         <w:rPr>
           <w:rFonts w:ascii="Times New Roman" w:eastAsia="宋体" w:hAnsi="Times New Roman" w:cs="Times New Roman" w:hint="eastAsia"/>
@@ -12179,12 +12716,14 @@
           <w:rFonts w:ascii="Times New Roman" w:eastAsia="宋体" w:hAnsi="Times New Roman" w:cs="Times New Roman"/>
         </w:rPr>
       </w:pPr>
+      <w:proofErr w:type="spellStart"/>
       <w:r>
         <w:rPr>
           <w:rFonts w:ascii="Times New Roman" w:eastAsia="宋体" w:hAnsi="Times New Roman" w:cs="Times New Roman" w:hint="eastAsia"/>
         </w:rPr>
         <w:t>SectionExists</w:t>
       </w:r>
+      <w:proofErr w:type="spellEnd"/>
       <w:r>
         <w:rPr>
           <w:rFonts w:ascii="Times New Roman" w:eastAsia="宋体" w:hAnsi="Times New Roman" w:cs="Times New Roman" w:hint="eastAsia"/>
@@ -12269,12 +12808,14 @@
         </w:rPr>
         <w:t>"</w:t>
       </w:r>
+      <w:proofErr w:type="spellStart"/>
       <w:r>
         <w:rPr>
           <w:rFonts w:ascii="Times New Roman" w:eastAsia="宋体" w:hAnsi="Times New Roman" w:cs="Times New Roman" w:hint="eastAsia"/>
         </w:rPr>
         <w:t>LoadFrom</w:t>
       </w:r>
+      <w:proofErr w:type="spellEnd"/>
       <w:r>
         <w:rPr>
           <w:rFonts w:ascii="Times New Roman" w:eastAsia="宋体" w:hAnsi="Times New Roman" w:cs="Times New Roman"/>
@@ -12353,12 +12894,14 @@
         </w:rPr>
         <w:t>。</w:t>
       </w:r>
+      <w:proofErr w:type="spellStart"/>
       <w:r>
         <w:rPr>
           <w:rFonts w:ascii="Times New Roman" w:eastAsia="宋体" w:hAnsi="Times New Roman" w:cs="Times New Roman" w:hint="eastAsia"/>
         </w:rPr>
         <w:t>LoadFrom</w:t>
       </w:r>
+      <w:proofErr w:type="spellEnd"/>
       <w:r>
         <w:rPr>
           <w:rFonts w:ascii="Times New Roman" w:eastAsia="宋体" w:hAnsi="Times New Roman" w:cs="Times New Roman" w:hint="eastAsia"/>
@@ -12386,12 +12929,14 @@
           <w:rFonts w:ascii="Times New Roman" w:eastAsia="宋体" w:hAnsi="Times New Roman" w:cs="Times New Roman"/>
         </w:rPr>
       </w:pPr>
+      <w:proofErr w:type="spellStart"/>
       <w:r>
         <w:rPr>
           <w:rFonts w:ascii="Times New Roman" w:eastAsia="宋体" w:hAnsi="Times New Roman" w:cs="Times New Roman" w:hint="eastAsia"/>
         </w:rPr>
         <w:t>GetKeyAt</w:t>
       </w:r>
+      <w:proofErr w:type="spellEnd"/>
       <w:r>
         <w:rPr>
           <w:rFonts w:ascii="Times New Roman" w:eastAsia="宋体" w:hAnsi="Times New Roman" w:cs="Times New Roman" w:hint="eastAsia"/>
@@ -12500,12 +13045,14 @@
         </w:rPr>
         <w:t>"</w:t>
       </w:r>
+      <w:proofErr w:type="spellStart"/>
       <w:r>
         <w:rPr>
           <w:rFonts w:ascii="Times New Roman" w:eastAsia="宋体" w:hAnsi="Times New Roman" w:cs="Times New Roman" w:hint="eastAsia"/>
         </w:rPr>
         <w:t>LoadFrom</w:t>
       </w:r>
+      <w:proofErr w:type="spellEnd"/>
       <w:r>
         <w:rPr>
           <w:rFonts w:ascii="Times New Roman" w:eastAsia="宋体" w:hAnsi="Times New Roman" w:cs="Times New Roman"/>
@@ -12560,12 +13107,14 @@
         </w:rPr>
         <w:t>。</w:t>
       </w:r>
+      <w:proofErr w:type="spellStart"/>
       <w:r>
         <w:rPr>
           <w:rFonts w:ascii="Times New Roman" w:eastAsia="宋体" w:hAnsi="Times New Roman" w:cs="Times New Roman" w:hint="eastAsia"/>
         </w:rPr>
         <w:t>LoadFrom</w:t>
       </w:r>
+      <w:proofErr w:type="spellEnd"/>
       <w:r>
         <w:rPr>
           <w:rFonts w:ascii="Times New Roman" w:eastAsia="宋体" w:hAnsi="Times New Roman" w:cs="Times New Roman" w:hint="eastAsia"/>
@@ -12600,8 +13149,16 @@
         <w:rPr>
           <w:rFonts w:ascii="Times New Roman" w:eastAsia="宋体" w:hAnsi="Times New Roman" w:cs="Times New Roman" w:hint="eastAsia"/>
         </w:rPr>
-        <w:t>2=Rules+Map</w:t>
-      </w:r>
+        <w:t>2=</w:t>
+      </w:r>
+      <w:proofErr w:type="spellStart"/>
+      <w:r>
+        <w:rPr>
+          <w:rFonts w:ascii="Times New Roman" w:eastAsia="宋体" w:hAnsi="Times New Roman" w:cs="Times New Roman" w:hint="eastAsia"/>
+        </w:rPr>
+        <w:t>Rules+Map</w:t>
+      </w:r>
+      <w:proofErr w:type="spellEnd"/>
     </w:p>
     <w:p>
       <w:pPr>
@@ -12611,12 +13168,14 @@
           <w:rFonts w:ascii="Times New Roman" w:eastAsia="宋体" w:hAnsi="Times New Roman" w:cs="Times New Roman"/>
         </w:rPr>
       </w:pPr>
+      <w:proofErr w:type="spellStart"/>
       <w:r>
         <w:rPr>
           <w:rFonts w:ascii="Times New Roman" w:eastAsia="宋体" w:hAnsi="Times New Roman" w:cs="Times New Roman" w:hint="eastAsia"/>
         </w:rPr>
         <w:t>GetValueAt</w:t>
       </w:r>
+      <w:proofErr w:type="spellEnd"/>
       <w:r>
         <w:rPr>
           <w:rFonts w:ascii="Times New Roman" w:eastAsia="宋体" w:hAnsi="Times New Roman" w:cs="Times New Roman" w:hint="eastAsia"/>
@@ -12725,12 +13284,14 @@
         </w:rPr>
         <w:t>"</w:t>
       </w:r>
+      <w:proofErr w:type="spellStart"/>
       <w:r>
         <w:rPr>
           <w:rFonts w:ascii="Times New Roman" w:eastAsia="宋体" w:hAnsi="Times New Roman" w:cs="Times New Roman" w:hint="eastAsia"/>
         </w:rPr>
         <w:t>LoadFrom</w:t>
       </w:r>
+      <w:proofErr w:type="spellEnd"/>
       <w:r>
         <w:rPr>
           <w:rFonts w:ascii="Times New Roman" w:eastAsia="宋体" w:hAnsi="Times New Roman" w:cs="Times New Roman"/>
@@ -12785,12 +13346,14 @@
         </w:rPr>
         <w:t>。</w:t>
       </w:r>
+      <w:proofErr w:type="spellStart"/>
       <w:r>
         <w:rPr>
           <w:rFonts w:ascii="Times New Roman" w:eastAsia="宋体" w:hAnsi="Times New Roman" w:cs="Times New Roman" w:hint="eastAsia"/>
         </w:rPr>
         <w:t>LoadFrom</w:t>
       </w:r>
+      <w:proofErr w:type="spellEnd"/>
       <w:r>
         <w:rPr>
           <w:rFonts w:ascii="Times New Roman" w:eastAsia="宋体" w:hAnsi="Times New Roman" w:cs="Times New Roman" w:hint="eastAsia"/>
@@ -12825,8 +13388,16 @@
         <w:rPr>
           <w:rFonts w:ascii="Times New Roman" w:eastAsia="宋体" w:hAnsi="Times New Roman" w:cs="Times New Roman" w:hint="eastAsia"/>
         </w:rPr>
-        <w:t>2=Rules+Map</w:t>
-      </w:r>
+        <w:t>2=</w:t>
+      </w:r>
+      <w:proofErr w:type="spellStart"/>
+      <w:r>
+        <w:rPr>
+          <w:rFonts w:ascii="Times New Roman" w:eastAsia="宋体" w:hAnsi="Times New Roman" w:cs="Times New Roman" w:hint="eastAsia"/>
+        </w:rPr>
+        <w:t>Rules+Map</w:t>
+      </w:r>
+      <w:proofErr w:type="spellEnd"/>
     </w:p>
     <w:p>
       <w:pPr>
@@ -12836,12 +13407,14 @@
           <w:rFonts w:ascii="Times New Roman" w:eastAsia="宋体" w:hAnsi="Times New Roman" w:cs="Times New Roman"/>
         </w:rPr>
       </w:pPr>
+      <w:proofErr w:type="spellStart"/>
       <w:r>
         <w:rPr>
           <w:rFonts w:ascii="Times New Roman" w:eastAsia="宋体" w:hAnsi="Times New Roman" w:cs="Times New Roman" w:hint="eastAsia"/>
         </w:rPr>
         <w:t>RandomBetween</w:t>
       </w:r>
+      <w:proofErr w:type="spellEnd"/>
       <w:r>
         <w:rPr>
           <w:rFonts w:ascii="Times New Roman" w:eastAsia="宋体" w:hAnsi="Times New Roman" w:cs="Times New Roman" w:hint="eastAsia"/>
@@ -12983,12 +13556,14 @@
           <w:rFonts w:ascii="Times New Roman" w:eastAsia="宋体" w:hAnsi="Times New Roman" w:cs="Times New Roman"/>
         </w:rPr>
       </w:pPr>
+      <w:proofErr w:type="spellStart"/>
       <w:r>
         <w:rPr>
           <w:rFonts w:ascii="Times New Roman" w:eastAsia="宋体" w:hAnsi="Times New Roman" w:cs="Times New Roman" w:hint="eastAsia"/>
         </w:rPr>
         <w:t>GetTheater</w:t>
       </w:r>
+      <w:proofErr w:type="spellEnd"/>
       <w:r>
         <w:rPr>
           <w:rFonts w:ascii="Times New Roman" w:eastAsia="宋体" w:hAnsi="Times New Roman" w:cs="Times New Roman" w:hint="eastAsia"/>
@@ -13142,11 +13717,19 @@
           <w:rFonts w:ascii="Times New Roman" w:eastAsia="宋体" w:hAnsi="Times New Roman" w:cs="Times New Roman"/>
         </w:rPr>
       </w:pPr>
-      <w:r>
-        <w:rPr>
-          <w:rFonts w:ascii="Times New Roman" w:eastAsia="宋体" w:hAnsi="Times New Roman" w:cs="Times New Roman" w:hint="eastAsia"/>
-        </w:rPr>
-        <w:t>DeleteSmudge(</w:t>
+      <w:proofErr w:type="spellStart"/>
+      <w:r>
+        <w:rPr>
+          <w:rFonts w:ascii="Times New Roman" w:eastAsia="宋体" w:hAnsi="Times New Roman" w:cs="Times New Roman" w:hint="eastAsia"/>
+        </w:rPr>
+        <w:t>DeleteSmudge</w:t>
+      </w:r>
+      <w:proofErr w:type="spellEnd"/>
+      <w:r>
+        <w:rPr>
+          <w:rFonts w:ascii="Times New Roman" w:eastAsia="宋体" w:hAnsi="Times New Roman" w:cs="Times New Roman" w:hint="eastAsia"/>
+        </w:rPr>
+        <w:t>(</w:t>
       </w:r>
       <w:r>
         <w:rPr>
@@ -13240,12 +13823,14 @@
         </w:rPr>
         <w:t>启用</w:t>
       </w:r>
+      <w:proofErr w:type="spellStart"/>
       <w:r>
         <w:rPr>
           <w:rFonts w:ascii="Times New Roman" w:eastAsia="宋体" w:hAnsi="Times New Roman" w:cs="Times New Roman"/>
         </w:rPr>
         <w:t>AllowDelete</w:t>
       </w:r>
+      <w:proofErr w:type="spellEnd"/>
     </w:p>
     <w:p>
       <w:pPr>
@@ -13255,12 +13840,14 @@
           <w:rFonts w:ascii="Times New Roman" w:eastAsia="宋体" w:hAnsi="Times New Roman" w:cs="Times New Roman"/>
         </w:rPr>
       </w:pPr>
+      <w:proofErr w:type="spellStart"/>
       <w:r>
         <w:rPr>
           <w:rFonts w:ascii="Times New Roman" w:eastAsia="宋体" w:hAnsi="Times New Roman" w:cs="Times New Roman" w:hint="eastAsia"/>
         </w:rPr>
         <w:t>SetOverlay</w:t>
       </w:r>
+      <w:proofErr w:type="spellEnd"/>
       <w:r>
         <w:rPr>
           <w:rFonts w:ascii="Times New Roman" w:eastAsia="宋体" w:hAnsi="Times New Roman" w:cs="Times New Roman" w:hint="eastAsia"/>
@@ -13414,11 +14001,19 @@
           <w:rFonts w:ascii="Times New Roman" w:eastAsia="宋体" w:hAnsi="Times New Roman" w:cs="Times New Roman"/>
         </w:rPr>
       </w:pPr>
-      <w:r>
-        <w:rPr>
-          <w:rFonts w:ascii="Times New Roman" w:eastAsia="宋体" w:hAnsi="Times New Roman" w:cs="Times New Roman" w:hint="eastAsia"/>
-        </w:rPr>
-        <w:t xml:space="preserve">SetOverlayData </w:t>
+      <w:proofErr w:type="spellStart"/>
+      <w:r>
+        <w:rPr>
+          <w:rFonts w:ascii="Times New Roman" w:eastAsia="宋体" w:hAnsi="Times New Roman" w:cs="Times New Roman" w:hint="eastAsia"/>
+        </w:rPr>
+        <w:t>SetOverlayData</w:t>
+      </w:r>
+      <w:proofErr w:type="spellEnd"/>
+      <w:r>
+        <w:rPr>
+          <w:rFonts w:ascii="Times New Roman" w:eastAsia="宋体" w:hAnsi="Times New Roman" w:cs="Times New Roman" w:hint="eastAsia"/>
+        </w:rPr>
+        <w:t xml:space="preserve"> </w:t>
       </w:r>
       <w:r>
         <w:rPr>
@@ -13480,12 +14075,14 @@
         </w:rPr>
         <w:t>"</w:t>
       </w:r>
+      <w:proofErr w:type="spellStart"/>
       <w:r>
         <w:rPr>
           <w:rFonts w:ascii="Times New Roman" w:eastAsia="宋体" w:hAnsi="Times New Roman" w:cs="Times New Roman" w:hint="eastAsia"/>
         </w:rPr>
         <w:t>OverlayData</w:t>
       </w:r>
+      <w:proofErr w:type="spellEnd"/>
       <w:r>
         <w:rPr>
           <w:rFonts w:ascii="Times New Roman" w:eastAsia="宋体" w:hAnsi="Times New Roman" w:cs="Times New Roman"/>
@@ -13552,12 +14149,14 @@
         </w:rPr>
         <w:t xml:space="preserve"> </w:t>
       </w:r>
+      <w:proofErr w:type="spellStart"/>
       <w:r>
         <w:rPr>
           <w:rFonts w:ascii="Times New Roman" w:eastAsia="宋体" w:hAnsi="Times New Roman" w:cs="Times New Roman" w:hint="eastAsia"/>
         </w:rPr>
         <w:t>OverlayData</w:t>
       </w:r>
+      <w:proofErr w:type="spellEnd"/>
     </w:p>
     <w:p>
       <w:pPr>
@@ -13567,6 +14166,7 @@
           <w:rFonts w:ascii="Times New Roman" w:eastAsia="宋体" w:hAnsi="Times New Roman" w:cs="Times New Roman"/>
         </w:rPr>
       </w:pPr>
+      <w:proofErr w:type="spellStart"/>
       <w:r>
         <w:rPr>
           <w:rFonts w:ascii="Times New Roman" w:eastAsia="宋体" w:hAnsi="Times New Roman" w:cs="Times New Roman" w:hint="eastAsia"/>
@@ -13574,6 +14174,7 @@
         <w:lastRenderedPageBreak/>
         <w:t>PlaceTileAt</w:t>
       </w:r>
+      <w:proofErr w:type="spellEnd"/>
       <w:r>
         <w:rPr>
           <w:rFonts w:ascii="Times New Roman" w:eastAsia="宋体" w:hAnsi="Times New Roman" w:cs="Times New Roman" w:hint="eastAsia"/>
@@ -13634,12 +14235,14 @@
         </w:rPr>
         <w:t>"</w:t>
       </w:r>
+      <w:proofErr w:type="spellStart"/>
       <w:r>
         <w:rPr>
           <w:rFonts w:ascii="Times New Roman" w:eastAsia="宋体" w:hAnsi="Times New Roman" w:cs="Times New Roman" w:hint="eastAsia"/>
         </w:rPr>
         <w:t>TileIndex</w:t>
       </w:r>
+      <w:proofErr w:type="spellEnd"/>
       <w:r>
         <w:rPr>
           <w:rFonts w:ascii="Times New Roman" w:eastAsia="宋体" w:hAnsi="Times New Roman" w:cs="Times New Roman"/>
@@ -13658,12 +14261,14 @@
         </w:rPr>
         <w:t>"</w:t>
       </w:r>
+      <w:proofErr w:type="spellStart"/>
       <w:r>
         <w:rPr>
           <w:rFonts w:ascii="Times New Roman" w:eastAsia="宋体" w:hAnsi="Times New Roman" w:cs="Times New Roman" w:hint="eastAsia"/>
         </w:rPr>
         <w:t>SubTileIndex</w:t>
       </w:r>
+      <w:proofErr w:type="spellEnd"/>
       <w:r>
         <w:rPr>
           <w:rFonts w:ascii="Times New Roman" w:eastAsia="宋体" w:hAnsi="Times New Roman" w:cs="Times New Roman"/>
@@ -13682,12 +14287,14 @@
         </w:rPr>
         <w:t>"</w:t>
       </w:r>
+      <w:proofErr w:type="spellStart"/>
       <w:r>
         <w:rPr>
           <w:rFonts w:ascii="Times New Roman" w:eastAsia="宋体" w:hAnsi="Times New Roman" w:cs="Times New Roman" w:hint="eastAsia"/>
         </w:rPr>
         <w:t>AltImage</w:t>
       </w:r>
+      <w:proofErr w:type="spellEnd"/>
       <w:r>
         <w:rPr>
           <w:rFonts w:ascii="Times New Roman" w:eastAsia="宋体" w:hAnsi="Times New Roman" w:cs="Times New Roman"/>
@@ -13742,12 +14349,14 @@
         </w:rPr>
         <w:t>放置索引为</w:t>
       </w:r>
+      <w:proofErr w:type="spellStart"/>
       <w:r>
         <w:rPr>
           <w:rFonts w:ascii="Times New Roman" w:eastAsia="宋体" w:hAnsi="Times New Roman" w:cs="Times New Roman" w:hint="eastAsia"/>
         </w:rPr>
         <w:t>TileIndex</w:t>
       </w:r>
+      <w:proofErr w:type="spellEnd"/>
       <w:r>
         <w:rPr>
           <w:rFonts w:ascii="Times New Roman" w:eastAsia="宋体" w:hAnsi="Times New Roman" w:cs="Times New Roman" w:hint="eastAsia"/>
@@ -13760,12 +14369,14 @@
         </w:rPr>
         <w:t>并且可以指定</w:t>
       </w:r>
+      <w:proofErr w:type="spellStart"/>
       <w:r>
         <w:rPr>
           <w:rFonts w:ascii="Times New Roman" w:eastAsia="宋体" w:hAnsi="Times New Roman" w:cs="Times New Roman" w:hint="eastAsia"/>
         </w:rPr>
         <w:t>SubTileIndex</w:t>
       </w:r>
+      <w:proofErr w:type="spellEnd"/>
       <w:r>
         <w:rPr>
           <w:rFonts w:ascii="Times New Roman" w:eastAsia="宋体" w:hAnsi="Times New Roman" w:cs="Times New Roman" w:hint="eastAsia"/>
@@ -13784,12 +14395,14 @@
         </w:rPr>
         <w:t>）和</w:t>
       </w:r>
+      <w:proofErr w:type="spellStart"/>
       <w:r>
         <w:rPr>
           <w:rFonts w:ascii="Times New Roman" w:eastAsia="宋体" w:hAnsi="Times New Roman" w:cs="Times New Roman" w:hint="eastAsia"/>
         </w:rPr>
         <w:t>AltImage</w:t>
       </w:r>
+      <w:proofErr w:type="spellEnd"/>
       <w:r>
         <w:rPr>
           <w:rFonts w:ascii="Times New Roman" w:eastAsia="宋体" w:hAnsi="Times New Roman" w:cs="Times New Roman" w:hint="eastAsia"/>
@@ -13811,12 +14424,14 @@
           <w:rFonts w:ascii="Times New Roman" w:eastAsia="宋体" w:hAnsi="Times New Roman" w:cs="Times New Roman"/>
         </w:rPr>
       </w:pPr>
+      <w:proofErr w:type="spellStart"/>
       <w:r>
         <w:rPr>
           <w:rFonts w:ascii="Times New Roman" w:eastAsia="宋体" w:hAnsi="Times New Roman" w:cs="Times New Roman" w:hint="eastAsia"/>
         </w:rPr>
         <w:t>IsCoordInMap</w:t>
       </w:r>
+      <w:proofErr w:type="spellEnd"/>
       <w:r>
         <w:rPr>
           <w:rFonts w:ascii="Times New Roman" w:eastAsia="宋体" w:hAnsi="Times New Roman" w:cs="Times New Roman" w:hint="eastAsia"/>
@@ -13976,12 +14591,14 @@
           <w:rFonts w:ascii="Times New Roman" w:eastAsia="宋体" w:hAnsi="Times New Roman" w:cs="Times New Roman"/>
         </w:rPr>
       </w:pPr>
+      <w:proofErr w:type="spellStart"/>
       <w:r>
         <w:rPr>
           <w:rFonts w:ascii="Times New Roman" w:eastAsia="宋体" w:hAnsi="Times New Roman" w:cs="Times New Roman" w:hint="eastAsia"/>
         </w:rPr>
         <w:t>GetCellInfo</w:t>
       </w:r>
+      <w:proofErr w:type="spellEnd"/>
       <w:r>
         <w:rPr>
           <w:rFonts w:ascii="Times New Roman" w:eastAsia="宋体" w:hAnsi="Times New Roman" w:cs="Times New Roman" w:hint="eastAsia"/>
@@ -14066,12 +14683,14 @@
         </w:rPr>
         <w:t>"</w:t>
       </w:r>
+      <w:proofErr w:type="spellStart"/>
       <w:r>
         <w:rPr>
           <w:rFonts w:ascii="Times New Roman" w:eastAsia="宋体" w:hAnsi="Times New Roman" w:cs="Times New Roman" w:hint="eastAsia"/>
         </w:rPr>
         <w:t>InfoType</w:t>
       </w:r>
+      <w:proofErr w:type="spellEnd"/>
       <w:r>
         <w:rPr>
           <w:rFonts w:ascii="Times New Roman" w:eastAsia="宋体" w:hAnsi="Times New Roman" w:cs="Times New Roman"/>
@@ -14138,12 +14757,14 @@
         </w:rPr>
         <w:t>。</w:t>
       </w:r>
+      <w:proofErr w:type="spellStart"/>
       <w:r>
         <w:rPr>
           <w:rFonts w:ascii="Times New Roman" w:eastAsia="宋体" w:hAnsi="Times New Roman" w:cs="Times New Roman" w:hint="eastAsia"/>
         </w:rPr>
         <w:t>InfoType</w:t>
       </w:r>
+      <w:proofErr w:type="spellEnd"/>
       <w:r>
         <w:rPr>
           <w:rFonts w:ascii="Times New Roman" w:eastAsia="宋体" w:hAnsi="Times New Roman" w:cs="Times New Roman" w:hint="eastAsia"/>
@@ -14186,12 +14807,14 @@
         </w:rPr>
         <w:t>地形</w:t>
       </w:r>
+      <w:proofErr w:type="spellStart"/>
       <w:r>
         <w:rPr>
           <w:rFonts w:ascii="Times New Roman" w:eastAsia="宋体" w:hAnsi="Times New Roman" w:cs="Times New Roman" w:hint="eastAsia"/>
         </w:rPr>
         <w:t>AltImage</w:t>
       </w:r>
+      <w:proofErr w:type="spellEnd"/>
       <w:r>
         <w:rPr>
           <w:rFonts w:ascii="Times New Roman" w:eastAsia="宋体" w:hAnsi="Times New Roman" w:cs="Times New Roman" w:hint="eastAsia"/>
@@ -14561,12 +15184,14 @@
           <w:rFonts w:ascii="Times New Roman" w:eastAsia="宋体" w:hAnsi="Times New Roman" w:cs="Times New Roman"/>
         </w:rPr>
       </w:pPr>
+      <w:proofErr w:type="spellStart"/>
       <w:r>
         <w:rPr>
           <w:rFonts w:ascii="Times New Roman" w:eastAsia="宋体" w:hAnsi="Times New Roman" w:cs="Times New Roman" w:hint="eastAsia"/>
         </w:rPr>
         <w:t>SetHeightAt</w:t>
       </w:r>
+      <w:proofErr w:type="spellEnd"/>
       <w:r>
         <w:rPr>
           <w:rFonts w:ascii="Times New Roman" w:eastAsia="宋体" w:hAnsi="Times New Roman" w:cs="Times New Roman" w:hint="eastAsia"/>
@@ -14792,12 +15417,14 @@
           <w:rFonts w:ascii="Times New Roman" w:eastAsia="宋体" w:hAnsi="Times New Roman" w:cs="Times New Roman"/>
         </w:rPr>
       </w:pPr>
+      <w:proofErr w:type="spellStart"/>
       <w:r>
         <w:rPr>
           <w:rFonts w:ascii="Times New Roman" w:eastAsia="宋体" w:hAnsi="Times New Roman" w:cs="Times New Roman" w:hint="eastAsia"/>
         </w:rPr>
         <w:t>StringEquals</w:t>
       </w:r>
+      <w:proofErr w:type="spellEnd"/>
       <w:r>
         <w:rPr>
           <w:rFonts w:ascii="Times New Roman" w:eastAsia="宋体" w:hAnsi="Times New Roman" w:cs="Times New Roman" w:hint="eastAsia"/>
@@ -14834,12 +15461,14 @@
         </w:rPr>
         <w:t>"</w:t>
       </w:r>
+      <w:proofErr w:type="spellStart"/>
       <w:r>
         <w:rPr>
           <w:rFonts w:ascii="Times New Roman" w:eastAsia="宋体" w:hAnsi="Times New Roman" w:cs="Times New Roman" w:hint="eastAsia"/>
         </w:rPr>
         <w:t>StringA</w:t>
       </w:r>
+      <w:proofErr w:type="spellEnd"/>
       <w:r>
         <w:rPr>
           <w:rFonts w:ascii="Times New Roman" w:eastAsia="宋体" w:hAnsi="Times New Roman" w:cs="Times New Roman"/>
@@ -14858,12 +15487,14 @@
         </w:rPr>
         <w:t>"</w:t>
       </w:r>
+      <w:proofErr w:type="spellStart"/>
       <w:r>
         <w:rPr>
           <w:rFonts w:ascii="Times New Roman" w:eastAsia="宋体" w:hAnsi="Times New Roman" w:cs="Times New Roman" w:hint="eastAsia"/>
         </w:rPr>
         <w:t>StringB</w:t>
       </w:r>
+      <w:proofErr w:type="spellEnd"/>
       <w:r>
         <w:rPr>
           <w:rFonts w:ascii="Times New Roman" w:eastAsia="宋体" w:hAnsi="Times New Roman" w:cs="Times New Roman"/>
@@ -14906,24 +15537,28 @@
         </w:rPr>
         <w:t>比较字符串</w:t>
       </w:r>
+      <w:proofErr w:type="spellStart"/>
       <w:r>
         <w:rPr>
           <w:rFonts w:ascii="Times New Roman" w:eastAsia="宋体" w:hAnsi="Times New Roman" w:cs="Times New Roman" w:hint="eastAsia"/>
         </w:rPr>
         <w:t>StringA</w:t>
       </w:r>
+      <w:proofErr w:type="spellEnd"/>
       <w:r>
         <w:rPr>
           <w:rFonts w:ascii="Times New Roman" w:eastAsia="宋体" w:hAnsi="Times New Roman" w:cs="Times New Roman" w:hint="eastAsia"/>
         </w:rPr>
         <w:t>和</w:t>
       </w:r>
+      <w:proofErr w:type="spellStart"/>
       <w:r>
         <w:rPr>
           <w:rFonts w:ascii="Times New Roman" w:eastAsia="宋体" w:hAnsi="Times New Roman" w:cs="Times New Roman" w:hint="eastAsia"/>
         </w:rPr>
         <w:t>StringB</w:t>
       </w:r>
+      <w:proofErr w:type="spellEnd"/>
       <w:r>
         <w:rPr>
           <w:rFonts w:ascii="Times New Roman" w:eastAsia="宋体" w:hAnsi="Times New Roman" w:cs="Times New Roman" w:hint="eastAsia"/>
@@ -14969,12 +15604,14 @@
           <w:rFonts w:ascii="Times New Roman" w:eastAsia="宋体" w:hAnsi="Times New Roman" w:cs="Times New Roman"/>
         </w:rPr>
       </w:pPr>
+      <w:proofErr w:type="spellStart"/>
       <w:r>
         <w:rPr>
           <w:rFonts w:ascii="Times New Roman" w:eastAsia="宋体" w:hAnsi="Times New Roman" w:cs="Times New Roman" w:hint="eastAsia"/>
         </w:rPr>
         <w:t>UInputSelect</w:t>
       </w:r>
+      <w:proofErr w:type="spellEnd"/>
       <w:r>
         <w:rPr>
           <w:rFonts w:ascii="Times New Roman" w:eastAsia="宋体" w:hAnsi="Times New Roman" w:cs="Times New Roman" w:hint="eastAsia"/>
@@ -15089,12 +15726,14 @@
         </w:rPr>
         <w:t>"</w:t>
       </w:r>
+      <w:proofErr w:type="spellStart"/>
       <w:r>
         <w:rPr>
           <w:rFonts w:ascii="Times New Roman" w:eastAsia="宋体" w:hAnsi="Times New Roman" w:cs="Times New Roman" w:hint="eastAsia"/>
         </w:rPr>
         <w:t>LoadFrom</w:t>
       </w:r>
+      <w:proofErr w:type="spellEnd"/>
       <w:r>
         <w:rPr>
           <w:rFonts w:ascii="Times New Roman" w:eastAsia="宋体" w:hAnsi="Times New Roman" w:cs="Times New Roman"/>
@@ -15125,12 +15764,14 @@
         </w:rPr>
         <w:t>"</w:t>
       </w:r>
+      <w:proofErr w:type="spellStart"/>
       <w:r>
         <w:rPr>
           <w:rFonts w:ascii="Times New Roman" w:eastAsia="宋体" w:hAnsi="Times New Roman" w:cs="Times New Roman" w:hint="eastAsia"/>
         </w:rPr>
         <w:t>ReadKey</w:t>
       </w:r>
+      <w:proofErr w:type="spellEnd"/>
       <w:r>
         <w:rPr>
           <w:rFonts w:ascii="Times New Roman" w:eastAsia="宋体" w:hAnsi="Times New Roman" w:cs="Times New Roman"/>
@@ -15147,7 +15788,14 @@
         <w:rPr>
           <w:rFonts w:ascii="Times New Roman" w:eastAsia="宋体" w:hAnsi="Times New Roman" w:cs="Times New Roman" w:hint="eastAsia"/>
         </w:rPr>
-        <w:t>, ["V</w:t>
+        <w:t>, ["</w:t>
+      </w:r>
+      <w:proofErr w:type="spellStart"/>
+      <w:r>
+        <w:rPr>
+          <w:rFonts w:ascii="Times New Roman" w:eastAsia="宋体" w:hAnsi="Times New Roman" w:cs="Times New Roman" w:hint="eastAsia"/>
+        </w:rPr>
+        <w:t>V</w:t>
       </w:r>
       <w:r>
         <w:rPr>
@@ -15179,11 +15827,26 @@
         </w:rPr>
         <w:t>ame</w:t>
       </w:r>
-      <w:r>
-        <w:rPr>
-          <w:rFonts w:ascii="Times New Roman" w:eastAsia="宋体" w:hAnsi="Times New Roman" w:cs="Times New Roman" w:hint="eastAsia"/>
-        </w:rPr>
-        <w:t>"], ["StrictOrder"]</w:t>
+      <w:proofErr w:type="spellEnd"/>
+      <w:r>
+        <w:rPr>
+          <w:rFonts w:ascii="Times New Roman" w:eastAsia="宋体" w:hAnsi="Times New Roman" w:cs="Times New Roman" w:hint="eastAsia"/>
+        </w:rPr>
+        <w:t>"], ["</w:t>
+      </w:r>
+      <w:proofErr w:type="spellStart"/>
+      <w:r>
+        <w:rPr>
+          <w:rFonts w:ascii="Times New Roman" w:eastAsia="宋体" w:hAnsi="Times New Roman" w:cs="Times New Roman" w:hint="eastAsia"/>
+        </w:rPr>
+        <w:t>StrictOrder</w:t>
+      </w:r>
+      <w:proofErr w:type="spellEnd"/>
+      <w:r>
+        <w:rPr>
+          <w:rFonts w:ascii="Times New Roman" w:eastAsia="宋体" w:hAnsi="Times New Roman" w:cs="Times New Roman" w:hint="eastAsia"/>
+        </w:rPr>
+        <w:t>"]</w:t>
       </w:r>
       <w:r>
         <w:rPr>
@@ -15257,12 +15920,14 @@
         </w:rPr>
         <w:t>小节，</w:t>
       </w:r>
+      <w:proofErr w:type="spellStart"/>
       <w:r>
         <w:rPr>
           <w:rFonts w:ascii="Times New Roman" w:eastAsia="宋体" w:hAnsi="Times New Roman" w:cs="Times New Roman" w:hint="eastAsia"/>
         </w:rPr>
         <w:t>LoadFrom</w:t>
       </w:r>
+      <w:proofErr w:type="spellEnd"/>
       <w:r>
         <w:rPr>
           <w:rFonts w:ascii="Times New Roman" w:eastAsia="宋体" w:hAnsi="Times New Roman" w:cs="Times New Roman" w:hint="eastAsia"/>
@@ -15281,12 +15946,14 @@
         </w:rPr>
         <w:t>文件，参数同上。</w:t>
       </w:r>
+      <w:proofErr w:type="spellStart"/>
       <w:r>
         <w:rPr>
           <w:rFonts w:ascii="Times New Roman" w:eastAsia="宋体" w:hAnsi="Times New Roman" w:cs="Times New Roman" w:hint="eastAsia"/>
         </w:rPr>
         <w:t>ReadKey</w:t>
       </w:r>
+      <w:proofErr w:type="spellEnd"/>
       <w:r>
         <w:rPr>
           <w:rFonts w:ascii="Times New Roman" w:eastAsia="宋体" w:hAnsi="Times New Roman" w:cs="Times New Roman" w:hint="eastAsia"/>
@@ -15335,6 +16002,7 @@
         </w:rPr>
         <w:t>。</w:t>
       </w:r>
+      <w:proofErr w:type="spellStart"/>
       <w:r>
         <w:rPr>
           <w:rFonts w:ascii="Times New Roman" w:eastAsia="宋体" w:hAnsi="Times New Roman" w:cs="Times New Roman" w:hint="eastAsia"/>
@@ -15371,6 +16039,7 @@
         </w:rPr>
         <w:t>ame</w:t>
       </w:r>
+      <w:proofErr w:type="spellEnd"/>
       <w:r>
         <w:rPr>
           <w:rFonts w:ascii="Times New Roman" w:eastAsia="宋体" w:hAnsi="Times New Roman" w:cs="Times New Roman" w:hint="eastAsia"/>
@@ -15407,11 +16076,19 @@
         </w:rPr>
         <w:t>，则加载键的值作为选项名称，需要</w:t>
       </w:r>
-      <w:r>
-        <w:rPr>
-          <w:rFonts w:ascii="Times New Roman" w:eastAsia="宋体" w:hAnsi="Times New Roman" w:cs="Times New Roman" w:hint="eastAsia"/>
-        </w:rPr>
-        <w:t>ReadKey=true</w:t>
+      <w:proofErr w:type="spellStart"/>
+      <w:r>
+        <w:rPr>
+          <w:rFonts w:ascii="Times New Roman" w:eastAsia="宋体" w:hAnsi="Times New Roman" w:cs="Times New Roman" w:hint="eastAsia"/>
+        </w:rPr>
+        <w:t>ReadKey</w:t>
+      </w:r>
+      <w:proofErr w:type="spellEnd"/>
+      <w:r>
+        <w:rPr>
+          <w:rFonts w:ascii="Times New Roman" w:eastAsia="宋体" w:hAnsi="Times New Roman" w:cs="Times New Roman" w:hint="eastAsia"/>
+        </w:rPr>
+        <w:t>=true</w:t>
       </w:r>
       <w:r>
         <w:rPr>
@@ -15431,12 +16108,14 @@
         </w:rPr>
         <w:t>。</w:t>
       </w:r>
+      <w:proofErr w:type="spellStart"/>
       <w:r>
         <w:rPr>
           <w:rFonts w:ascii="Times New Roman" w:eastAsia="宋体" w:hAnsi="Times New Roman" w:cs="Times New Roman" w:hint="eastAsia"/>
         </w:rPr>
         <w:t>StrictOrder</w:t>
       </w:r>
+      <w:proofErr w:type="spellEnd"/>
       <w:r>
         <w:rPr>
           <w:rFonts w:ascii="Times New Roman" w:eastAsia="宋体" w:hAnsi="Times New Roman" w:cs="Times New Roman" w:hint="eastAsia"/>
@@ -15497,11 +16176,19 @@
         </w:rPr>
         <w:t>开始的严格排序，需要</w:t>
       </w:r>
-      <w:r>
-        <w:rPr>
-          <w:rFonts w:ascii="Times New Roman" w:eastAsia="宋体" w:hAnsi="Times New Roman" w:cs="Times New Roman" w:hint="eastAsia"/>
-        </w:rPr>
-        <w:t>ReadKey=true</w:t>
+      <w:proofErr w:type="spellStart"/>
+      <w:r>
+        <w:rPr>
+          <w:rFonts w:ascii="Times New Roman" w:eastAsia="宋体" w:hAnsi="Times New Roman" w:cs="Times New Roman" w:hint="eastAsia"/>
+        </w:rPr>
+        <w:t>ReadKey</w:t>
+      </w:r>
+      <w:proofErr w:type="spellEnd"/>
+      <w:r>
+        <w:rPr>
+          <w:rFonts w:ascii="Times New Roman" w:eastAsia="宋体" w:hAnsi="Times New Roman" w:cs="Times New Roman" w:hint="eastAsia"/>
+        </w:rPr>
+        <w:t>=true</w:t>
       </w:r>
       <w:r>
         <w:rPr>
@@ -15514,12 +16201,6 @@
           <w:rFonts w:ascii="Times New Roman" w:eastAsia="宋体" w:hAnsi="Times New Roman" w:cs="Times New Roman" w:hint="eastAsia"/>
         </w:rPr>
         <w:t>false</w:t>
-      </w:r>
-      <w:r>
-        <w:rPr>
-          <w:rFonts w:ascii="Times New Roman" w:eastAsia="宋体" w:hAnsi="Times New Roman" w:cs="Times New Roman" w:hint="eastAsia"/>
-        </w:rPr>
-        <w:t>。</w:t>
       </w:r>
     </w:p>
     <w:p>
@@ -15530,12 +16211,14 @@
           <w:rFonts w:ascii="Times New Roman" w:eastAsia="宋体" w:hAnsi="Times New Roman" w:cs="Times New Roman"/>
         </w:rPr>
       </w:pPr>
+      <w:proofErr w:type="spellStart"/>
       <w:r>
         <w:rPr>
           <w:rFonts w:ascii="Times New Roman" w:eastAsia="宋体" w:hAnsi="Times New Roman" w:cs="Times New Roman" w:hint="eastAsia"/>
         </w:rPr>
         <w:t>SetVariableInPool</w:t>
       </w:r>
+      <w:proofErr w:type="spellEnd"/>
       <w:r>
         <w:rPr>
           <w:rFonts w:ascii="Times New Roman" w:eastAsia="宋体" w:hAnsi="Times New Roman" w:cs="Times New Roman" w:hint="eastAsia"/>
@@ -15648,7 +16331,35 @@
         <w:rPr>
           <w:rFonts w:ascii="Times New Roman" w:eastAsia="宋体" w:hAnsi="Times New Roman" w:cs="Times New Roman" w:hint="eastAsia"/>
         </w:rPr>
-        <w:t>std::map&lt;CString, CString&gt;</w:t>
+        <w:t>std::map&lt;</w:t>
+      </w:r>
+      <w:proofErr w:type="spellStart"/>
+      <w:r>
+        <w:rPr>
+          <w:rFonts w:ascii="Times New Roman" w:eastAsia="宋体" w:hAnsi="Times New Roman" w:cs="Times New Roman" w:hint="eastAsia"/>
+        </w:rPr>
+        <w:t>CString</w:t>
+      </w:r>
+      <w:proofErr w:type="spellEnd"/>
+      <w:r>
+        <w:rPr>
+          <w:rFonts w:ascii="Times New Roman" w:eastAsia="宋体" w:hAnsi="Times New Roman" w:cs="Times New Roman" w:hint="eastAsia"/>
+        </w:rPr>
+        <w:t xml:space="preserve">, </w:t>
+      </w:r>
+      <w:proofErr w:type="spellStart"/>
+      <w:r>
+        <w:rPr>
+          <w:rFonts w:ascii="Times New Roman" w:eastAsia="宋体" w:hAnsi="Times New Roman" w:cs="Times New Roman" w:hint="eastAsia"/>
+        </w:rPr>
+        <w:t>CString</w:t>
+      </w:r>
+      <w:proofErr w:type="spellEnd"/>
+      <w:r>
+        <w:rPr>
+          <w:rFonts w:ascii="Times New Roman" w:eastAsia="宋体" w:hAnsi="Times New Roman" w:cs="Times New Roman" w:hint="eastAsia"/>
+        </w:rPr>
+        <w:t>&gt;</w:t>
       </w:r>
       <w:r>
         <w:rPr>
@@ -15680,15 +16391,17 @@
         <w:spacing w:beforeLines="100" w:before="312" w:afterLines="100" w:after="312" w:line="240" w:lineRule="auto"/>
         <w:jc w:val="both"/>
         <w:rPr>
-          <w:rFonts w:ascii="Times New Roman" w:eastAsia="宋体" w:hAnsi="Times New Roman" w:cs="Times New Roman"/>
+          <w:rFonts w:ascii="Times New Roman" w:eastAsia="宋体" w:hAnsi="Times New Roman" w:cs="Times New Roman" w:hint="eastAsia"/>
         </w:rPr>
       </w:pPr>
-      <w:r>
-        <w:rPr>
-          <w:rFonts w:ascii="Times New Roman" w:eastAsia="宋体" w:hAnsi="Times New Roman" w:cs="Times New Roman" w:hint="eastAsia"/>
-        </w:rPr>
-        <w:t>WaypointToString</w:t>
-      </w:r>
+      <w:proofErr w:type="spellStart"/>
+      <w:r>
+        <w:rPr>
+          <w:rFonts w:ascii="Times New Roman" w:eastAsia="宋体" w:hAnsi="Times New Roman" w:cs="Times New Roman" w:hint="eastAsia"/>
+        </w:rPr>
+        <w:t>GetVariableInPool</w:t>
+      </w:r>
+      <w:proofErr w:type="spellEnd"/>
       <w:r>
         <w:rPr>
           <w:rFonts w:ascii="Times New Roman" w:eastAsia="宋体" w:hAnsi="Times New Roman" w:cs="Times New Roman" w:hint="eastAsia"/>
@@ -15729,7 +16442,7 @@
         <w:rPr>
           <w:rFonts w:ascii="Times New Roman" w:eastAsia="宋体" w:hAnsi="Times New Roman" w:cs="Times New Roman" w:hint="eastAsia"/>
         </w:rPr>
-        <w:t>Waypoint</w:t>
+        <w:t>Key</w:t>
       </w:r>
       <w:r>
         <w:rPr>
@@ -15771,19 +16484,43 @@
         <w:rPr>
           <w:rFonts w:ascii="Times New Roman" w:eastAsia="宋体" w:hAnsi="Times New Roman" w:cs="Times New Roman" w:hint="eastAsia"/>
         </w:rPr>
-        <w:t>将数字形式的</w:t>
-      </w:r>
-      <w:r>
-        <w:rPr>
-          <w:rFonts w:ascii="Times New Roman" w:eastAsia="宋体" w:hAnsi="Times New Roman" w:cs="Times New Roman" w:hint="eastAsia"/>
-        </w:rPr>
-        <w:t>Waypoint</w:t>
-      </w:r>
-      <w:r>
-        <w:rPr>
-          <w:rFonts w:ascii="Times New Roman" w:eastAsia="宋体" w:hAnsi="Times New Roman" w:cs="Times New Roman" w:hint="eastAsia"/>
-        </w:rPr>
-        <w:t>转换为字母形式，并保存至</w:t>
+        <w:t>从</w:t>
+      </w:r>
+      <w:r>
+        <w:rPr>
+          <w:rFonts w:ascii="Times New Roman" w:eastAsia="宋体" w:hAnsi="Times New Roman" w:cs="Times New Roman" w:hint="eastAsia"/>
+        </w:rPr>
+        <w:t>内置变量池中</w:t>
+      </w:r>
+      <w:r>
+        <w:rPr>
+          <w:rFonts w:ascii="Times New Roman" w:eastAsia="宋体" w:hAnsi="Times New Roman" w:cs="Times New Roman" w:hint="eastAsia"/>
+        </w:rPr>
+        <w:t>读取</w:t>
+      </w:r>
+      <w:r>
+        <w:rPr>
+          <w:rFonts w:ascii="Times New Roman" w:eastAsia="宋体" w:hAnsi="Times New Roman" w:cs="Times New Roman" w:hint="eastAsia"/>
+        </w:rPr>
+        <w:t>一个变量，名称为</w:t>
+      </w:r>
+      <w:r>
+        <w:rPr>
+          <w:rFonts w:ascii="Times New Roman" w:eastAsia="宋体" w:hAnsi="Times New Roman" w:cs="Times New Roman" w:hint="eastAsia"/>
+        </w:rPr>
+        <w:t>Key</w:t>
+      </w:r>
+      <w:r>
+        <w:rPr>
+          <w:rFonts w:ascii="Times New Roman" w:eastAsia="宋体" w:hAnsi="Times New Roman" w:cs="Times New Roman" w:hint="eastAsia"/>
+        </w:rPr>
+        <w:t>，</w:t>
+      </w:r>
+      <w:r>
+        <w:rPr>
+          <w:rFonts w:ascii="Times New Roman" w:eastAsia="宋体" w:hAnsi="Times New Roman" w:cs="Times New Roman" w:hint="eastAsia"/>
+        </w:rPr>
+        <w:t>并将值保存至</w:t>
       </w:r>
       <w:r>
         <w:rPr>
@@ -15806,12 +16543,14 @@
           <w:rFonts w:ascii="Times New Roman" w:eastAsia="宋体" w:hAnsi="Times New Roman" w:cs="Times New Roman"/>
         </w:rPr>
       </w:pPr>
-      <w:r>
-        <w:rPr>
-          <w:rFonts w:ascii="Times New Roman" w:eastAsia="宋体" w:hAnsi="Times New Roman" w:cs="Times New Roman" w:hint="eastAsia"/>
-        </w:rPr>
-        <w:t>StringToWaypoint</w:t>
-      </w:r>
+      <w:proofErr w:type="spellStart"/>
+      <w:r>
+        <w:rPr>
+          <w:rFonts w:ascii="Times New Roman" w:eastAsia="宋体" w:hAnsi="Times New Roman" w:cs="Times New Roman" w:hint="eastAsia"/>
+        </w:rPr>
+        <w:t>WaypointToString</w:t>
+      </w:r>
+      <w:proofErr w:type="spellEnd"/>
       <w:r>
         <w:rPr>
           <w:rFonts w:ascii="Times New Roman" w:eastAsia="宋体" w:hAnsi="Times New Roman" w:cs="Times New Roman" w:hint="eastAsia"/>
@@ -15894,7 +16633,7 @@
         <w:rPr>
           <w:rFonts w:ascii="Times New Roman" w:eastAsia="宋体" w:hAnsi="Times New Roman" w:cs="Times New Roman" w:hint="eastAsia"/>
         </w:rPr>
-        <w:t>将字母形式的</w:t>
+        <w:t>将数字形式的</w:t>
       </w:r>
       <w:r>
         <w:rPr>
@@ -15906,7 +16645,7 @@
         <w:rPr>
           <w:rFonts w:ascii="Times New Roman" w:eastAsia="宋体" w:hAnsi="Times New Roman" w:cs="Times New Roman" w:hint="eastAsia"/>
         </w:rPr>
-        <w:t>转换为数字形式，并保存至</w:t>
+        <w:t>转换为字母形式，并保存至</w:t>
       </w:r>
       <w:r>
         <w:rPr>
@@ -15926,15 +16665,17 @@
         <w:spacing w:beforeLines="100" w:before="312" w:afterLines="100" w:after="312" w:line="240" w:lineRule="auto"/>
         <w:jc w:val="both"/>
         <w:rPr>
-          <w:rFonts w:ascii="Times New Roman" w:eastAsia="宋体" w:hAnsi="Times New Roman" w:cs="Times New Roman" w:hint="eastAsia"/>
+          <w:rFonts w:ascii="Times New Roman" w:eastAsia="宋体" w:hAnsi="Times New Roman" w:cs="Times New Roman"/>
         </w:rPr>
       </w:pPr>
-      <w:r>
-        <w:rPr>
-          <w:rFonts w:ascii="Times New Roman" w:eastAsia="宋体" w:hAnsi="Times New Roman" w:cs="Times New Roman" w:hint="eastAsia"/>
-        </w:rPr>
-        <w:t>HideTileAt</w:t>
-      </w:r>
+      <w:proofErr w:type="spellStart"/>
+      <w:r>
+        <w:rPr>
+          <w:rFonts w:ascii="Times New Roman" w:eastAsia="宋体" w:hAnsi="Times New Roman" w:cs="Times New Roman" w:hint="eastAsia"/>
+        </w:rPr>
+        <w:t>StringToWaypoint</w:t>
+      </w:r>
+      <w:proofErr w:type="spellEnd"/>
       <w:r>
         <w:rPr>
           <w:rFonts w:ascii="Times New Roman" w:eastAsia="宋体" w:hAnsi="Times New Roman" w:cs="Times New Roman" w:hint="eastAsia"/>
@@ -15951,7 +16692,7 @@
         <w:rPr>
           <w:rFonts w:ascii="Times New Roman" w:eastAsia="宋体" w:hAnsi="Times New Roman" w:cs="Times New Roman" w:hint="eastAsia"/>
         </w:rPr>
-        <w:t>Y</w:t>
+        <w:t>%Result%</w:t>
       </w:r>
       <w:r>
         <w:rPr>
@@ -15975,53 +16716,29 @@
         <w:rPr>
           <w:rFonts w:ascii="Times New Roman" w:eastAsia="宋体" w:hAnsi="Times New Roman" w:cs="Times New Roman" w:hint="eastAsia"/>
         </w:rPr>
-        <w:t>X</w:t>
-      </w:r>
-      <w:r>
-        <w:rPr>
-          <w:rFonts w:ascii="Times New Roman" w:eastAsia="宋体" w:hAnsi="Times New Roman" w:cs="Times New Roman"/>
-        </w:rPr>
-        <w:t>"</w:t>
-      </w:r>
-      <w:r>
-        <w:rPr>
-          <w:rFonts w:ascii="Times New Roman" w:eastAsia="宋体" w:hAnsi="Times New Roman" w:cs="Times New Roman" w:hint="eastAsia"/>
-        </w:rPr>
-        <w:t xml:space="preserve">, </w:t>
-      </w:r>
-      <w:r>
-        <w:rPr>
-          <w:rFonts w:ascii="Times New Roman" w:eastAsia="宋体" w:hAnsi="Times New Roman" w:cs="Times New Roman"/>
-        </w:rPr>
-        <w:t>"</w:t>
-      </w:r>
-      <w:r>
-        <w:rPr>
-          <w:rFonts w:ascii="Times New Roman" w:eastAsia="宋体" w:hAnsi="Times New Roman" w:cs="Times New Roman" w:hint="eastAsia"/>
-        </w:rPr>
-        <w:t>Mode</w:t>
-      </w:r>
-      <w:r>
-        <w:rPr>
-          <w:rFonts w:ascii="Times New Roman" w:eastAsia="宋体" w:hAnsi="Times New Roman" w:cs="Times New Roman"/>
-        </w:rPr>
-        <w:t>"</w:t>
-      </w:r>
-      <w:r>
-        <w:rPr>
-          <w:rFonts w:ascii="Times New Roman" w:eastAsia="宋体" w:hAnsi="Times New Roman" w:cs="Times New Roman" w:hint="eastAsia"/>
-        </w:rPr>
-        <w:t xml:space="preserve">, </w:t>
-      </w:r>
-      <w:r>
-        <w:rPr>
-          <w:rFonts w:ascii="Times New Roman" w:eastAsia="宋体" w:hAnsi="Times New Roman" w:cs="Times New Roman"/>
-        </w:rPr>
-        <w:t>"</w:t>
-      </w:r>
-      <w:r>
-        <w:rPr>
-          <w:rFonts w:ascii="Times New Roman" w:eastAsia="宋体" w:hAnsi="Times New Roman" w:cs="Times New Roman" w:hint="eastAsia"/>
+        <w:t>Waypoint</w:t>
+      </w:r>
+      <w:r>
+        <w:rPr>
+          <w:rFonts w:ascii="Times New Roman" w:eastAsia="宋体" w:hAnsi="Times New Roman" w:cs="Times New Roman"/>
+        </w:rPr>
+        <w:t>"</w:t>
+      </w:r>
+      <w:r>
+        <w:rPr>
+          <w:rFonts w:ascii="Times New Roman" w:eastAsia="宋体" w:hAnsi="Times New Roman" w:cs="Times New Roman" w:hint="eastAsia"/>
+        </w:rPr>
+        <w:t xml:space="preserve"> , </w:t>
+      </w:r>
+      <w:r>
+        <w:rPr>
+          <w:rFonts w:ascii="Times New Roman" w:eastAsia="宋体" w:hAnsi="Times New Roman" w:cs="Times New Roman"/>
+        </w:rPr>
+        <w:t>"</w:t>
+      </w:r>
+      <w:r>
+        <w:rPr>
+          <w:rFonts w:ascii="Times New Roman" w:eastAsia="宋体" w:hAnsi="Times New Roman" w:cs="Times New Roman"/>
         </w:rPr>
         <w:t>Execute</w:t>
       </w:r>
@@ -16041,67 +16758,31 @@
         <w:rPr>
           <w:rFonts w:ascii="Times New Roman" w:eastAsia="宋体" w:hAnsi="Times New Roman" w:cs="Times New Roman" w:hint="eastAsia"/>
         </w:rPr>
-        <w:t>隐藏或显示</w:t>
-      </w:r>
-      <w:r>
-        <w:rPr>
-          <w:rFonts w:ascii="Times New Roman" w:eastAsia="宋体" w:hAnsi="Times New Roman" w:cs="Times New Roman" w:hint="eastAsia"/>
-        </w:rPr>
-        <w:t>(X, Y)</w:t>
-      </w:r>
-      <w:r>
-        <w:rPr>
-          <w:rFonts w:ascii="Times New Roman" w:eastAsia="宋体" w:hAnsi="Times New Roman" w:cs="Times New Roman" w:hint="eastAsia"/>
-        </w:rPr>
-        <w:t>单元格。</w:t>
-      </w:r>
-      <w:r>
-        <w:rPr>
-          <w:rFonts w:ascii="Times New Roman" w:eastAsia="宋体" w:hAnsi="Times New Roman" w:cs="Times New Roman" w:hint="eastAsia"/>
-        </w:rPr>
-        <w:t>Mode</w:t>
-      </w:r>
-      <w:r>
-        <w:rPr>
-          <w:rFonts w:ascii="Times New Roman" w:eastAsia="宋体" w:hAnsi="Times New Roman" w:cs="Times New Roman" w:hint="eastAsia"/>
-        </w:rPr>
-        <w:t>为执行模式，</w:t>
-      </w:r>
-      <w:r>
-        <w:rPr>
-          <w:rFonts w:ascii="Times New Roman" w:eastAsia="宋体" w:hAnsi="Times New Roman" w:cs="Times New Roman" w:hint="eastAsia"/>
-        </w:rPr>
-        <w:t>0=</w:t>
-      </w:r>
-      <w:r>
-        <w:rPr>
-          <w:rFonts w:ascii="Times New Roman" w:eastAsia="宋体" w:hAnsi="Times New Roman" w:cs="Times New Roman" w:hint="eastAsia"/>
-        </w:rPr>
-        <w:t>隐藏，</w:t>
-      </w:r>
-      <w:r>
-        <w:rPr>
-          <w:rFonts w:ascii="Times New Roman" w:eastAsia="宋体" w:hAnsi="Times New Roman" w:cs="Times New Roman" w:hint="eastAsia"/>
-        </w:rPr>
-        <w:t>1=</w:t>
-      </w:r>
-      <w:r>
-        <w:rPr>
-          <w:rFonts w:ascii="Times New Roman" w:eastAsia="宋体" w:hAnsi="Times New Roman" w:cs="Times New Roman" w:hint="eastAsia"/>
-        </w:rPr>
-        <w:t>显示，</w:t>
-      </w:r>
-      <w:r>
-        <w:rPr>
-          <w:rFonts w:ascii="Times New Roman" w:eastAsia="宋体" w:hAnsi="Times New Roman" w:cs="Times New Roman" w:hint="eastAsia"/>
-        </w:rPr>
-        <w:t>2=</w:t>
-      </w:r>
-      <w:r>
-        <w:rPr>
-          <w:rFonts w:ascii="Times New Roman" w:eastAsia="宋体" w:hAnsi="Times New Roman" w:cs="Times New Roman" w:hint="eastAsia"/>
-        </w:rPr>
-        <w:t>切换状态</w:t>
+        <w:t>将字母形式的</w:t>
+      </w:r>
+      <w:r>
+        <w:rPr>
+          <w:rFonts w:ascii="Times New Roman" w:eastAsia="宋体" w:hAnsi="Times New Roman" w:cs="Times New Roman" w:hint="eastAsia"/>
+        </w:rPr>
+        <w:t>Waypoint</w:t>
+      </w:r>
+      <w:r>
+        <w:rPr>
+          <w:rFonts w:ascii="Times New Roman" w:eastAsia="宋体" w:hAnsi="Times New Roman" w:cs="Times New Roman" w:hint="eastAsia"/>
+        </w:rPr>
+        <w:t>转换为数字形式，并保存至</w:t>
+      </w:r>
+      <w:r>
+        <w:rPr>
+          <w:rFonts w:ascii="Times New Roman" w:eastAsia="宋体" w:hAnsi="Times New Roman" w:cs="Times New Roman" w:hint="eastAsia"/>
+        </w:rPr>
+        <w:t>%Result%</w:t>
+      </w:r>
+      <w:r>
+        <w:rPr>
+          <w:rFonts w:ascii="Times New Roman" w:eastAsia="宋体" w:hAnsi="Times New Roman" w:cs="Times New Roman" w:hint="eastAsia"/>
+        </w:rPr>
+        <w:t>中</w:t>
       </w:r>
     </w:p>
     <w:p>
@@ -16109,15 +16790,17 @@
         <w:spacing w:beforeLines="100" w:before="312" w:afterLines="100" w:after="312" w:line="240" w:lineRule="auto"/>
         <w:jc w:val="both"/>
         <w:rPr>
-          <w:rFonts w:ascii="Times New Roman" w:eastAsia="宋体" w:hAnsi="Times New Roman" w:cs="Times New Roman" w:hint="eastAsia"/>
+          <w:rFonts w:ascii="Times New Roman" w:eastAsia="宋体" w:hAnsi="Times New Roman" w:cs="Times New Roman"/>
         </w:rPr>
       </w:pPr>
-      <w:r>
-        <w:rPr>
-          <w:rFonts w:ascii="Times New Roman" w:eastAsia="宋体" w:hAnsi="Times New Roman" w:cs="Times New Roman" w:hint="eastAsia"/>
-        </w:rPr>
-        <w:t>HideTileSet</w:t>
-      </w:r>
+      <w:proofErr w:type="spellStart"/>
+      <w:r>
+        <w:rPr>
+          <w:rFonts w:ascii="Times New Roman" w:eastAsia="宋体" w:hAnsi="Times New Roman" w:cs="Times New Roman" w:hint="eastAsia"/>
+        </w:rPr>
+        <w:t>HideTileAt</w:t>
+      </w:r>
+      <w:proofErr w:type="spellEnd"/>
       <w:r>
         <w:rPr>
           <w:rFonts w:ascii="Times New Roman" w:eastAsia="宋体" w:hAnsi="Times New Roman" w:cs="Times New Roman" w:hint="eastAsia"/>
@@ -16134,7 +16817,7 @@
         <w:rPr>
           <w:rFonts w:ascii="Times New Roman" w:eastAsia="宋体" w:hAnsi="Times New Roman" w:cs="Times New Roman" w:hint="eastAsia"/>
         </w:rPr>
-        <w:t>TileSet</w:t>
+        <w:t>Y</w:t>
       </w:r>
       <w:r>
         <w:rPr>
@@ -16158,6 +16841,30 @@
         <w:rPr>
           <w:rFonts w:ascii="Times New Roman" w:eastAsia="宋体" w:hAnsi="Times New Roman" w:cs="Times New Roman" w:hint="eastAsia"/>
         </w:rPr>
+        <w:t>X</w:t>
+      </w:r>
+      <w:r>
+        <w:rPr>
+          <w:rFonts w:ascii="Times New Roman" w:eastAsia="宋体" w:hAnsi="Times New Roman" w:cs="Times New Roman"/>
+        </w:rPr>
+        <w:t>"</w:t>
+      </w:r>
+      <w:r>
+        <w:rPr>
+          <w:rFonts w:ascii="Times New Roman" w:eastAsia="宋体" w:hAnsi="Times New Roman" w:cs="Times New Roman" w:hint="eastAsia"/>
+        </w:rPr>
+        <w:t xml:space="preserve">, </w:t>
+      </w:r>
+      <w:r>
+        <w:rPr>
+          <w:rFonts w:ascii="Times New Roman" w:eastAsia="宋体" w:hAnsi="Times New Roman" w:cs="Times New Roman"/>
+        </w:rPr>
+        <w:t>"</w:t>
+      </w:r>
+      <w:r>
+        <w:rPr>
+          <w:rFonts w:ascii="Times New Roman" w:eastAsia="宋体" w:hAnsi="Times New Roman" w:cs="Times New Roman" w:hint="eastAsia"/>
+        </w:rPr>
         <w:t>Mode</w:t>
       </w:r>
       <w:r>
@@ -16206,19 +16913,13 @@
         <w:rPr>
           <w:rFonts w:ascii="Times New Roman" w:eastAsia="宋体" w:hAnsi="Times New Roman" w:cs="Times New Roman" w:hint="eastAsia"/>
         </w:rPr>
-        <w:t>TileSet</w:t>
-      </w:r>
-      <w:r>
-        <w:rPr>
-          <w:rFonts w:ascii="Times New Roman" w:eastAsia="宋体" w:hAnsi="Times New Roman" w:cs="Times New Roman" w:hint="eastAsia"/>
-        </w:rPr>
-        <w:t>地形组</w:t>
-      </w:r>
-      <w:r>
-        <w:rPr>
-          <w:rFonts w:ascii="Times New Roman" w:eastAsia="宋体" w:hAnsi="Times New Roman" w:cs="Times New Roman" w:hint="eastAsia"/>
-        </w:rPr>
-        <w:t>。</w:t>
+        <w:t>(X, Y)</w:t>
+      </w:r>
+      <w:r>
+        <w:rPr>
+          <w:rFonts w:ascii="Times New Roman" w:eastAsia="宋体" w:hAnsi="Times New Roman" w:cs="Times New Roman" w:hint="eastAsia"/>
+        </w:rPr>
+        <w:t>单元格。</w:t>
       </w:r>
       <w:r>
         <w:rPr>
@@ -16230,19 +16931,13 @@
         <w:rPr>
           <w:rFonts w:ascii="Times New Roman" w:eastAsia="宋体" w:hAnsi="Times New Roman" w:cs="Times New Roman" w:hint="eastAsia"/>
         </w:rPr>
-        <w:t>为执行模</w:t>
+        <w:t>为执行模式，</w:t>
       </w:r>
       <w:r>
         <w:rPr>
           <w:rFonts w:ascii="Times New Roman" w:eastAsia="宋体" w:hAnsi="Times New Roman" w:cs="Times New Roman" w:hint="eastAsia"/>
         </w:rPr>
         <w:lastRenderedPageBreak/>
-        <w:t>式，</w:t>
-      </w:r>
-      <w:r>
-        <w:rPr>
-          <w:rFonts w:ascii="Times New Roman" w:eastAsia="宋体" w:hAnsi="Times New Roman" w:cs="Times New Roman" w:hint="eastAsia"/>
-        </w:rPr>
         <w:t>0=</w:t>
       </w:r>
       <w:r>
@@ -16281,21 +16976,17 @@
         <w:spacing w:beforeLines="100" w:before="312" w:afterLines="100" w:after="312" w:line="240" w:lineRule="auto"/>
         <w:jc w:val="both"/>
         <w:rPr>
-          <w:rFonts w:ascii="Times New Roman" w:eastAsia="宋体" w:hAnsi="Times New Roman" w:cs="Times New Roman" w:hint="eastAsia"/>
+          <w:rFonts w:ascii="Times New Roman" w:eastAsia="宋体" w:hAnsi="Times New Roman" w:cs="Times New Roman"/>
         </w:rPr>
       </w:pPr>
-      <w:r>
-        <w:rPr>
-          <w:rFonts w:ascii="Times New Roman" w:eastAsia="宋体" w:hAnsi="Times New Roman" w:cs="Times New Roman" w:hint="eastAsia"/>
-        </w:rPr>
-        <w:t>HideTile</w:t>
-      </w:r>
-      <w:r>
-        <w:rPr>
-          <w:rFonts w:ascii="Times New Roman" w:eastAsia="宋体" w:hAnsi="Times New Roman" w:cs="Times New Roman" w:hint="eastAsia"/>
-        </w:rPr>
-        <w:t>Index</w:t>
-      </w:r>
+      <w:proofErr w:type="spellStart"/>
+      <w:r>
+        <w:rPr>
+          <w:rFonts w:ascii="Times New Roman" w:eastAsia="宋体" w:hAnsi="Times New Roman" w:cs="Times New Roman" w:hint="eastAsia"/>
+        </w:rPr>
+        <w:t>HideTileSet</w:t>
+      </w:r>
+      <w:proofErr w:type="spellEnd"/>
       <w:r>
         <w:rPr>
           <w:rFonts w:ascii="Times New Roman" w:eastAsia="宋体" w:hAnsi="Times New Roman" w:cs="Times New Roman" w:hint="eastAsia"/>
@@ -16308,18 +16999,14 @@
         </w:rPr>
         <w:t>"</w:t>
       </w:r>
-      <w:r>
-        <w:rPr>
-          <w:rFonts w:ascii="Times New Roman" w:eastAsia="宋体" w:hAnsi="Times New Roman" w:cs="Times New Roman" w:hint="eastAsia"/>
-        </w:rPr>
-        <w:t>Tile</w:t>
-      </w:r>
-      <w:r>
-        <w:rPr>
-          <w:rFonts w:ascii="Times New Roman" w:eastAsia="宋体" w:hAnsi="Times New Roman" w:cs="Times New Roman" w:hint="eastAsia"/>
-        </w:rPr>
-        <w:t>Index</w:t>
-      </w:r>
+      <w:proofErr w:type="spellStart"/>
+      <w:r>
+        <w:rPr>
+          <w:rFonts w:ascii="Times New Roman" w:eastAsia="宋体" w:hAnsi="Times New Roman" w:cs="Times New Roman" w:hint="eastAsia"/>
+        </w:rPr>
+        <w:t>TileSet</w:t>
+      </w:r>
+      <w:proofErr w:type="spellEnd"/>
       <w:r>
         <w:rPr>
           <w:rFonts w:ascii="Times New Roman" w:eastAsia="宋体" w:hAnsi="Times New Roman" w:cs="Times New Roman"/>
@@ -16378,31 +17065,7 @@
         <w:rPr>
           <w:rFonts w:ascii="Times New Roman" w:eastAsia="宋体" w:hAnsi="Times New Roman" w:cs="Times New Roman" w:hint="eastAsia"/>
         </w:rPr>
-        <w:t>, [</w:t>
-      </w:r>
-      <w:r>
-        <w:rPr>
-          <w:rFonts w:ascii="Times New Roman" w:eastAsia="宋体" w:hAnsi="Times New Roman" w:cs="Times New Roman"/>
-        </w:rPr>
-        <w:t>"</w:t>
-      </w:r>
-      <w:r>
-        <w:rPr>
-          <w:rFonts w:ascii="Times New Roman" w:eastAsia="宋体" w:hAnsi="Times New Roman" w:cs="Times New Roman" w:hint="eastAsia"/>
-        </w:rPr>
-        <w:t>SubTileIndex</w:t>
-      </w:r>
-      <w:r>
-        <w:rPr>
-          <w:rFonts w:ascii="Times New Roman" w:eastAsia="宋体" w:hAnsi="Times New Roman" w:cs="Times New Roman"/>
-        </w:rPr>
-        <w:t>"</w:t>
-      </w:r>
-      <w:r>
-        <w:rPr>
-          <w:rFonts w:ascii="Times New Roman" w:eastAsia="宋体" w:hAnsi="Times New Roman" w:cs="Times New Roman" w:hint="eastAsia"/>
-        </w:rPr>
-        <w:t xml:space="preserve">]); </w:t>
+        <w:t xml:space="preserve">); </w:t>
       </w:r>
       <w:r>
         <w:rPr>
@@ -16410,35 +17073,19 @@
         </w:rPr>
         <w:t>隐藏或显示</w:t>
       </w:r>
-      <w:r>
-        <w:rPr>
-          <w:rFonts w:ascii="Times New Roman" w:eastAsia="宋体" w:hAnsi="Times New Roman" w:cs="Times New Roman" w:hint="eastAsia"/>
-        </w:rPr>
-        <w:t>索引为</w:t>
-      </w:r>
-      <w:r>
-        <w:rPr>
-          <w:rFonts w:ascii="Times New Roman" w:eastAsia="宋体" w:hAnsi="Times New Roman" w:cs="Times New Roman" w:hint="eastAsia"/>
-        </w:rPr>
-        <w:t>Tile</w:t>
-      </w:r>
-      <w:r>
-        <w:rPr>
-          <w:rFonts w:ascii="Times New Roman" w:eastAsia="宋体" w:hAnsi="Times New Roman" w:cs="Times New Roman" w:hint="eastAsia"/>
-        </w:rPr>
-        <w:t>Index</w:t>
-      </w:r>
-      <w:r>
-        <w:rPr>
-          <w:rFonts w:ascii="Times New Roman" w:eastAsia="宋体" w:hAnsi="Times New Roman" w:cs="Times New Roman" w:hint="eastAsia"/>
-        </w:rPr>
-        <w:t>的</w:t>
-      </w:r>
-      <w:r>
-        <w:rPr>
-          <w:rFonts w:ascii="Times New Roman" w:eastAsia="宋体" w:hAnsi="Times New Roman" w:cs="Times New Roman" w:hint="eastAsia"/>
-        </w:rPr>
-        <w:t>地形。</w:t>
+      <w:proofErr w:type="spellStart"/>
+      <w:r>
+        <w:rPr>
+          <w:rFonts w:ascii="Times New Roman" w:eastAsia="宋体" w:hAnsi="Times New Roman" w:cs="Times New Roman" w:hint="eastAsia"/>
+        </w:rPr>
+        <w:t>TileSet</w:t>
+      </w:r>
+      <w:proofErr w:type="spellEnd"/>
+      <w:r>
+        <w:rPr>
+          <w:rFonts w:ascii="Times New Roman" w:eastAsia="宋体" w:hAnsi="Times New Roman" w:cs="Times New Roman" w:hint="eastAsia"/>
+        </w:rPr>
+        <w:t>地形组。</w:t>
       </w:r>
       <w:r>
         <w:rPr>
@@ -16487,36 +17134,6 @@
           <w:rFonts w:ascii="Times New Roman" w:eastAsia="宋体" w:hAnsi="Times New Roman" w:cs="Times New Roman" w:hint="eastAsia"/>
         </w:rPr>
         <w:t>切换状态</w:t>
-      </w:r>
-      <w:r>
-        <w:rPr>
-          <w:rFonts w:ascii="Times New Roman" w:eastAsia="宋体" w:hAnsi="Times New Roman" w:cs="Times New Roman" w:hint="eastAsia"/>
-        </w:rPr>
-        <w:t>。</w:t>
-      </w:r>
-      <w:r>
-        <w:rPr>
-          <w:rFonts w:ascii="Times New Roman" w:eastAsia="宋体" w:hAnsi="Times New Roman" w:cs="Times New Roman" w:hint="eastAsia"/>
-        </w:rPr>
-        <w:t>SubTileIndex</w:t>
-      </w:r>
-      <w:r>
-        <w:rPr>
-          <w:rFonts w:ascii="Times New Roman" w:eastAsia="宋体" w:hAnsi="Times New Roman" w:cs="Times New Roman" w:hint="eastAsia"/>
-        </w:rPr>
-        <w:t>为地形子索引，默认为</w:t>
-      </w:r>
-      <w:r>
-        <w:rPr>
-          <w:rFonts w:ascii="Times New Roman" w:eastAsia="宋体" w:hAnsi="Times New Roman" w:cs="Times New Roman" w:hint="eastAsia"/>
-        </w:rPr>
-        <w:t>-1</w:t>
-      </w:r>
-      <w:r>
-        <w:rPr>
-          <w:rFonts w:ascii="Times New Roman" w:eastAsia="宋体" w:hAnsi="Times New Roman" w:cs="Times New Roman" w:hint="eastAsia"/>
-        </w:rPr>
-        <w:t>（即全部）</w:t>
       </w:r>
     </w:p>
     <w:p>
@@ -16524,21 +17141,23 @@
         <w:spacing w:beforeLines="100" w:before="312" w:afterLines="100" w:after="312" w:line="240" w:lineRule="auto"/>
         <w:jc w:val="both"/>
         <w:rPr>
-          <w:rFonts w:ascii="Times New Roman" w:eastAsia="宋体" w:hAnsi="Times New Roman" w:cs="Times New Roman" w:hint="eastAsia"/>
+          <w:rFonts w:ascii="Times New Roman" w:eastAsia="宋体" w:hAnsi="Times New Roman" w:cs="Times New Roman"/>
         </w:rPr>
       </w:pPr>
-      <w:r>
-        <w:rPr>
-          <w:rFonts w:ascii="Times New Roman" w:eastAsia="宋体" w:hAnsi="Times New Roman" w:cs="Times New Roman" w:hint="eastAsia"/>
-        </w:rPr>
-        <w:t>MultiSelect</w:t>
-      </w:r>
-      <w:r>
-        <w:rPr>
-          <w:rFonts w:ascii="Times New Roman" w:eastAsia="宋体" w:hAnsi="Times New Roman" w:cs="Times New Roman" w:hint="eastAsia"/>
-        </w:rPr>
-        <w:t>TileAt</w:t>
-      </w:r>
+      <w:proofErr w:type="spellStart"/>
+      <w:r>
+        <w:rPr>
+          <w:rFonts w:ascii="Times New Roman" w:eastAsia="宋体" w:hAnsi="Times New Roman" w:cs="Times New Roman" w:hint="eastAsia"/>
+        </w:rPr>
+        <w:t>HideTile</w:t>
+      </w:r>
+      <w:r>
+        <w:rPr>
+          <w:rFonts w:ascii="Times New Roman" w:eastAsia="宋体" w:hAnsi="Times New Roman" w:cs="Times New Roman" w:hint="eastAsia"/>
+        </w:rPr>
+        <w:t>Index</w:t>
+      </w:r>
+      <w:proofErr w:type="spellEnd"/>
       <w:r>
         <w:rPr>
           <w:rFonts w:ascii="Times New Roman" w:eastAsia="宋体" w:hAnsi="Times New Roman" w:cs="Times New Roman" w:hint="eastAsia"/>
@@ -16551,12 +17170,14 @@
         </w:rPr>
         <w:t>"</w:t>
       </w:r>
-      <w:r>
-        <w:rPr>
-          <w:rFonts w:ascii="Times New Roman" w:eastAsia="宋体" w:hAnsi="Times New Roman" w:cs="Times New Roman" w:hint="eastAsia"/>
-        </w:rPr>
-        <w:t>Y</w:t>
-      </w:r>
+      <w:proofErr w:type="spellStart"/>
+      <w:r>
+        <w:rPr>
+          <w:rFonts w:ascii="Times New Roman" w:eastAsia="宋体" w:hAnsi="Times New Roman" w:cs="Times New Roman" w:hint="eastAsia"/>
+        </w:rPr>
+        <w:t>TileIndex</w:t>
+      </w:r>
+      <w:proofErr w:type="spellEnd"/>
       <w:r>
         <w:rPr>
           <w:rFonts w:ascii="Times New Roman" w:eastAsia="宋体" w:hAnsi="Times New Roman" w:cs="Times New Roman"/>
@@ -16579,7 +17200,7 @@
         <w:rPr>
           <w:rFonts w:ascii="Times New Roman" w:eastAsia="宋体" w:hAnsi="Times New Roman" w:cs="Times New Roman" w:hint="eastAsia"/>
         </w:rPr>
-        <w:t>X</w:t>
+        <w:t>Mode</w:t>
       </w:r>
       <w:r>
         <w:rPr>
@@ -16603,82 +17224,74 @@
         <w:rPr>
           <w:rFonts w:ascii="Times New Roman" w:eastAsia="宋体" w:hAnsi="Times New Roman" w:cs="Times New Roman" w:hint="eastAsia"/>
         </w:rPr>
+        <w:t>Execute</w:t>
+      </w:r>
+      <w:r>
+        <w:rPr>
+          <w:rFonts w:ascii="Times New Roman" w:eastAsia="宋体" w:hAnsi="Times New Roman" w:cs="Times New Roman"/>
+        </w:rPr>
+        <w:t>"</w:t>
+      </w:r>
+      <w:r>
+        <w:rPr>
+          <w:rFonts w:ascii="Times New Roman" w:eastAsia="宋体" w:hAnsi="Times New Roman" w:cs="Times New Roman" w:hint="eastAsia"/>
+        </w:rPr>
+        <w:t>, [</w:t>
+      </w:r>
+      <w:r>
+        <w:rPr>
+          <w:rFonts w:ascii="Times New Roman" w:eastAsia="宋体" w:hAnsi="Times New Roman" w:cs="Times New Roman"/>
+        </w:rPr>
+        <w:t>"</w:t>
+      </w:r>
+      <w:proofErr w:type="spellStart"/>
+      <w:r>
+        <w:rPr>
+          <w:rFonts w:ascii="Times New Roman" w:eastAsia="宋体" w:hAnsi="Times New Roman" w:cs="Times New Roman" w:hint="eastAsia"/>
+        </w:rPr>
+        <w:t>SubTileIndex</w:t>
+      </w:r>
+      <w:proofErr w:type="spellEnd"/>
+      <w:r>
+        <w:rPr>
+          <w:rFonts w:ascii="Times New Roman" w:eastAsia="宋体" w:hAnsi="Times New Roman" w:cs="Times New Roman"/>
+        </w:rPr>
+        <w:t>"</w:t>
+      </w:r>
+      <w:r>
+        <w:rPr>
+          <w:rFonts w:ascii="Times New Roman" w:eastAsia="宋体" w:hAnsi="Times New Roman" w:cs="Times New Roman" w:hint="eastAsia"/>
+        </w:rPr>
+        <w:t xml:space="preserve">]); </w:t>
+      </w:r>
+      <w:r>
+        <w:rPr>
+          <w:rFonts w:ascii="Times New Roman" w:eastAsia="宋体" w:hAnsi="Times New Roman" w:cs="Times New Roman" w:hint="eastAsia"/>
+        </w:rPr>
+        <w:t>隐藏或显示索引为</w:t>
+      </w:r>
+      <w:proofErr w:type="spellStart"/>
+      <w:r>
+        <w:rPr>
+          <w:rFonts w:ascii="Times New Roman" w:eastAsia="宋体" w:hAnsi="Times New Roman" w:cs="Times New Roman" w:hint="eastAsia"/>
+        </w:rPr>
+        <w:t>TileIndex</w:t>
+      </w:r>
+      <w:proofErr w:type="spellEnd"/>
+      <w:r>
+        <w:rPr>
+          <w:rFonts w:ascii="Times New Roman" w:eastAsia="宋体" w:hAnsi="Times New Roman" w:cs="Times New Roman" w:hint="eastAsia"/>
+        </w:rPr>
+        <w:t>的地形。</w:t>
+      </w:r>
+      <w:r>
+        <w:rPr>
+          <w:rFonts w:ascii="Times New Roman" w:eastAsia="宋体" w:hAnsi="Times New Roman" w:cs="Times New Roman" w:hint="eastAsia"/>
+        </w:rPr>
         <w:t>Mode</w:t>
       </w:r>
       <w:r>
         <w:rPr>
-          <w:rFonts w:ascii="Times New Roman" w:eastAsia="宋体" w:hAnsi="Times New Roman" w:cs="Times New Roman"/>
-        </w:rPr>
-        <w:t>"</w:t>
-      </w:r>
-      <w:r>
-        <w:rPr>
-          <w:rFonts w:ascii="Times New Roman" w:eastAsia="宋体" w:hAnsi="Times New Roman" w:cs="Times New Roman" w:hint="eastAsia"/>
-        </w:rPr>
-        <w:t xml:space="preserve">, </w:t>
-      </w:r>
-      <w:r>
-        <w:rPr>
-          <w:rFonts w:ascii="Times New Roman" w:eastAsia="宋体" w:hAnsi="Times New Roman" w:cs="Times New Roman"/>
-        </w:rPr>
-        <w:t>"</w:t>
-      </w:r>
-      <w:r>
-        <w:rPr>
-          <w:rFonts w:ascii="Times New Roman" w:eastAsia="宋体" w:hAnsi="Times New Roman" w:cs="Times New Roman" w:hint="eastAsia"/>
-        </w:rPr>
-        <w:t>Execute</w:t>
-      </w:r>
-      <w:r>
-        <w:rPr>
-          <w:rFonts w:ascii="Times New Roman" w:eastAsia="宋体" w:hAnsi="Times New Roman" w:cs="Times New Roman"/>
-        </w:rPr>
-        <w:t>"</w:t>
-      </w:r>
-      <w:r>
-        <w:rPr>
-          <w:rFonts w:ascii="Times New Roman" w:eastAsia="宋体" w:hAnsi="Times New Roman" w:cs="Times New Roman" w:hint="eastAsia"/>
-        </w:rPr>
-        <w:t xml:space="preserve">); </w:t>
-      </w:r>
-      <w:r>
-        <w:rPr>
-          <w:rFonts w:ascii="Times New Roman" w:eastAsia="宋体" w:hAnsi="Times New Roman" w:cs="Times New Roman" w:hint="eastAsia"/>
-        </w:rPr>
-        <w:t>将</w:t>
-      </w:r>
-      <w:r>
-        <w:rPr>
-          <w:rFonts w:ascii="Times New Roman" w:eastAsia="宋体" w:hAnsi="Times New Roman" w:cs="Times New Roman" w:hint="eastAsia"/>
-        </w:rPr>
-        <w:t>(X, Y)</w:t>
-      </w:r>
-      <w:r>
-        <w:rPr>
-          <w:rFonts w:ascii="Times New Roman" w:eastAsia="宋体" w:hAnsi="Times New Roman" w:cs="Times New Roman" w:hint="eastAsia"/>
-        </w:rPr>
-        <w:t>单元格</w:t>
-      </w:r>
-      <w:r>
-        <w:rPr>
-          <w:rFonts w:ascii="Times New Roman" w:eastAsia="宋体" w:hAnsi="Times New Roman" w:cs="Times New Roman" w:hint="eastAsia"/>
-        </w:rPr>
-        <w:t>加入或移除多选单元格</w:t>
-      </w:r>
-      <w:r>
-        <w:rPr>
-          <w:rFonts w:ascii="Times New Roman" w:eastAsia="宋体" w:hAnsi="Times New Roman" w:cs="Times New Roman" w:hint="eastAsia"/>
-        </w:rPr>
-        <w:t>。</w:t>
-      </w:r>
-      <w:r>
-        <w:rPr>
-          <w:rFonts w:ascii="Times New Roman" w:eastAsia="宋体" w:hAnsi="Times New Roman" w:cs="Times New Roman" w:hint="eastAsia"/>
-        </w:rPr>
-        <w:t>Mode</w:t>
-      </w:r>
-      <w:r>
-        <w:rPr>
           <w:rFonts w:ascii="Times New Roman" w:eastAsia="宋体" w:hAnsi="Times New Roman" w:cs="Times New Roman" w:hint="eastAsia"/>
         </w:rPr>
         <w:t>为执行模式，</w:t>
@@ -16693,13 +17306,7 @@
         <w:rPr>
           <w:rFonts w:ascii="Times New Roman" w:eastAsia="宋体" w:hAnsi="Times New Roman" w:cs="Times New Roman" w:hint="eastAsia"/>
         </w:rPr>
-        <w:t>加入</w:t>
-      </w:r>
-      <w:r>
-        <w:rPr>
-          <w:rFonts w:ascii="Times New Roman" w:eastAsia="宋体" w:hAnsi="Times New Roman" w:cs="Times New Roman" w:hint="eastAsia"/>
-        </w:rPr>
-        <w:t>，</w:t>
+        <w:t>隐藏，</w:t>
       </w:r>
       <w:r>
         <w:rPr>
@@ -16711,13 +17318,7 @@
         <w:rPr>
           <w:rFonts w:ascii="Times New Roman" w:eastAsia="宋体" w:hAnsi="Times New Roman" w:cs="Times New Roman" w:hint="eastAsia"/>
         </w:rPr>
-        <w:t>移除</w:t>
-      </w:r>
-      <w:r>
-        <w:rPr>
-          <w:rFonts w:ascii="Times New Roman" w:eastAsia="宋体" w:hAnsi="Times New Roman" w:cs="Times New Roman" w:hint="eastAsia"/>
-        </w:rPr>
-        <w:t>，</w:t>
+        <w:t>显示，</w:t>
       </w:r>
       <w:r>
         <w:rPr>
@@ -16729,7 +17330,33 @@
         <w:rPr>
           <w:rFonts w:ascii="Times New Roman" w:eastAsia="宋体" w:hAnsi="Times New Roman" w:cs="Times New Roman" w:hint="eastAsia"/>
         </w:rPr>
-        <w:t>切换状态</w:t>
+        <w:t>切换状态。</w:t>
+      </w:r>
+      <w:proofErr w:type="spellStart"/>
+      <w:r>
+        <w:rPr>
+          <w:rFonts w:ascii="Times New Roman" w:eastAsia="宋体" w:hAnsi="Times New Roman" w:cs="Times New Roman" w:hint="eastAsia"/>
+        </w:rPr>
+        <w:t>SubTileIndex</w:t>
+      </w:r>
+      <w:proofErr w:type="spellEnd"/>
+      <w:r>
+        <w:rPr>
+          <w:rFonts w:ascii="Times New Roman" w:eastAsia="宋体" w:hAnsi="Times New Roman" w:cs="Times New Roman" w:hint="eastAsia"/>
+        </w:rPr>
+        <w:t>为地形子索引，默认为</w:t>
+      </w:r>
+      <w:r>
+        <w:rPr>
+          <w:rFonts w:ascii="Times New Roman" w:eastAsia="宋体" w:hAnsi="Times New Roman" w:cs="Times New Roman" w:hint="eastAsia"/>
+        </w:rPr>
+        <w:t>-1</w:t>
+      </w:r>
+      <w:r>
+        <w:rPr>
+          <w:rFonts w:ascii="Times New Roman" w:eastAsia="宋体" w:hAnsi="Times New Roman" w:cs="Times New Roman" w:hint="eastAsia"/>
+        </w:rPr>
+        <w:t>（即全部）</w:t>
       </w:r>
     </w:p>
     <w:p>
@@ -16737,9 +17364,10 @@
         <w:spacing w:beforeLines="100" w:before="312" w:afterLines="100" w:after="312" w:line="240" w:lineRule="auto"/>
         <w:jc w:val="both"/>
         <w:rPr>
-          <w:rFonts w:ascii="Times New Roman" w:eastAsia="宋体" w:hAnsi="Times New Roman" w:cs="Times New Roman" w:hint="eastAsia"/>
+          <w:rFonts w:ascii="Times New Roman" w:eastAsia="宋体" w:hAnsi="Times New Roman" w:cs="Times New Roman"/>
         </w:rPr>
       </w:pPr>
+      <w:proofErr w:type="spellStart"/>
       <w:r>
         <w:rPr>
           <w:rFonts w:ascii="Times New Roman" w:eastAsia="宋体" w:hAnsi="Times New Roman" w:cs="Times New Roman" w:hint="eastAsia"/>
@@ -16750,8 +17378,9 @@
         <w:rPr>
           <w:rFonts w:ascii="Times New Roman" w:eastAsia="宋体" w:hAnsi="Times New Roman" w:cs="Times New Roman" w:hint="eastAsia"/>
         </w:rPr>
-        <w:t>TileSet</w:t>
-      </w:r>
+        <w:t>TileAt</w:t>
+      </w:r>
+      <w:proofErr w:type="spellEnd"/>
       <w:r>
         <w:rPr>
           <w:rFonts w:ascii="Times New Roman" w:eastAsia="宋体" w:hAnsi="Times New Roman" w:cs="Times New Roman" w:hint="eastAsia"/>
@@ -16768,7 +17397,7 @@
         <w:rPr>
           <w:rFonts w:ascii="Times New Roman" w:eastAsia="宋体" w:hAnsi="Times New Roman" w:cs="Times New Roman" w:hint="eastAsia"/>
         </w:rPr>
-        <w:t>TileSet</w:t>
+        <w:t>Y</w:t>
       </w:r>
       <w:r>
         <w:rPr>
@@ -16792,6 +17421,30 @@
         <w:rPr>
           <w:rFonts w:ascii="Times New Roman" w:eastAsia="宋体" w:hAnsi="Times New Roman" w:cs="Times New Roman" w:hint="eastAsia"/>
         </w:rPr>
+        <w:t>X</w:t>
+      </w:r>
+      <w:r>
+        <w:rPr>
+          <w:rFonts w:ascii="Times New Roman" w:eastAsia="宋体" w:hAnsi="Times New Roman" w:cs="Times New Roman"/>
+        </w:rPr>
+        <w:t>"</w:t>
+      </w:r>
+      <w:r>
+        <w:rPr>
+          <w:rFonts w:ascii="Times New Roman" w:eastAsia="宋体" w:hAnsi="Times New Roman" w:cs="Times New Roman" w:hint="eastAsia"/>
+        </w:rPr>
+        <w:t xml:space="preserve">, </w:t>
+      </w:r>
+      <w:r>
+        <w:rPr>
+          <w:rFonts w:ascii="Times New Roman" w:eastAsia="宋体" w:hAnsi="Times New Roman" w:cs="Times New Roman"/>
+        </w:rPr>
+        <w:t>"</w:t>
+      </w:r>
+      <w:r>
+        <w:rPr>
+          <w:rFonts w:ascii="Times New Roman" w:eastAsia="宋体" w:hAnsi="Times New Roman" w:cs="Times New Roman" w:hint="eastAsia"/>
+        </w:rPr>
         <w:t>Mode</w:t>
       </w:r>
       <w:r>
@@ -16840,13 +17493,13 @@
         <w:rPr>
           <w:rFonts w:ascii="Times New Roman" w:eastAsia="宋体" w:hAnsi="Times New Roman" w:cs="Times New Roman" w:hint="eastAsia"/>
         </w:rPr>
-        <w:t>TileSet</w:t>
-      </w:r>
-      <w:r>
-        <w:rPr>
-          <w:rFonts w:ascii="Times New Roman" w:eastAsia="宋体" w:hAnsi="Times New Roman" w:cs="Times New Roman" w:hint="eastAsia"/>
-        </w:rPr>
-        <w:t>地形组加入或移除多选单元格。</w:t>
+        <w:t>(X, Y)</w:t>
+      </w:r>
+      <w:r>
+        <w:rPr>
+          <w:rFonts w:ascii="Times New Roman" w:eastAsia="宋体" w:hAnsi="Times New Roman" w:cs="Times New Roman" w:hint="eastAsia"/>
+        </w:rPr>
+        <w:t>单元格加入或移除多选单元格。</w:t>
       </w:r>
       <w:r>
         <w:rPr>
@@ -16902,9 +17555,10 @@
         <w:spacing w:beforeLines="100" w:before="312" w:afterLines="100" w:after="312" w:line="240" w:lineRule="auto"/>
         <w:jc w:val="both"/>
         <w:rPr>
-          <w:rFonts w:ascii="Times New Roman" w:eastAsia="宋体" w:hAnsi="Times New Roman" w:cs="Times New Roman" w:hint="eastAsia"/>
+          <w:rFonts w:ascii="Times New Roman" w:eastAsia="宋体" w:hAnsi="Times New Roman" w:cs="Times New Roman"/>
         </w:rPr>
       </w:pPr>
+      <w:proofErr w:type="spellStart"/>
       <w:r>
         <w:rPr>
           <w:rFonts w:ascii="Times New Roman" w:eastAsia="宋体" w:hAnsi="Times New Roman" w:cs="Times New Roman" w:hint="eastAsia"/>
@@ -16915,26 +17569,206 @@
         <w:rPr>
           <w:rFonts w:ascii="Times New Roman" w:eastAsia="宋体" w:hAnsi="Times New Roman" w:cs="Times New Roman" w:hint="eastAsia"/>
         </w:rPr>
+        <w:t>TileSet</w:t>
+      </w:r>
+      <w:proofErr w:type="spellEnd"/>
+      <w:r>
+        <w:rPr>
+          <w:rFonts w:ascii="Times New Roman" w:eastAsia="宋体" w:hAnsi="Times New Roman" w:cs="Times New Roman" w:hint="eastAsia"/>
+        </w:rPr>
+        <w:t>(</w:t>
+      </w:r>
+      <w:r>
+        <w:rPr>
+          <w:rFonts w:ascii="Times New Roman" w:eastAsia="宋体" w:hAnsi="Times New Roman" w:cs="Times New Roman"/>
+        </w:rPr>
+        <w:t>"</w:t>
+      </w:r>
+      <w:proofErr w:type="spellStart"/>
+      <w:r>
+        <w:rPr>
+          <w:rFonts w:ascii="Times New Roman" w:eastAsia="宋体" w:hAnsi="Times New Roman" w:cs="Times New Roman" w:hint="eastAsia"/>
+        </w:rPr>
+        <w:t>TileSet</w:t>
+      </w:r>
+      <w:proofErr w:type="spellEnd"/>
+      <w:r>
+        <w:rPr>
+          <w:rFonts w:ascii="Times New Roman" w:eastAsia="宋体" w:hAnsi="Times New Roman" w:cs="Times New Roman"/>
+        </w:rPr>
+        <w:t>"</w:t>
+      </w:r>
+      <w:r>
+        <w:rPr>
+          <w:rFonts w:ascii="Times New Roman" w:eastAsia="宋体" w:hAnsi="Times New Roman" w:cs="Times New Roman" w:hint="eastAsia"/>
+        </w:rPr>
+        <w:t xml:space="preserve">, </w:t>
+      </w:r>
+      <w:r>
+        <w:rPr>
+          <w:rFonts w:ascii="Times New Roman" w:eastAsia="宋体" w:hAnsi="Times New Roman" w:cs="Times New Roman"/>
+        </w:rPr>
+        <w:t>"</w:t>
+      </w:r>
+      <w:r>
+        <w:rPr>
+          <w:rFonts w:ascii="Times New Roman" w:eastAsia="宋体" w:hAnsi="Times New Roman" w:cs="Times New Roman" w:hint="eastAsia"/>
+        </w:rPr>
+        <w:t>Mode</w:t>
+      </w:r>
+      <w:r>
+        <w:rPr>
+          <w:rFonts w:ascii="Times New Roman" w:eastAsia="宋体" w:hAnsi="Times New Roman" w:cs="Times New Roman"/>
+        </w:rPr>
+        <w:t>"</w:t>
+      </w:r>
+      <w:r>
+        <w:rPr>
+          <w:rFonts w:ascii="Times New Roman" w:eastAsia="宋体" w:hAnsi="Times New Roman" w:cs="Times New Roman" w:hint="eastAsia"/>
+        </w:rPr>
+        <w:t xml:space="preserve">, </w:t>
+      </w:r>
+      <w:r>
+        <w:rPr>
+          <w:rFonts w:ascii="Times New Roman" w:eastAsia="宋体" w:hAnsi="Times New Roman" w:cs="Times New Roman"/>
+        </w:rPr>
+        <w:t>"</w:t>
+      </w:r>
+      <w:r>
+        <w:rPr>
+          <w:rFonts w:ascii="Times New Roman" w:eastAsia="宋体" w:hAnsi="Times New Roman" w:cs="Times New Roman" w:hint="eastAsia"/>
+        </w:rPr>
+        <w:t>Execute</w:t>
+      </w:r>
+      <w:r>
+        <w:rPr>
+          <w:rFonts w:ascii="Times New Roman" w:eastAsia="宋体" w:hAnsi="Times New Roman" w:cs="Times New Roman"/>
+        </w:rPr>
+        <w:t>"</w:t>
+      </w:r>
+      <w:r>
+        <w:rPr>
+          <w:rFonts w:ascii="Times New Roman" w:eastAsia="宋体" w:hAnsi="Times New Roman" w:cs="Times New Roman" w:hint="eastAsia"/>
+        </w:rPr>
+        <w:t xml:space="preserve">); </w:t>
+      </w:r>
+      <w:r>
+        <w:rPr>
+          <w:rFonts w:ascii="Times New Roman" w:eastAsia="宋体" w:hAnsi="Times New Roman" w:cs="Times New Roman" w:hint="eastAsia"/>
+        </w:rPr>
+        <w:t>将</w:t>
+      </w:r>
+      <w:proofErr w:type="spellStart"/>
+      <w:r>
+        <w:rPr>
+          <w:rFonts w:ascii="Times New Roman" w:eastAsia="宋体" w:hAnsi="Times New Roman" w:cs="Times New Roman" w:hint="eastAsia"/>
+        </w:rPr>
+        <w:t>TileSet</w:t>
+      </w:r>
+      <w:proofErr w:type="spellEnd"/>
+      <w:r>
+        <w:rPr>
+          <w:rFonts w:ascii="Times New Roman" w:eastAsia="宋体" w:hAnsi="Times New Roman" w:cs="Times New Roman" w:hint="eastAsia"/>
+        </w:rPr>
+        <w:t>地形组加入或移除多选单元格。</w:t>
+      </w:r>
+      <w:r>
+        <w:rPr>
+          <w:rFonts w:ascii="Times New Roman" w:eastAsia="宋体" w:hAnsi="Times New Roman" w:cs="Times New Roman" w:hint="eastAsia"/>
+        </w:rPr>
+        <w:t>Mode</w:t>
+      </w:r>
+      <w:r>
+        <w:rPr>
+          <w:rFonts w:ascii="Times New Roman" w:eastAsia="宋体" w:hAnsi="Times New Roman" w:cs="Times New Roman" w:hint="eastAsia"/>
+        </w:rPr>
+        <w:t>为执行模式，</w:t>
+      </w:r>
+      <w:r>
+        <w:rPr>
+          <w:rFonts w:ascii="Times New Roman" w:eastAsia="宋体" w:hAnsi="Times New Roman" w:cs="Times New Roman" w:hint="eastAsia"/>
+        </w:rPr>
+        <w:t>0=</w:t>
+      </w:r>
+      <w:r>
+        <w:rPr>
+          <w:rFonts w:ascii="Times New Roman" w:eastAsia="宋体" w:hAnsi="Times New Roman" w:cs="Times New Roman" w:hint="eastAsia"/>
+        </w:rPr>
+        <w:t>加入，</w:t>
+      </w:r>
+      <w:r>
+        <w:rPr>
+          <w:rFonts w:ascii="Times New Roman" w:eastAsia="宋体" w:hAnsi="Times New Roman" w:cs="Times New Roman" w:hint="eastAsia"/>
+        </w:rPr>
+        <w:t>1=</w:t>
+      </w:r>
+      <w:r>
+        <w:rPr>
+          <w:rFonts w:ascii="Times New Roman" w:eastAsia="宋体" w:hAnsi="Times New Roman" w:cs="Times New Roman" w:hint="eastAsia"/>
+        </w:rPr>
+        <w:t>移除，</w:t>
+      </w:r>
+      <w:r>
+        <w:rPr>
+          <w:rFonts w:ascii="Times New Roman" w:eastAsia="宋体" w:hAnsi="Times New Roman" w:cs="Times New Roman" w:hint="eastAsia"/>
+        </w:rPr>
+        <w:t>2=</w:t>
+      </w:r>
+      <w:r>
+        <w:rPr>
+          <w:rFonts w:ascii="Times New Roman" w:eastAsia="宋体" w:hAnsi="Times New Roman" w:cs="Times New Roman" w:hint="eastAsia"/>
+        </w:rPr>
+        <w:t>切换状态</w:t>
+      </w:r>
+    </w:p>
+    <w:p>
+      <w:pPr>
+        <w:spacing w:beforeLines="100" w:before="312" w:afterLines="100" w:after="312" w:line="240" w:lineRule="auto"/>
+        <w:jc w:val="both"/>
+        <w:rPr>
+          <w:rFonts w:ascii="Times New Roman" w:eastAsia="宋体" w:hAnsi="Times New Roman" w:cs="Times New Roman"/>
+        </w:rPr>
+      </w:pPr>
+      <w:proofErr w:type="spellStart"/>
+      <w:r>
+        <w:rPr>
+          <w:rFonts w:ascii="Times New Roman" w:eastAsia="宋体" w:hAnsi="Times New Roman" w:cs="Times New Roman" w:hint="eastAsia"/>
+        </w:rPr>
+        <w:t>MultiSelect</w:t>
+      </w:r>
+      <w:r>
+        <w:rPr>
+          <w:rFonts w:ascii="Times New Roman" w:eastAsia="宋体" w:hAnsi="Times New Roman" w:cs="Times New Roman" w:hint="eastAsia"/>
+        </w:rPr>
         <w:t>Tile</w:t>
       </w:r>
       <w:r>
         <w:rPr>
           <w:rFonts w:ascii="Times New Roman" w:eastAsia="宋体" w:hAnsi="Times New Roman" w:cs="Times New Roman" w:hint="eastAsia"/>
         </w:rPr>
-        <w:t>Index(</w:t>
-      </w:r>
-      <w:r>
-        <w:rPr>
-          <w:rFonts w:ascii="Times New Roman" w:eastAsia="宋体" w:hAnsi="Times New Roman" w:cs="Times New Roman"/>
-        </w:rPr>
-        <w:t>"</w:t>
-      </w:r>
+        <w:t>Index</w:t>
+      </w:r>
+      <w:proofErr w:type="spellEnd"/>
+      <w:r>
+        <w:rPr>
+          <w:rFonts w:ascii="Times New Roman" w:eastAsia="宋体" w:hAnsi="Times New Roman" w:cs="Times New Roman" w:hint="eastAsia"/>
+        </w:rPr>
+        <w:t>(</w:t>
+      </w:r>
+      <w:r>
+        <w:rPr>
+          <w:rFonts w:ascii="Times New Roman" w:eastAsia="宋体" w:hAnsi="Times New Roman" w:cs="Times New Roman"/>
+        </w:rPr>
+        <w:t>"</w:t>
+      </w:r>
+      <w:proofErr w:type="spellStart"/>
       <w:r>
         <w:rPr>
           <w:rFonts w:ascii="Times New Roman" w:eastAsia="宋体" w:hAnsi="Times New Roman" w:cs="Times New Roman" w:hint="eastAsia"/>
         </w:rPr>
         <w:t>TileIndex</w:t>
       </w:r>
+      <w:proofErr w:type="spellEnd"/>
       <w:r>
         <w:rPr>
           <w:rFonts w:ascii="Times New Roman" w:eastAsia="宋体" w:hAnsi="Times New Roman" w:cs="Times New Roman"/>
@@ -17001,12 +17835,14 @@
         </w:rPr>
         <w:t>"</w:t>
       </w:r>
+      <w:proofErr w:type="spellStart"/>
       <w:r>
         <w:rPr>
           <w:rFonts w:ascii="Times New Roman" w:eastAsia="宋体" w:hAnsi="Times New Roman" w:cs="Times New Roman" w:hint="eastAsia"/>
         </w:rPr>
         <w:t>SubTileIndex</w:t>
       </w:r>
+      <w:proofErr w:type="spellEnd"/>
       <w:r>
         <w:rPr>
           <w:rFonts w:ascii="Times New Roman" w:eastAsia="宋体" w:hAnsi="Times New Roman" w:cs="Times New Roman"/>
@@ -17023,20 +17859,16 @@
         <w:rPr>
           <w:rFonts w:ascii="Times New Roman" w:eastAsia="宋体" w:hAnsi="Times New Roman" w:cs="Times New Roman" w:hint="eastAsia"/>
         </w:rPr>
-        <w:t>将</w:t>
-      </w:r>
-      <w:r>
-        <w:rPr>
-          <w:rFonts w:ascii="Times New Roman" w:eastAsia="宋体" w:hAnsi="Times New Roman" w:cs="Times New Roman" w:hint="eastAsia"/>
-        </w:rPr>
-        <w:t>索引为</w:t>
-      </w:r>
+        <w:t>将索引为</w:t>
+      </w:r>
+      <w:proofErr w:type="spellStart"/>
       <w:r>
         <w:rPr>
           <w:rFonts w:ascii="Times New Roman" w:eastAsia="宋体" w:hAnsi="Times New Roman" w:cs="Times New Roman" w:hint="eastAsia"/>
         </w:rPr>
         <w:t>TileIndex</w:t>
       </w:r>
+      <w:proofErr w:type="spellEnd"/>
       <w:r>
         <w:rPr>
           <w:rFonts w:ascii="Times New Roman" w:eastAsia="宋体" w:hAnsi="Times New Roman" w:cs="Times New Roman" w:hint="eastAsia"/>
@@ -17091,12 +17923,14 @@
         </w:rPr>
         <w:t>切换状态。</w:t>
       </w:r>
+      <w:proofErr w:type="spellStart"/>
       <w:r>
         <w:rPr>
           <w:rFonts w:ascii="Times New Roman" w:eastAsia="宋体" w:hAnsi="Times New Roman" w:cs="Times New Roman" w:hint="eastAsia"/>
         </w:rPr>
         <w:t>SubTileIndex</w:t>
       </w:r>
+      <w:proofErr w:type="spellEnd"/>
       <w:r>
         <w:rPr>
           <w:rFonts w:ascii="Times New Roman" w:eastAsia="宋体" w:hAnsi="Times New Roman" w:cs="Times New Roman" w:hint="eastAsia"/>

</xml_diff>